<commit_message>
feat: download project summary document after form record
</commit_message>
<xml_diff>
--- a/storage/project_summary_template.docx
+++ b/storage/project_summary_template.docx
@@ -1,6 +1,6 @@
 
 <file path=word/document.xml><?xml version="1.0" encoding="utf-8"?>
-<w:document xmlns:wpc="http://schemas.microsoft.com/office/word/2010/wordprocessingCanvas" xmlns:cx="http://schemas.microsoft.com/office/drawing/2014/chartex" xmlns:cx1="http://schemas.microsoft.com/office/drawing/2015/9/8/chartex" xmlns:cx2="http://schemas.microsoft.com/office/drawing/2015/10/21/chartex" xmlns:cx3="http://schemas.microsoft.com/office/drawing/2016/5/9/chartex" xmlns:cx4="http://schemas.microsoft.com/office/drawing/2016/5/10/chartex" xmlns:cx5="http://schemas.microsoft.com/office/drawing/2016/5/11/chartex" xmlns:cx6="http://schemas.microsoft.com/office/drawing/2016/5/12/chartex" xmlns:cx7="http://schemas.microsoft.com/office/drawing/2016/5/13/chartex" xmlns:cx8="http://schemas.microsoft.com/office/drawing/2016/5/14/chartex" xmlns:mc="http://schemas.openxmlformats.org/markup-compatibility/2006" xmlns:aink="http://schemas.microsoft.com/office/drawing/2016/ink" xmlns:am3d="http://schemas.microsoft.com/office/drawing/2017/model3d" xmlns:o="urn:schemas-microsoft-com:office:office" xmlns:oel="http://schemas.microsoft.com/office/2019/extlst" xmlns:r="http://schemas.openxmlformats.org/officeDocument/2006/relationships" xmlns:m="http://schemas.openxmlformats.org/officeDocument/2006/math" xmlns:v="urn:schemas-microsoft-com:vml" xmlns:wp14="http://schemas.microsoft.com/office/word/2010/wordprocessingDrawing" xmlns:wp="http://schemas.openxmlformats.org/drawingml/2006/wordprocessingDrawing" xmlns:w10="urn:schemas-microsoft-com:office:word" xmlns:w="http://schemas.openxmlformats.org/wordprocessingml/2006/main" xmlns:w14="http://schemas.microsoft.com/office/word/2010/wordml" xmlns:w15="http://schemas.microsoft.com/office/word/2012/wordml" xmlns:w16cex="http://schemas.microsoft.com/office/word/2018/wordml/cex" xmlns:w16cid="http://schemas.microsoft.com/office/word/2016/wordml/cid" xmlns:w16="http://schemas.microsoft.com/office/word/2018/wordml" xmlns:w16du="http://schemas.microsoft.com/office/word/2023/wordml/word16du" xmlns:w16sdtdh="http://schemas.microsoft.com/office/word/2020/wordml/sdtdatahash" xmlns:w16se="http://schemas.microsoft.com/office/word/2015/wordml/symex" xmlns:wpg="http://schemas.microsoft.com/office/word/2010/wordprocessingGroup" xmlns:wpi="http://schemas.microsoft.com/office/word/2010/wordprocessingInk" xmlns:wne="http://schemas.microsoft.com/office/word/2006/wordml" xmlns:wps="http://schemas.microsoft.com/office/word/2010/wordprocessingShape" mc:Ignorable="w14 w15 w16se w16cid w16 w16cex w16sdtdh wp14">
+<w:document xmlns:wpc="http://schemas.microsoft.com/office/word/2010/wordprocessingCanvas" xmlns:cx="http://schemas.microsoft.com/office/drawing/2014/chartex" xmlns:cx1="http://schemas.microsoft.com/office/drawing/2015/9/8/chartex" xmlns:cx2="http://schemas.microsoft.com/office/drawing/2015/10/21/chartex" xmlns:cx3="http://schemas.microsoft.com/office/drawing/2016/5/9/chartex" xmlns:cx4="http://schemas.microsoft.com/office/drawing/2016/5/10/chartex" xmlns:cx5="http://schemas.microsoft.com/office/drawing/2016/5/11/chartex" xmlns:cx6="http://schemas.microsoft.com/office/drawing/2016/5/12/chartex" xmlns:cx7="http://schemas.microsoft.com/office/drawing/2016/5/13/chartex" xmlns:cx8="http://schemas.microsoft.com/office/drawing/2016/5/14/chartex" xmlns:mc="http://schemas.openxmlformats.org/markup-compatibility/2006" xmlns:aink="http://schemas.microsoft.com/office/drawing/2016/ink" xmlns:am3d="http://schemas.microsoft.com/office/drawing/2017/model3d" xmlns:o="urn:schemas-microsoft-com:office:office" xmlns:oel="http://schemas.microsoft.com/office/2019/extlst" xmlns:r="http://schemas.openxmlformats.org/officeDocument/2006/relationships" xmlns:m="http://schemas.openxmlformats.org/officeDocument/2006/math" xmlns:v="urn:schemas-microsoft-com:vml" xmlns:wp14="http://schemas.microsoft.com/office/word/2010/wordprocessingDrawing" xmlns:wp="http://schemas.openxmlformats.org/drawingml/2006/wordprocessingDrawing" xmlns:w10="urn:schemas-microsoft-com:office:word" xmlns:w="http://schemas.openxmlformats.org/wordprocessingml/2006/main" xmlns:w14="http://schemas.microsoft.com/office/word/2010/wordml" xmlns:w15="http://schemas.microsoft.com/office/word/2012/wordml" xmlns:w16cex="http://schemas.microsoft.com/office/word/2018/wordml/cex" xmlns:w16cid="http://schemas.microsoft.com/office/word/2016/wordml/cid" xmlns:w16="http://schemas.microsoft.com/office/word/2018/wordml" xmlns:w16du="http://schemas.microsoft.com/office/word/2023/wordml/word16du" xmlns:w16sdtdh="http://schemas.microsoft.com/office/word/2020/wordml/sdtdatahash" xmlns:w16se="http://schemas.microsoft.com/office/word/2015/wordml/symex" xmlns:wpg="http://schemas.microsoft.com/office/word/2010/wordprocessingGroup" xmlns:wpi="http://schemas.microsoft.com/office/word/2010/wordprocessingInk" xmlns:wne="http://schemas.microsoft.com/office/word/2006/wordml" xmlns:wps="http://schemas.microsoft.com/office/word/2010/wordprocessingShape" mc:Ignorable="w14 w15 w16se w16cid w16 w16cex w16sdtdh w16du wp14">
   <w:body>
     <w:tbl>
       <w:tblPr>
@@ -462,7 +462,7 @@
         </w:tabs>
         <w:spacing w:before="0" w:beforeAutospacing="0" w:after="0" w:afterAutospacing="0"/>
         <w:rPr>
-          <w:rFonts w:ascii="TH Sarabun New" w:hAnsi="TH Sarabun New" w:cs="TH Sarabun New" w:hint="cs"/>
+          <w:rFonts w:ascii="TH Sarabun New" w:hAnsi="TH Sarabun New" w:cs="TH Sarabun New"/>
           <w:sz w:val="28"/>
           <w:szCs w:val="28"/>
           <w:cs/>
@@ -548,18 +548,7 @@
           <w:highlight w:val="yellow"/>
           <w:cs/>
         </w:rPr>
-        <w:t xml:space="preserve"> (เลือกแนบตามความเหมาะสม</w:t>
-      </w:r>
-      <w:r>
-        <w:rPr>
-          <w:rFonts w:ascii="TH Sarabun New" w:eastAsia="Sarabun" w:hAnsi="TH Sarabun New" w:cs="TH Sarabun New" w:hint="cs"/>
-          <w:color w:val="FF0000"/>
-          <w:sz w:val="28"/>
-          <w:szCs w:val="28"/>
-          <w:highlight w:val="yellow"/>
-          <w:cs/>
-        </w:rPr>
-        <w:t>)</w:t>
+        <w:t xml:space="preserve"> (เลือกแนบตามความเหมาะสม)</w:t>
       </w:r>
     </w:p>
     <w:p>
@@ -2600,15 +2589,16 @@
         <w:tblLook w:val="04A0" w:firstRow="1" w:lastRow="0" w:firstColumn="1" w:lastColumn="0" w:noHBand="0" w:noVBand="1"/>
       </w:tblPr>
       <w:tblGrid>
-        <w:gridCol w:w="4108"/>
-        <w:gridCol w:w="1897"/>
-        <w:gridCol w:w="1443"/>
-        <w:gridCol w:w="1794"/>
+        <w:gridCol w:w="2794"/>
+        <w:gridCol w:w="1544"/>
+        <w:gridCol w:w="1551"/>
+        <w:gridCol w:w="1551"/>
+        <w:gridCol w:w="1578"/>
       </w:tblGrid>
       <w:tr>
         <w:tc>
           <w:tcPr>
-            <w:tcW w:w="4108" w:type="dxa"/>
+            <w:tcW w:w="2794" w:type="dxa"/>
           </w:tcPr>
           <w:p>
             <w:pPr>
@@ -2618,33 +2608,35 @@
                 <w:b/>
                 <w:bCs/>
                 <w:sz w:val="28"/>
-              </w:rPr>
-            </w:pPr>
-            <w:r>
-              <w:rPr>
-                <w:rFonts w:ascii="TH Sarabun New" w:hAnsi="TH Sarabun New" w:cs="TH Sarabun New"/>
+                <w:cs/>
+              </w:rPr>
+            </w:pPr>
+            <w:r>
+              <w:rPr>
+                <w:rFonts w:ascii="TH Sarabun New" w:hAnsi="TH Sarabun New" w:cs="TH Sarabun New" w:hint="cs"/>
                 <w:b/>
                 <w:bCs/>
                 <w:sz w:val="28"/>
                 <w:cs/>
               </w:rPr>
               <w:lastRenderedPageBreak/>
-              <w:t>หมวดค่าใช้สอย</w:t>
-            </w:r>
-          </w:p>
-        </w:tc>
-        <w:tc>
-          <w:tcPr>
-            <w:tcW w:w="1897" w:type="dxa"/>
-          </w:tcPr>
-          <w:p>
-            <w:pPr>
-              <w:jc w:val="center"/>
-              <w:rPr>
-                <w:rFonts w:ascii="TH Sarabun New" w:hAnsi="TH Sarabun New" w:cs="TH Sarabun New"/>
-                <w:b/>
-                <w:bCs/>
-                <w:sz w:val="28"/>
+              <w:t>ค่าใช้จ่าย</w:t>
+            </w:r>
+          </w:p>
+        </w:tc>
+        <w:tc>
+          <w:tcPr>
+            <w:tcW w:w="1544" w:type="dxa"/>
+          </w:tcPr>
+          <w:p>
+            <w:pPr>
+              <w:jc w:val="center"/>
+              <w:rPr>
+                <w:rFonts w:ascii="TH Sarabun New" w:hAnsi="TH Sarabun New" w:cs="TH Sarabun New"/>
+                <w:b/>
+                <w:bCs/>
+                <w:sz w:val="28"/>
+                <w:cs/>
               </w:rPr>
             </w:pPr>
             <w:r>
@@ -2655,6 +2647,59 @@
                 <w:sz w:val="28"/>
                 <w:cs/>
               </w:rPr>
+              <w:t>ประเภท</w:t>
+            </w:r>
+          </w:p>
+        </w:tc>
+        <w:tc>
+          <w:tcPr>
+            <w:tcW w:w="1551" w:type="dxa"/>
+          </w:tcPr>
+          <w:p>
+            <w:pPr>
+              <w:jc w:val="center"/>
+              <w:rPr>
+                <w:rFonts w:ascii="TH Sarabun New" w:hAnsi="TH Sarabun New" w:cs="TH Sarabun New"/>
+                <w:b/>
+                <w:bCs/>
+                <w:sz w:val="28"/>
+                <w:cs/>
+              </w:rPr>
+            </w:pPr>
+            <w:r>
+              <w:rPr>
+                <w:rFonts w:ascii="TH Sarabun New" w:hAnsi="TH Sarabun New" w:cs="TH Sarabun New" w:hint="cs"/>
+                <w:b/>
+                <w:bCs/>
+                <w:sz w:val="28"/>
+                <w:cs/>
+              </w:rPr>
+              <w:t>แหล่งงบประมาณ</w:t>
+            </w:r>
+          </w:p>
+        </w:tc>
+        <w:tc>
+          <w:tcPr>
+            <w:tcW w:w="1551" w:type="dxa"/>
+          </w:tcPr>
+          <w:p>
+            <w:pPr>
+              <w:jc w:val="center"/>
+              <w:rPr>
+                <w:rFonts w:ascii="TH Sarabun New" w:hAnsi="TH Sarabun New" w:cs="TH Sarabun New"/>
+                <w:b/>
+                <w:bCs/>
+                <w:sz w:val="28"/>
+              </w:rPr>
+            </w:pPr>
+            <w:r>
+              <w:rPr>
+                <w:rFonts w:ascii="TH Sarabun New" w:hAnsi="TH Sarabun New" w:cs="TH Sarabun New" w:hint="cs"/>
+                <w:b/>
+                <w:bCs/>
+                <w:sz w:val="28"/>
+                <w:cs/>
+              </w:rPr>
               <w:t>วางแผน (บ</w:t>
             </w:r>
             <w:r>
@@ -2670,7 +2715,7 @@
         </w:tc>
         <w:tc>
           <w:tcPr>
-            <w:tcW w:w="1443" w:type="dxa"/>
+            <w:tcW w:w="1578" w:type="dxa"/>
           </w:tcPr>
           <w:p>
             <w:pPr>
@@ -2719,33 +2764,6 @@
                 <w:sz w:val="28"/>
               </w:rPr>
               <w:t>.)</w:t>
-            </w:r>
-          </w:p>
-        </w:tc>
-        <w:tc>
-          <w:tcPr>
-            <w:tcW w:w="1794" w:type="dxa"/>
-          </w:tcPr>
-          <w:p>
-            <w:pPr>
-              <w:jc w:val="center"/>
-              <w:rPr>
-                <w:rFonts w:ascii="TH Sarabun New" w:hAnsi="TH Sarabun New" w:cs="TH Sarabun New"/>
-                <w:b/>
-                <w:bCs/>
-                <w:sz w:val="28"/>
-                <w:cs/>
-              </w:rPr>
-            </w:pPr>
-            <w:r>
-              <w:rPr>
-                <w:rFonts w:ascii="TH Sarabun New" w:hAnsi="TH Sarabun New" w:cs="TH Sarabun New" w:hint="cs"/>
-                <w:b/>
-                <w:bCs/>
-                <w:sz w:val="28"/>
-                <w:cs/>
-              </w:rPr>
-              <w:t>แหล่งงบประมาณ</w:t>
             </w:r>
           </w:p>
         </w:tc>
@@ -2753,7 +2771,10 @@
       <w:tr>
         <w:tc>
           <w:tcPr>
-            <w:tcW w:w="4108" w:type="dxa"/>
+            <w:tcW w:w="2794" w:type="dxa"/>
+            <w:tcBorders>
+              <w:bottom w:val="single" w:sz="4" w:space="0" w:color="000000"/>
+            </w:tcBorders>
           </w:tcPr>
           <w:p>
             <w:pPr>
@@ -2766,158 +2787,151 @@
             <w:r>
               <w:rPr>
                 <w:rFonts w:ascii="TH Sarabun New" w:hAnsi="TH Sarabun New" w:cs="TH Sarabun New"/>
+                <w:color w:val="000000" w:themeColor="text1"/>
                 <w:sz w:val="28"/>
                 <w:highlight w:val="cyan"/>
               </w:rPr>
-              <w:t>(</w:t>
-            </w:r>
-            <w:r>
-              <w:rPr>
-                <w:rFonts w:ascii="TH Sarabun New" w:hAnsi="TH Sarabun New" w:cs="TH Sarabun New"/>
+              <w:t>${exp_name}</w:t>
+            </w:r>
+          </w:p>
+        </w:tc>
+        <w:tc>
+          <w:tcPr>
+            <w:tcW w:w="1544" w:type="dxa"/>
+            <w:tcBorders>
+              <w:bottom w:val="single" w:sz="4" w:space="0" w:color="000000"/>
+            </w:tcBorders>
+          </w:tcPr>
+          <w:p>
+            <w:pPr>
+              <w:jc w:val="right"/>
+              <w:rPr>
+                <w:rFonts w:ascii="TH Sarabun New" w:hAnsi="TH Sarabun New" w:cs="TH Sarabun New"/>
+                <w:color w:val="000000" w:themeColor="text1"/>
                 <w:sz w:val="28"/>
                 <w:highlight w:val="cyan"/>
-                <w:cs/>
-              </w:rPr>
-              <w:t xml:space="preserve">ค่าอาหารเช้าสำหรับนิสิตแพทย์ วันที่ </w:t>
-            </w:r>
-            <w:r>
-              <w:rPr>
-                <w:rFonts w:ascii="TH Sarabun New" w:hAnsi="TH Sarabun New" w:cs="TH Sarabun New"/>
+              </w:rPr>
+            </w:pPr>
+            <w:r>
+              <w:rPr>
+                <w:rFonts w:ascii="TH Sarabun New" w:hAnsi="TH Sarabun New" w:cs="TH Sarabun New"/>
+                <w:color w:val="000000" w:themeColor="text1"/>
                 <w:sz w:val="28"/>
                 <w:highlight w:val="cyan"/>
               </w:rPr>
-              <w:t>XX XXX XXXX)</w:t>
-            </w:r>
-          </w:p>
-          <w:p>
-            <w:pPr>
-              <w:rPr>
-                <w:rFonts w:ascii="TH Sarabun New" w:hAnsi="TH Sarabun New" w:cs="TH Sarabun New"/>
+              <w:t>${exp_</w:t>
+            </w:r>
+            <w:r>
+              <w:rPr>
+                <w:rFonts w:ascii="TH Sarabun New" w:hAnsi="TH Sarabun New" w:cs="TH Sarabun New"/>
+                <w:color w:val="000000" w:themeColor="text1"/>
                 <w:sz w:val="28"/>
                 <w:highlight w:val="cyan"/>
               </w:rPr>
-            </w:pPr>
-            <w:r>
-              <w:rPr>
-                <w:rFonts w:ascii="TH Sarabun New" w:hAnsi="TH Sarabun New" w:cs="TH Sarabun New"/>
+              <w:t>type</w:t>
+            </w:r>
+            <w:r>
+              <w:rPr>
+                <w:rFonts w:ascii="TH Sarabun New" w:hAnsi="TH Sarabun New" w:cs="TH Sarabun New"/>
+                <w:color w:val="000000" w:themeColor="text1"/>
                 <w:sz w:val="28"/>
                 <w:highlight w:val="cyan"/>
               </w:rPr>
-              <w:t xml:space="preserve">(XX </w:t>
-            </w:r>
-            <w:r>
-              <w:rPr>
-                <w:rFonts w:ascii="TH Sarabun New" w:hAnsi="TH Sarabun New" w:cs="TH Sarabun New"/>
+              <w:t>}</w:t>
+            </w:r>
+          </w:p>
+        </w:tc>
+        <w:tc>
+          <w:tcPr>
+            <w:tcW w:w="1551" w:type="dxa"/>
+            <w:tcBorders>
+              <w:bottom w:val="single" w:sz="4" w:space="0" w:color="000000"/>
+            </w:tcBorders>
+          </w:tcPr>
+          <w:p>
+            <w:pPr>
+              <w:jc w:val="right"/>
+              <w:rPr>
+                <w:rFonts w:ascii="TH Sarabun New" w:hAnsi="TH Sarabun New" w:cs="TH Sarabun New"/>
+                <w:color w:val="000000" w:themeColor="text1"/>
                 <w:sz w:val="28"/>
                 <w:highlight w:val="cyan"/>
-                <w:cs/>
-              </w:rPr>
-              <w:t xml:space="preserve">คน </w:t>
-            </w:r>
-            <w:r>
-              <w:rPr>
-                <w:rFonts w:ascii="TH Sarabun New" w:hAnsi="TH Sarabun New" w:cs="TH Sarabun New"/>
+              </w:rPr>
+            </w:pPr>
+            <w:r>
+              <w:rPr>
+                <w:rFonts w:ascii="TH Sarabun New" w:hAnsi="TH Sarabun New" w:cs="TH Sarabun New"/>
+                <w:color w:val="000000" w:themeColor="text1"/>
                 <w:sz w:val="28"/>
                 <w:highlight w:val="cyan"/>
               </w:rPr>
-              <w:t xml:space="preserve">x X </w:t>
-            </w:r>
-            <w:r>
-              <w:rPr>
-                <w:rFonts w:ascii="TH Sarabun New" w:hAnsi="TH Sarabun New" w:cs="TH Sarabun New"/>
+              <w:t>${exp_source}</w:t>
+            </w:r>
+          </w:p>
+        </w:tc>
+        <w:tc>
+          <w:tcPr>
+            <w:tcW w:w="1551" w:type="dxa"/>
+          </w:tcPr>
+          <w:p>
+            <w:pPr>
+              <w:jc w:val="right"/>
+              <w:rPr>
+                <w:rFonts w:ascii="TH Sarabun New" w:eastAsiaTheme="minorHAnsi" w:hAnsi="TH Sarabun New" w:cs="TH Sarabun New"/>
                 <w:sz w:val="28"/>
                 <w:highlight w:val="cyan"/>
-                <w:cs/>
-              </w:rPr>
-              <w:t xml:space="preserve">มื้อ </w:t>
-            </w:r>
-            <w:r>
-              <w:rPr>
-                <w:rFonts w:ascii="TH Sarabun New" w:hAnsi="TH Sarabun New" w:cs="TH Sarabun New"/>
+              </w:rPr>
+            </w:pPr>
+            <w:r>
+              <w:rPr>
+                <w:rFonts w:ascii="TH Sarabun New" w:hAnsi="TH Sarabun New" w:cs="TH Sarabun New"/>
+                <w:color w:val="000000" w:themeColor="text1"/>
                 <w:sz w:val="28"/>
                 <w:highlight w:val="cyan"/>
               </w:rPr>
-              <w:t xml:space="preserve">x XX </w:t>
-            </w:r>
-            <w:r>
-              <w:rPr>
-                <w:rFonts w:ascii="TH Sarabun New" w:hAnsi="TH Sarabun New" w:cs="TH Sarabun New"/>
+              <w:t>${exp_amount}</w:t>
+            </w:r>
+          </w:p>
+        </w:tc>
+        <w:tc>
+          <w:tcPr>
+            <w:tcW w:w="1578" w:type="dxa"/>
+          </w:tcPr>
+          <w:p>
+            <w:pPr>
+              <w:jc w:val="right"/>
+              <w:rPr>
+                <w:rFonts w:ascii="TH Sarabun New" w:eastAsiaTheme="minorHAnsi" w:hAnsi="TH Sarabun New" w:cs="TH Sarabun New"/>
                 <w:sz w:val="28"/>
                 <w:highlight w:val="cyan"/>
-                <w:cs/>
-              </w:rPr>
-              <w:t>บาท/คน)</w:t>
-            </w:r>
-          </w:p>
-        </w:tc>
-        <w:tc>
-          <w:tcPr>
-            <w:tcW w:w="1897" w:type="dxa"/>
-          </w:tcPr>
-          <w:p>
-            <w:pPr>
-              <w:jc w:val="right"/>
-              <w:rPr>
-                <w:rFonts w:ascii="TH Sarabun New" w:eastAsiaTheme="minorHAnsi" w:hAnsi="TH Sarabun New" w:cs="TH Sarabun New"/>
+              </w:rPr>
+            </w:pPr>
+            <w:r>
+              <w:rPr>
+                <w:rFonts w:ascii="TH Sarabun New" w:hAnsi="TH Sarabun New" w:cs="TH Sarabun New"/>
+                <w:color w:val="000000" w:themeColor="text1"/>
                 <w:sz w:val="28"/>
                 <w:highlight w:val="cyan"/>
               </w:rPr>
-            </w:pPr>
-            <w:r>
-              <w:rPr>
-                <w:rFonts w:ascii="TH Sarabun New" w:eastAsiaTheme="minorHAnsi" w:hAnsi="TH Sarabun New" w:cs="TH Sarabun New"/>
+              <w:t>${exp_</w:t>
+            </w:r>
+            <w:r>
+              <w:rPr>
+                <w:rFonts w:ascii="TH Sarabun New" w:hAnsi="TH Sarabun New" w:cs="TH Sarabun New"/>
+                <w:color w:val="000000" w:themeColor="text1"/>
                 <w:sz w:val="28"/>
                 <w:highlight w:val="cyan"/>
               </w:rPr>
-              <w:t>99,999.00</w:t>
-            </w:r>
-          </w:p>
-        </w:tc>
-        <w:tc>
-          <w:tcPr>
-            <w:tcW w:w="1443" w:type="dxa"/>
-          </w:tcPr>
-          <w:p>
-            <w:pPr>
-              <w:jc w:val="right"/>
-              <w:rPr>
-                <w:rFonts w:ascii="TH Sarabun New" w:eastAsiaTheme="minorHAnsi" w:hAnsi="TH Sarabun New" w:cs="TH Sarabun New"/>
+              <w:t>paid</w:t>
+            </w:r>
+            <w:r>
+              <w:rPr>
+                <w:rFonts w:ascii="TH Sarabun New" w:hAnsi="TH Sarabun New" w:cs="TH Sarabun New"/>
+                <w:color w:val="000000" w:themeColor="text1"/>
                 <w:sz w:val="28"/>
                 <w:highlight w:val="cyan"/>
               </w:rPr>
-            </w:pPr>
-            <w:r>
-              <w:rPr>
-                <w:rFonts w:ascii="TH Sarabun New" w:eastAsiaTheme="minorHAnsi" w:hAnsi="TH Sarabun New" w:cs="TH Sarabun New"/>
-                <w:sz w:val="28"/>
-                <w:highlight w:val="cyan"/>
-              </w:rPr>
-              <w:t>99,999.00</w:t>
-            </w:r>
-          </w:p>
-        </w:tc>
-        <w:tc>
-          <w:tcPr>
-            <w:tcW w:w="1794" w:type="dxa"/>
-          </w:tcPr>
-          <w:p>
-            <w:pPr>
-              <w:jc w:val="center"/>
-              <w:rPr>
-                <w:rFonts w:ascii="TH Sarabun New" w:eastAsiaTheme="minorHAnsi" w:hAnsi="TH Sarabun New" w:cs="TH Sarabun New"/>
-                <w:sz w:val="28"/>
-                <w:highlight w:val="cyan"/>
-                <w:cs/>
-              </w:rPr>
-            </w:pPr>
-            <w:r>
-              <w:rPr>
-                <w:rFonts w:ascii="TH Sarabun New" w:eastAsiaTheme="minorHAnsi" w:hAnsi="TH Sarabun New" w:cs="TH Sarabun New" w:hint="cs"/>
-                <w:sz w:val="28"/>
-                <w:highlight w:val="cyan"/>
-                <w:cs/>
-              </w:rPr>
-              <w:t>คณะแพทยศาสตร์</w:t>
+              <w:t>}</w:t>
             </w:r>
           </w:p>
         </w:tc>
@@ -2925,512 +2939,10 @@
       <w:tr>
         <w:tc>
           <w:tcPr>
-            <w:tcW w:w="4108" w:type="dxa"/>
-          </w:tcPr>
-          <w:p>
-            <w:pPr>
-              <w:rPr>
-                <w:rFonts w:ascii="TH Sarabun New" w:hAnsi="TH Sarabun New" w:cs="TH Sarabun New"/>
-                <w:sz w:val="28"/>
-                <w:highlight w:val="cyan"/>
-              </w:rPr>
-            </w:pPr>
-            <w:r>
-              <w:rPr>
-                <w:rFonts w:ascii="TH Sarabun New" w:hAnsi="TH Sarabun New" w:cs="TH Sarabun New"/>
-                <w:sz w:val="28"/>
-                <w:highlight w:val="cyan"/>
-              </w:rPr>
-              <w:t>(</w:t>
-            </w:r>
-            <w:r>
-              <w:rPr>
-                <w:rFonts w:ascii="TH Sarabun New" w:hAnsi="TH Sarabun New" w:cs="TH Sarabun New"/>
-                <w:sz w:val="28"/>
-                <w:highlight w:val="cyan"/>
-                <w:cs/>
-              </w:rPr>
-              <w:t xml:space="preserve">ค่าที่พักสำหรับนิสิตแพทย์ระหว่างวันที่ </w:t>
-            </w:r>
-            <w:r>
-              <w:rPr>
-                <w:rFonts w:ascii="TH Sarabun New" w:hAnsi="TH Sarabun New" w:cs="TH Sarabun New"/>
-                <w:sz w:val="28"/>
-                <w:highlight w:val="cyan"/>
-              </w:rPr>
-              <w:t>XX XXX XXXX)</w:t>
-            </w:r>
-          </w:p>
-          <w:p>
-            <w:pPr>
-              <w:rPr>
-                <w:rFonts w:ascii="TH Sarabun New" w:hAnsi="TH Sarabun New" w:cs="TH Sarabun New"/>
-                <w:sz w:val="28"/>
-                <w:highlight w:val="cyan"/>
-              </w:rPr>
-            </w:pPr>
-            <w:r>
-              <w:rPr>
-                <w:rFonts w:ascii="TH Sarabun New" w:hAnsi="TH Sarabun New" w:cs="TH Sarabun New"/>
-                <w:sz w:val="28"/>
-                <w:highlight w:val="cyan"/>
-              </w:rPr>
-              <w:t xml:space="preserve">(XX </w:t>
-            </w:r>
-            <w:r>
-              <w:rPr>
-                <w:rFonts w:ascii="TH Sarabun New" w:hAnsi="TH Sarabun New" w:cs="TH Sarabun New"/>
-                <w:sz w:val="28"/>
-                <w:highlight w:val="cyan"/>
-                <w:cs/>
-              </w:rPr>
-              <w:t xml:space="preserve">คน </w:t>
-            </w:r>
-            <w:r>
-              <w:rPr>
-                <w:rFonts w:ascii="TH Sarabun New" w:hAnsi="TH Sarabun New" w:cs="TH Sarabun New"/>
-                <w:sz w:val="28"/>
-                <w:highlight w:val="cyan"/>
-              </w:rPr>
-              <w:t xml:space="preserve">x X </w:t>
-            </w:r>
-            <w:r>
-              <w:rPr>
-                <w:rFonts w:ascii="TH Sarabun New" w:hAnsi="TH Sarabun New" w:cs="TH Sarabun New"/>
-                <w:sz w:val="28"/>
-                <w:highlight w:val="cyan"/>
-                <w:cs/>
-              </w:rPr>
-              <w:t xml:space="preserve">คืน </w:t>
-            </w:r>
-            <w:r>
-              <w:rPr>
-                <w:rFonts w:ascii="TH Sarabun New" w:hAnsi="TH Sarabun New" w:cs="TH Sarabun New"/>
-                <w:sz w:val="28"/>
-                <w:highlight w:val="cyan"/>
-              </w:rPr>
-              <w:t xml:space="preserve">x XXX </w:t>
-            </w:r>
-            <w:r>
-              <w:rPr>
-                <w:rFonts w:ascii="TH Sarabun New" w:hAnsi="TH Sarabun New" w:cs="TH Sarabun New"/>
-                <w:sz w:val="28"/>
-                <w:highlight w:val="cyan"/>
-                <w:cs/>
-              </w:rPr>
-              <w:t>บาท/คน)</w:t>
-            </w:r>
-            <w:r>
-              <w:rPr>
-                <w:rFonts w:ascii="TH Sarabun New" w:hAnsi="TH Sarabun New" w:cs="TH Sarabun New"/>
-                <w:sz w:val="28"/>
-                <w:highlight w:val="cyan"/>
-              </w:rPr>
-              <w:t xml:space="preserve"> </w:t>
-            </w:r>
-          </w:p>
-        </w:tc>
-        <w:tc>
-          <w:tcPr>
-            <w:tcW w:w="1897" w:type="dxa"/>
-          </w:tcPr>
-          <w:p>
-            <w:pPr>
-              <w:jc w:val="right"/>
-              <w:rPr>
-                <w:rFonts w:ascii="TH Sarabun New" w:eastAsiaTheme="minorHAnsi" w:hAnsi="TH Sarabun New" w:cs="TH Sarabun New"/>
-                <w:sz w:val="28"/>
-                <w:highlight w:val="cyan"/>
-              </w:rPr>
-            </w:pPr>
-            <w:r>
-              <w:rPr>
-                <w:rFonts w:ascii="TH Sarabun New" w:eastAsiaTheme="minorHAnsi" w:hAnsi="TH Sarabun New" w:cs="TH Sarabun New"/>
-                <w:sz w:val="28"/>
-                <w:highlight w:val="cyan"/>
-              </w:rPr>
-              <w:t>99,999.00</w:t>
-            </w:r>
-          </w:p>
-        </w:tc>
-        <w:tc>
-          <w:tcPr>
-            <w:tcW w:w="1443" w:type="dxa"/>
-          </w:tcPr>
-          <w:p>
-            <w:pPr>
-              <w:jc w:val="right"/>
-              <w:rPr>
-                <w:rFonts w:ascii="TH Sarabun New" w:eastAsiaTheme="minorHAnsi" w:hAnsi="TH Sarabun New" w:cs="TH Sarabun New"/>
-                <w:sz w:val="28"/>
-                <w:highlight w:val="cyan"/>
-              </w:rPr>
-            </w:pPr>
-            <w:r>
-              <w:rPr>
-                <w:rFonts w:ascii="TH Sarabun New" w:eastAsiaTheme="minorHAnsi" w:hAnsi="TH Sarabun New" w:cs="TH Sarabun New"/>
-                <w:sz w:val="28"/>
-                <w:highlight w:val="cyan"/>
-              </w:rPr>
-              <w:t>99,999.00</w:t>
-            </w:r>
-          </w:p>
-        </w:tc>
-        <w:tc>
-          <w:tcPr>
-            <w:tcW w:w="1794" w:type="dxa"/>
-          </w:tcPr>
-          <w:p>
-            <w:pPr>
-              <w:jc w:val="center"/>
-              <w:rPr>
-                <w:rFonts w:ascii="TH Sarabun New" w:eastAsiaTheme="minorHAnsi" w:hAnsi="TH Sarabun New" w:cs="TH Sarabun New"/>
-                <w:sz w:val="28"/>
-                <w:highlight w:val="cyan"/>
-              </w:rPr>
-            </w:pPr>
-            <w:r>
-              <w:rPr>
-                <w:rFonts w:ascii="TH Sarabun New" w:eastAsiaTheme="minorHAnsi" w:hAnsi="TH Sarabun New" w:cs="TH Sarabun New" w:hint="cs"/>
-                <w:sz w:val="28"/>
-                <w:highlight w:val="cyan"/>
-                <w:cs/>
-              </w:rPr>
-              <w:t>คณะแพทยศาสตร์</w:t>
-            </w:r>
-          </w:p>
-        </w:tc>
-      </w:tr>
-      <w:tr>
-        <w:tc>
-          <w:tcPr>
-            <w:tcW w:w="4108" w:type="dxa"/>
-          </w:tcPr>
-          <w:p>
-            <w:pPr>
-              <w:rPr>
-                <w:rFonts w:ascii="TH Sarabun New" w:hAnsi="TH Sarabun New" w:cs="TH Sarabun New"/>
-                <w:sz w:val="28"/>
-                <w:highlight w:val="cyan"/>
-              </w:rPr>
-            </w:pPr>
-            <w:r>
-              <w:rPr>
-                <w:rFonts w:ascii="TH Sarabun New" w:hAnsi="TH Sarabun New" w:cs="TH Sarabun New"/>
-                <w:sz w:val="28"/>
-                <w:highlight w:val="cyan"/>
-              </w:rPr>
-              <w:t>(</w:t>
-            </w:r>
-            <w:r>
-              <w:rPr>
-                <w:rFonts w:ascii="TH Sarabun New" w:hAnsi="TH Sarabun New" w:cs="TH Sarabun New"/>
-                <w:sz w:val="28"/>
-                <w:highlight w:val="cyan"/>
-                <w:cs/>
-              </w:rPr>
-              <w:t>ค่าทางด่วน) (</w:t>
-            </w:r>
-            <w:r>
-              <w:rPr>
-                <w:rFonts w:ascii="TH Sarabun New" w:hAnsi="TH Sarabun New" w:cs="TH Sarabun New"/>
-                <w:sz w:val="28"/>
-                <w:highlight w:val="cyan"/>
-              </w:rPr>
-              <w:t xml:space="preserve">X </w:t>
-            </w:r>
-            <w:r>
-              <w:rPr>
-                <w:rFonts w:ascii="TH Sarabun New" w:hAnsi="TH Sarabun New" w:cs="TH Sarabun New"/>
-                <w:sz w:val="28"/>
-                <w:highlight w:val="cyan"/>
-                <w:cs/>
-              </w:rPr>
-              <w:t xml:space="preserve">คัน </w:t>
-            </w:r>
-            <w:r>
-              <w:rPr>
-                <w:rFonts w:ascii="TH Sarabun New" w:hAnsi="TH Sarabun New" w:cs="TH Sarabun New"/>
-                <w:sz w:val="28"/>
-                <w:highlight w:val="cyan"/>
-              </w:rPr>
-              <w:t xml:space="preserve">x XX </w:t>
-            </w:r>
-            <w:r>
-              <w:rPr>
-                <w:rFonts w:ascii="TH Sarabun New" w:hAnsi="TH Sarabun New" w:cs="TH Sarabun New"/>
-                <w:sz w:val="28"/>
-                <w:highlight w:val="cyan"/>
-                <w:cs/>
-              </w:rPr>
-              <w:t xml:space="preserve">บาท </w:t>
-            </w:r>
-            <w:r>
-              <w:rPr>
-                <w:rFonts w:ascii="TH Sarabun New" w:hAnsi="TH Sarabun New" w:cs="TH Sarabun New"/>
-                <w:sz w:val="28"/>
-                <w:highlight w:val="cyan"/>
-              </w:rPr>
-              <w:t xml:space="preserve">x X </w:t>
-            </w:r>
-            <w:r>
-              <w:rPr>
-                <w:rFonts w:ascii="TH Sarabun New" w:hAnsi="TH Sarabun New" w:cs="TH Sarabun New"/>
-                <w:sz w:val="28"/>
-                <w:highlight w:val="cyan"/>
-                <w:cs/>
-              </w:rPr>
-              <w:t>เที่ยว)</w:t>
-            </w:r>
-          </w:p>
-        </w:tc>
-        <w:tc>
-          <w:tcPr>
-            <w:tcW w:w="1897" w:type="dxa"/>
-          </w:tcPr>
-          <w:p>
-            <w:pPr>
-              <w:jc w:val="right"/>
-              <w:rPr>
-                <w:rFonts w:ascii="TH Sarabun New" w:hAnsi="TH Sarabun New" w:cs="TH Sarabun New"/>
-                <w:sz w:val="28"/>
-                <w:highlight w:val="cyan"/>
-              </w:rPr>
-            </w:pPr>
-            <w:r>
-              <w:rPr>
-                <w:rFonts w:ascii="TH Sarabun New" w:eastAsiaTheme="minorHAnsi" w:hAnsi="TH Sarabun New" w:cs="TH Sarabun New"/>
-                <w:sz w:val="28"/>
-                <w:highlight w:val="cyan"/>
-              </w:rPr>
-              <w:t>99,999.00</w:t>
-            </w:r>
-          </w:p>
-        </w:tc>
-        <w:tc>
-          <w:tcPr>
-            <w:tcW w:w="1443" w:type="dxa"/>
-          </w:tcPr>
-          <w:p>
-            <w:pPr>
-              <w:jc w:val="right"/>
-              <w:rPr>
-                <w:rFonts w:ascii="TH Sarabun New" w:hAnsi="TH Sarabun New" w:cs="TH Sarabun New"/>
-                <w:sz w:val="28"/>
-                <w:highlight w:val="cyan"/>
-              </w:rPr>
-            </w:pPr>
-            <w:r>
-              <w:rPr>
-                <w:rFonts w:ascii="TH Sarabun New" w:eastAsiaTheme="minorHAnsi" w:hAnsi="TH Sarabun New" w:cs="TH Sarabun New"/>
-                <w:sz w:val="28"/>
-                <w:highlight w:val="cyan"/>
-              </w:rPr>
-              <w:t>99,999.00</w:t>
-            </w:r>
-          </w:p>
-        </w:tc>
-        <w:tc>
-          <w:tcPr>
-            <w:tcW w:w="1794" w:type="dxa"/>
-          </w:tcPr>
-          <w:p>
-            <w:pPr>
-              <w:jc w:val="center"/>
-              <w:rPr>
-                <w:rFonts w:ascii="TH Sarabun New" w:hAnsi="TH Sarabun New" w:cs="TH Sarabun New"/>
-                <w:sz w:val="28"/>
-                <w:highlight w:val="cyan"/>
-              </w:rPr>
-            </w:pPr>
-            <w:r>
-              <w:rPr>
-                <w:rFonts w:ascii="TH Sarabun New" w:eastAsiaTheme="minorHAnsi" w:hAnsi="TH Sarabun New" w:cs="TH Sarabun New" w:hint="cs"/>
-                <w:sz w:val="28"/>
-                <w:highlight w:val="cyan"/>
-                <w:cs/>
-              </w:rPr>
-              <w:t>คณะแพทยศาสตร์</w:t>
-            </w:r>
-          </w:p>
-        </w:tc>
-      </w:tr>
-      <w:tr>
-        <w:tc>
-          <w:tcPr>
-            <w:tcW w:w="4108" w:type="dxa"/>
-          </w:tcPr>
-          <w:p>
-            <w:pPr>
-              <w:jc w:val="thaiDistribute"/>
-              <w:rPr>
-                <w:rFonts w:ascii="TH Sarabun New" w:hAnsi="TH Sarabun New" w:cs="TH Sarabun New"/>
-                <w:b/>
-                <w:bCs/>
-                <w:sz w:val="28"/>
-                <w:highlight w:val="cyan"/>
-                <w:cs/>
-              </w:rPr>
-            </w:pPr>
-            <w:r>
-              <w:rPr>
-                <w:rFonts w:ascii="TH Sarabun New" w:hAnsi="TH Sarabun New" w:cs="TH Sarabun New"/>
-                <w:b/>
-                <w:bCs/>
-                <w:sz w:val="28"/>
-                <w:highlight w:val="cyan"/>
-                <w:cs/>
-              </w:rPr>
-              <w:t>หมวดค่าวัสดุ</w:t>
-            </w:r>
-          </w:p>
-        </w:tc>
-        <w:tc>
-          <w:tcPr>
-            <w:tcW w:w="1897" w:type="dxa"/>
-          </w:tcPr>
-          <w:p>
-            <w:pPr>
-              <w:jc w:val="right"/>
-              <w:rPr>
-                <w:rFonts w:ascii="TH Sarabun New" w:hAnsi="TH Sarabun New" w:cs="TH Sarabun New"/>
-                <w:sz w:val="28"/>
-                <w:highlight w:val="cyan"/>
-              </w:rPr>
-            </w:pPr>
-          </w:p>
-        </w:tc>
-        <w:tc>
-          <w:tcPr>
-            <w:tcW w:w="1443" w:type="dxa"/>
-          </w:tcPr>
-          <w:p>
-            <w:pPr>
-              <w:jc w:val="right"/>
-              <w:rPr>
-                <w:rFonts w:ascii="TH Sarabun New" w:hAnsi="TH Sarabun New" w:cs="TH Sarabun New"/>
-                <w:sz w:val="28"/>
-                <w:highlight w:val="cyan"/>
-              </w:rPr>
-            </w:pPr>
-          </w:p>
-        </w:tc>
-        <w:tc>
-          <w:tcPr>
-            <w:tcW w:w="1794" w:type="dxa"/>
-          </w:tcPr>
-          <w:p>
-            <w:pPr>
-              <w:jc w:val="center"/>
-              <w:rPr>
-                <w:rFonts w:ascii="TH Sarabun New" w:hAnsi="TH Sarabun New" w:cs="TH Sarabun New"/>
-                <w:sz w:val="28"/>
-                <w:highlight w:val="cyan"/>
-              </w:rPr>
-            </w:pPr>
-          </w:p>
-        </w:tc>
-      </w:tr>
-      <w:tr>
-        <w:tc>
-          <w:tcPr>
-            <w:tcW w:w="4108" w:type="dxa"/>
-          </w:tcPr>
-          <w:p>
-            <w:pPr>
-              <w:rPr>
-                <w:rFonts w:ascii="TH Sarabun New" w:hAnsi="TH Sarabun New" w:cs="TH Sarabun New"/>
-                <w:sz w:val="28"/>
-                <w:highlight w:val="cyan"/>
-              </w:rPr>
-            </w:pPr>
-            <w:r>
-              <w:rPr>
-                <w:rFonts w:ascii="TH Sarabun New" w:hAnsi="TH Sarabun New" w:cs="TH Sarabun New"/>
-                <w:color w:val="000000" w:themeColor="text1"/>
-                <w:sz w:val="28"/>
-                <w:highlight w:val="cyan"/>
-              </w:rPr>
-              <w:t>${expense_name}</w:t>
-            </w:r>
-          </w:p>
-        </w:tc>
-        <w:tc>
-          <w:tcPr>
-            <w:tcW w:w="1897" w:type="dxa"/>
-          </w:tcPr>
-          <w:p>
-            <w:pPr>
-              <w:jc w:val="right"/>
-              <w:rPr>
-                <w:rFonts w:ascii="TH Sarabun New" w:eastAsiaTheme="minorHAnsi" w:hAnsi="TH Sarabun New" w:cs="TH Sarabun New"/>
-                <w:sz w:val="28"/>
-                <w:highlight w:val="cyan"/>
-              </w:rPr>
-            </w:pPr>
-            <w:r>
-              <w:rPr>
-                <w:rFonts w:ascii="TH Sarabun New" w:hAnsi="TH Sarabun New" w:cs="TH Sarabun New"/>
-                <w:color w:val="000000" w:themeColor="text1"/>
-                <w:sz w:val="28"/>
-                <w:highlight w:val="cyan"/>
-              </w:rPr>
-              <w:t>${expense_amount}</w:t>
-            </w:r>
-          </w:p>
-        </w:tc>
-        <w:tc>
-          <w:tcPr>
-            <w:tcW w:w="1443" w:type="dxa"/>
-          </w:tcPr>
-          <w:p>
-            <w:pPr>
-              <w:jc w:val="right"/>
-              <w:rPr>
-                <w:rFonts w:ascii="TH Sarabun New" w:eastAsiaTheme="minorHAnsi" w:hAnsi="TH Sarabun New" w:cs="TH Sarabun New"/>
-                <w:sz w:val="28"/>
-                <w:highlight w:val="cyan"/>
-              </w:rPr>
-            </w:pPr>
-            <w:r>
-              <w:rPr>
-                <w:rFonts w:ascii="TH Sarabun New" w:eastAsiaTheme="minorHAnsi" w:hAnsi="TH Sarabun New" w:cs="TH Sarabun New"/>
-                <w:sz w:val="28"/>
-                <w:highlight w:val="cyan"/>
-              </w:rPr>
-              <w:t>99,999.00</w:t>
-            </w:r>
-          </w:p>
-        </w:tc>
-        <w:tc>
-          <w:tcPr>
-            <w:tcW w:w="1794" w:type="dxa"/>
-          </w:tcPr>
-          <w:p>
-            <w:pPr>
-              <w:jc w:val="center"/>
-              <w:rPr>
-                <w:rFonts w:ascii="TH Sarabun New" w:eastAsiaTheme="minorHAnsi" w:hAnsi="TH Sarabun New" w:cs="TH Sarabun New"/>
-                <w:sz w:val="28"/>
-                <w:highlight w:val="cyan"/>
-              </w:rPr>
-            </w:pPr>
-            <w:r>
-              <w:rPr>
-                <w:rFonts w:ascii="TH Sarabun New" w:hAnsi="TH Sarabun New" w:cs="TH Sarabun New"/>
-                <w:color w:val="000000" w:themeColor="text1"/>
-                <w:sz w:val="28"/>
-                <w:highlight w:val="cyan"/>
-              </w:rPr>
-              <w:t>${expense_source}</w:t>
-            </w:r>
-          </w:p>
-        </w:tc>
-      </w:tr>
-      <w:tr>
-        <w:tc>
-          <w:tcPr>
-            <w:tcW w:w="4108" w:type="dxa"/>
+            <w:tcW w:w="2794" w:type="dxa"/>
+            <w:tcBorders>
+              <w:right w:val="nil"/>
+            </w:tcBorders>
           </w:tcPr>
           <w:p>
             <w:pPr>
@@ -3445,6 +2957,43 @@
                 <w:cs/>
               </w:rPr>
             </w:pPr>
+          </w:p>
+        </w:tc>
+        <w:tc>
+          <w:tcPr>
+            <w:tcW w:w="1544" w:type="dxa"/>
+            <w:tcBorders>
+              <w:left w:val="nil"/>
+              <w:right w:val="nil"/>
+            </w:tcBorders>
+          </w:tcPr>
+          <w:p>
+            <w:pPr>
+              <w:jc w:val="right"/>
+              <w:rPr>
+                <w:rFonts w:ascii="TH Sarabun New" w:eastAsiaTheme="minorHAnsi" w:hAnsi="TH Sarabun New" w:cs="TH Sarabun New"/>
+                <w:sz w:val="28"/>
+                <w:highlight w:val="cyan"/>
+              </w:rPr>
+            </w:pPr>
+          </w:p>
+        </w:tc>
+        <w:tc>
+          <w:tcPr>
+            <w:tcW w:w="1551" w:type="dxa"/>
+            <w:tcBorders>
+              <w:left w:val="nil"/>
+            </w:tcBorders>
+          </w:tcPr>
+          <w:p>
+            <w:pPr>
+              <w:jc w:val="right"/>
+              <w:rPr>
+                <w:rFonts w:ascii="TH Sarabun New" w:eastAsiaTheme="minorHAnsi" w:hAnsi="TH Sarabun New" w:cs="TH Sarabun New"/>
+                <w:sz w:val="28"/>
+                <w:highlight w:val="cyan"/>
+              </w:rPr>
+            </w:pPr>
             <w:r>
               <w:rPr>
                 <w:rFonts w:ascii="TH Sarabun New" w:hAnsi="TH Sarabun New" w:cs="TH Sarabun New"/>
@@ -3461,7 +3010,7 @@
         </w:tc>
         <w:tc>
           <w:tcPr>
-            <w:tcW w:w="1897" w:type="dxa"/>
+            <w:tcW w:w="1551" w:type="dxa"/>
           </w:tcPr>
           <w:p>
             <w:pPr>
@@ -3474,50 +3023,73 @@
             </w:pPr>
             <w:r>
               <w:rPr>
+                <w:rFonts w:ascii="TH Sarabun New" w:hAnsi="TH Sarabun New" w:cs="TH Sarabun New"/>
+                <w:color w:val="000000" w:themeColor="text1"/>
+                <w:sz w:val="28"/>
+                <w:highlight w:val="cyan"/>
+              </w:rPr>
+              <w:t>${exp_</w:t>
+            </w:r>
+            <w:r>
+              <w:rPr>
+                <w:rFonts w:ascii="TH Sarabun New" w:hAnsi="TH Sarabun New" w:cs="TH Sarabun New"/>
+                <w:color w:val="000000" w:themeColor="text1"/>
+                <w:sz w:val="28"/>
+                <w:highlight w:val="cyan"/>
+              </w:rPr>
+              <w:t>t_amnt</w:t>
+            </w:r>
+            <w:r>
+              <w:rPr>
+                <w:rFonts w:ascii="TH Sarabun New" w:hAnsi="TH Sarabun New" w:cs="TH Sarabun New"/>
+                <w:color w:val="000000" w:themeColor="text1"/>
+                <w:sz w:val="28"/>
+                <w:highlight w:val="cyan"/>
+              </w:rPr>
+              <w:t>}</w:t>
+            </w:r>
+          </w:p>
+        </w:tc>
+        <w:tc>
+          <w:tcPr>
+            <w:tcW w:w="1578" w:type="dxa"/>
+          </w:tcPr>
+          <w:p>
+            <w:pPr>
+              <w:jc w:val="right"/>
+              <w:rPr>
                 <w:rFonts w:ascii="TH Sarabun New" w:eastAsiaTheme="minorHAnsi" w:hAnsi="TH Sarabun New" w:cs="TH Sarabun New"/>
                 <w:sz w:val="28"/>
                 <w:highlight w:val="cyan"/>
               </w:rPr>
-              <w:t>99,999.00</w:t>
-            </w:r>
-          </w:p>
-        </w:tc>
-        <w:tc>
-          <w:tcPr>
-            <w:tcW w:w="1443" w:type="dxa"/>
-          </w:tcPr>
-          <w:p>
-            <w:pPr>
-              <w:jc w:val="right"/>
-              <w:rPr>
-                <w:rFonts w:ascii="TH Sarabun New" w:eastAsiaTheme="minorHAnsi" w:hAnsi="TH Sarabun New" w:cs="TH Sarabun New"/>
+            </w:pPr>
+            <w:r>
+              <w:rPr>
+                <w:rFonts w:ascii="TH Sarabun New" w:hAnsi="TH Sarabun New" w:cs="TH Sarabun New"/>
+                <w:color w:val="000000" w:themeColor="text1"/>
                 <w:sz w:val="28"/>
                 <w:highlight w:val="cyan"/>
               </w:rPr>
-            </w:pPr>
-            <w:r>
-              <w:rPr>
-                <w:rFonts w:ascii="TH Sarabun New" w:eastAsiaTheme="minorHAnsi" w:hAnsi="TH Sarabun New" w:cs="TH Sarabun New"/>
+              <w:t>${exp_</w:t>
+            </w:r>
+            <w:r>
+              <w:rPr>
+                <w:rFonts w:ascii="TH Sarabun New" w:hAnsi="TH Sarabun New" w:cs="TH Sarabun New"/>
+                <w:color w:val="000000" w:themeColor="text1"/>
                 <w:sz w:val="28"/>
                 <w:highlight w:val="cyan"/>
               </w:rPr>
-              <w:t>99,999.00</w:t>
-            </w:r>
-          </w:p>
-        </w:tc>
-        <w:tc>
-          <w:tcPr>
-            <w:tcW w:w="1794" w:type="dxa"/>
-          </w:tcPr>
-          <w:p>
-            <w:pPr>
-              <w:jc w:val="center"/>
-              <w:rPr>
-                <w:rFonts w:ascii="TH Sarabun New" w:eastAsiaTheme="minorHAnsi" w:hAnsi="TH Sarabun New" w:cs="TH Sarabun New"/>
+              <w:t>t_paid</w:t>
+            </w:r>
+            <w:r>
+              <w:rPr>
+                <w:rFonts w:ascii="TH Sarabun New" w:hAnsi="TH Sarabun New" w:cs="TH Sarabun New"/>
+                <w:color w:val="000000" w:themeColor="text1"/>
                 <w:sz w:val="28"/>
                 <w:highlight w:val="cyan"/>
               </w:rPr>
-            </w:pPr>
+              <w:t>}</w:t>
+            </w:r>
           </w:p>
         </w:tc>
       </w:tr>
@@ -3543,7 +3115,7 @@
       <w:pPr>
         <w:jc w:val="thaiDistribute"/>
         <w:rPr>
-          <w:rFonts w:ascii="TH Sarabun New" w:hAnsi="TH Sarabun New" w:cs="TH Sarabun New" w:hint="cs"/>
+          <w:rFonts w:ascii="TH Sarabun New" w:hAnsi="TH Sarabun New" w:cs="TH Sarabun New"/>
           <w:sz w:val="28"/>
         </w:rPr>
       </w:pPr>
@@ -3695,7 +3267,7 @@
         </w:tabs>
         <w:ind w:left="2160" w:hanging="2160"/>
         <w:rPr>
-          <w:rFonts w:ascii="TH Sarabun New" w:hAnsi="TH Sarabun New" w:cs="TH Sarabun New" w:hint="cs"/>
+          <w:rFonts w:ascii="TH Sarabun New" w:hAnsi="TH Sarabun New" w:cs="TH Sarabun New"/>
           <w:b/>
           <w:bCs/>
           <w:sz w:val="28"/>
@@ -5529,7 +5101,6 @@
           <w:sz w:val="28"/>
           <w:cs/>
         </w:rPr>
-        <w:lastRenderedPageBreak/>
         <w:t>ปัญหา</w:t>
       </w:r>
       <w:r>
@@ -5827,21 +5398,23 @@
     <w:tbl>
       <w:tblPr>
         <w:tblStyle w:val="TableGrid"/>
-        <w:tblW w:w="9535" w:type="dxa"/>
+        <w:tblW w:w="9504" w:type="dxa"/>
+        <w:tblLayout w:type="fixed"/>
         <w:tblLook w:val="04A0" w:firstRow="1" w:lastRow="0" w:firstColumn="1" w:lastColumn="0" w:noHBand="0" w:noVBand="1"/>
       </w:tblPr>
       <w:tblGrid>
-        <w:gridCol w:w="2808"/>
-        <w:gridCol w:w="4860"/>
-        <w:gridCol w:w="1867"/>
+        <w:gridCol w:w="2898"/>
+        <w:gridCol w:w="5220"/>
+        <w:gridCol w:w="1386"/>
       </w:tblGrid>
       <w:tr>
         <w:trPr>
           <w:trHeight w:val="239"/>
+          <w:tblHeader/>
         </w:trPr>
         <w:tc>
           <w:tcPr>
-            <w:tcW w:w="2808" w:type="dxa"/>
+            <w:tcW w:w="2898" w:type="dxa"/>
             <w:tcBorders>
               <w:top w:val="single" w:sz="4" w:space="0" w:color="auto"/>
               <w:left w:val="single" w:sz="4" w:space="0" w:color="auto"/>
@@ -5874,7 +5447,7 @@
         </w:tc>
         <w:tc>
           <w:tcPr>
-            <w:tcW w:w="4860" w:type="dxa"/>
+            <w:tcW w:w="5220" w:type="dxa"/>
             <w:tcBorders>
               <w:top w:val="single" w:sz="4" w:space="0" w:color="auto"/>
               <w:left w:val="single" w:sz="4" w:space="0" w:color="auto"/>
@@ -5908,7 +5481,7 @@
         </w:tc>
         <w:tc>
           <w:tcPr>
-            <w:tcW w:w="1867" w:type="dxa"/>
+            <w:tcW w:w="1386" w:type="dxa"/>
             <w:tcBorders>
               <w:top w:val="single" w:sz="4" w:space="0" w:color="auto"/>
               <w:left w:val="single" w:sz="4" w:space="0" w:color="auto"/>
@@ -5954,10 +5527,11 @@
       <w:tr>
         <w:trPr>
           <w:trHeight w:val="234"/>
+          <w:tblHeader/>
         </w:trPr>
         <w:tc>
           <w:tcPr>
-            <w:tcW w:w="2808" w:type="dxa"/>
+            <w:tcW w:w="2898" w:type="dxa"/>
             <w:tcBorders>
               <w:top w:val="single" w:sz="4" w:space="0" w:color="auto"/>
               <w:left w:val="single" w:sz="4" w:space="0" w:color="auto"/>
@@ -5968,9 +5542,9 @@
           </w:tcPr>
           <w:p>
             <w:pPr>
-              <w:jc w:val="thaiDistribute"/>
-              <w:rPr>
-                <w:rFonts w:ascii="TH Sarabun New" w:hAnsi="TH Sarabun New" w:cs="TH Sarabun New"/>
+              <w:rPr>
+                <w:rFonts w:ascii="TH Sarabun New" w:hAnsi="TH Sarabun New" w:cs="TH Sarabun New"/>
+                <w:strike/>
                 <w:color w:val="FF0000"/>
                 <w:sz w:val="28"/>
               </w:rPr>
@@ -5978,8 +5552,29 @@
             <w:r>
               <w:rPr>
                 <w:rFonts w:ascii="TH Sarabun New" w:hAnsi="TH Sarabun New" w:cs="TH Sarabun New"/>
+                <w:strike/>
                 <w:color w:val="FF0000"/>
                 <w:sz w:val="28"/>
+              </w:rPr>
+              <w:lastRenderedPageBreak/>
+              <w:t>(</w:t>
+            </w:r>
+            <w:r>
+              <w:rPr>
+                <w:rFonts w:ascii="TH Sarabun New" w:hAnsi="TH Sarabun New" w:cs="TH Sarabun New" w:hint="cs"/>
+                <w:strike/>
+                <w:color w:val="FF0000"/>
+                <w:sz w:val="28"/>
+                <w:cs/>
+              </w:rPr>
+              <w:t xml:space="preserve">ตัวอย่าง) </w:t>
+            </w:r>
+            <w:r>
+              <w:rPr>
+                <w:rFonts w:ascii="TH Sarabun New" w:hAnsi="TH Sarabun New" w:cs="TH Sarabun New"/>
+                <w:strike/>
+                <w:color w:val="FF0000"/>
+                <w:sz w:val="28"/>
                 <w:cs/>
               </w:rPr>
               <w:t xml:space="preserve">เพื่อเสริมสร้างความสัมพันธ์ระหว่างนิสิตแพทย์ฯ </w:t>
@@ -5988,7 +5583,7 @@
         </w:tc>
         <w:tc>
           <w:tcPr>
-            <w:tcW w:w="4860" w:type="dxa"/>
+            <w:tcW w:w="5220" w:type="dxa"/>
             <w:tcBorders>
               <w:top w:val="single" w:sz="4" w:space="0" w:color="auto"/>
               <w:left w:val="single" w:sz="4" w:space="0" w:color="auto"/>
@@ -5999,9 +5594,9 @@
           </w:tcPr>
           <w:p>
             <w:pPr>
-              <w:jc w:val="thaiDistribute"/>
-              <w:rPr>
-                <w:rFonts w:ascii="TH Sarabun New" w:hAnsi="TH Sarabun New" w:cs="TH Sarabun New"/>
+              <w:rPr>
+                <w:rFonts w:ascii="TH Sarabun New" w:hAnsi="TH Sarabun New" w:cs="TH Sarabun New"/>
+                <w:strike/>
                 <w:color w:val="FF0000"/>
                 <w:sz w:val="28"/>
                 <w:cs/>
@@ -6010,6 +5605,7 @@
             <w:r>
               <w:rPr>
                 <w:rFonts w:ascii="TH Sarabun New" w:hAnsi="TH Sarabun New" w:cs="TH Sarabun New"/>
+                <w:strike/>
                 <w:color w:val="FF0000"/>
                 <w:sz w:val="28"/>
                 <w:cs/>
@@ -6019,6 +5615,7 @@
             <w:r>
               <w:rPr>
                 <w:rFonts w:ascii="TH Sarabun New" w:hAnsi="TH Sarabun New" w:cs="TH Sarabun New"/>
+                <w:strike/>
                 <w:color w:val="FF0000"/>
                 <w:sz w:val="28"/>
               </w:rPr>
@@ -6027,6 +5624,7 @@
             <w:r>
               <w:rPr>
                 <w:rFonts w:ascii="TH Sarabun New" w:hAnsi="TH Sarabun New" w:cs="TH Sarabun New" w:hint="cs"/>
+                <w:strike/>
                 <w:color w:val="FF0000"/>
                 <w:sz w:val="28"/>
                 <w:cs/>
@@ -6037,7 +5635,7 @@
         </w:tc>
         <w:tc>
           <w:tcPr>
-            <w:tcW w:w="1867" w:type="dxa"/>
+            <w:tcW w:w="1386" w:type="dxa"/>
             <w:tcBorders>
               <w:top w:val="single" w:sz="4" w:space="0" w:color="auto"/>
               <w:left w:val="single" w:sz="4" w:space="0" w:color="auto"/>
@@ -6050,6 +5648,7 @@
             <w:pPr>
               <w:rPr>
                 <w:rFonts w:ascii="TH Sarabun New" w:hAnsi="TH Sarabun New" w:cs="TH Sarabun New"/>
+                <w:strike/>
                 <w:color w:val="FF0000"/>
                 <w:sz w:val="28"/>
               </w:rPr>
@@ -6057,6 +5656,7 @@
             <w:r>
               <w:rPr>
                 <w:rFonts w:ascii="TH Sarabun New" w:hAnsi="TH Sarabun New" w:cs="TH Sarabun New"/>
+                <w:strike/>
                 <w:color w:val="FF0000"/>
                 <w:sz w:val="28"/>
               </w:rPr>
@@ -6065,6 +5665,7 @@
             <w:r>
               <w:rPr>
                 <w:rFonts w:ascii="TH Sarabun New" w:hAnsi="TH Sarabun New" w:cs="TH Sarabun New" w:hint="cs"/>
+                <w:strike/>
                 <w:color w:val="FF0000"/>
                 <w:sz w:val="28"/>
                 <w:cs/>
@@ -6074,6 +5675,7 @@
             <w:r>
               <w:rPr>
                 <w:rFonts w:ascii="TH Sarabun New" w:hAnsi="TH Sarabun New" w:cs="TH Sarabun New"/>
+                <w:strike/>
                 <w:color w:val="FF0000"/>
                 <w:sz w:val="28"/>
               </w:rPr>
@@ -6082,6 +5684,7 @@
             <w:r>
               <w:rPr>
                 <w:rFonts w:ascii="TH Sarabun New" w:hAnsi="TH Sarabun New" w:cs="TH Sarabun New"/>
+                <w:strike/>
                 <w:color w:val="FF0000"/>
                 <w:sz w:val="28"/>
               </w:rPr>
@@ -6090,6 +5693,7 @@
             <w:r>
               <w:rPr>
                 <w:rFonts w:ascii="TH Sarabun New" w:hAnsi="TH Sarabun New" w:cs="TH Sarabun New" w:hint="cs"/>
+                <w:strike/>
                 <w:color w:val="FF0000"/>
                 <w:sz w:val="28"/>
                 <w:cs/>
@@ -6099,6 +5703,7 @@
             <w:r>
               <w:rPr>
                 <w:rFonts w:ascii="TH Sarabun New" w:hAnsi="TH Sarabun New" w:cs="TH Sarabun New"/>
+                <w:strike/>
                 <w:color w:val="FF0000"/>
                 <w:sz w:val="28"/>
               </w:rPr>
@@ -6110,10 +5715,11 @@
       <w:tr>
         <w:trPr>
           <w:trHeight w:val="234"/>
+          <w:tblHeader/>
         </w:trPr>
         <w:tc>
           <w:tcPr>
-            <w:tcW w:w="2808" w:type="dxa"/>
+            <w:tcW w:w="2898" w:type="dxa"/>
             <w:tcBorders>
               <w:top w:val="single" w:sz="4" w:space="0" w:color="auto"/>
               <w:left w:val="single" w:sz="4" w:space="0" w:color="auto"/>
@@ -6126,6 +5732,7 @@
             <w:pPr>
               <w:rPr>
                 <w:rFonts w:ascii="TH Sarabun New" w:hAnsi="TH Sarabun New" w:cs="TH Sarabun New"/>
+                <w:strike/>
                 <w:color w:val="FF0000"/>
                 <w:sz w:val="28"/>
               </w:rPr>
@@ -6133,8 +5740,28 @@
             <w:r>
               <w:rPr>
                 <w:rFonts w:ascii="TH Sarabun New" w:hAnsi="TH Sarabun New" w:cs="TH Sarabun New"/>
+                <w:strike/>
                 <w:color w:val="FF0000"/>
                 <w:sz w:val="28"/>
+              </w:rPr>
+              <w:t>(</w:t>
+            </w:r>
+            <w:r>
+              <w:rPr>
+                <w:rFonts w:ascii="TH Sarabun New" w:hAnsi="TH Sarabun New" w:cs="TH Sarabun New" w:hint="cs"/>
+                <w:strike/>
+                <w:color w:val="FF0000"/>
+                <w:sz w:val="28"/>
+                <w:cs/>
+              </w:rPr>
+              <w:t xml:space="preserve">ตัวอย่าง) </w:t>
+            </w:r>
+            <w:r>
+              <w:rPr>
+                <w:rFonts w:ascii="TH Sarabun New" w:hAnsi="TH Sarabun New" w:cs="TH Sarabun New"/>
+                <w:strike/>
+                <w:color w:val="FF0000"/>
+                <w:sz w:val="28"/>
                 <w:cs/>
               </w:rPr>
               <w:t>เพื่อปลูกฝังให้นิสิตใหม่เห็นภาพการทำงานของวิชาชีพแพทย์และเกิดแรงผลักดันในการเรียนฯ</w:t>
@@ -6143,7 +5770,7 @@
         </w:tc>
         <w:tc>
           <w:tcPr>
-            <w:tcW w:w="4860" w:type="dxa"/>
+            <w:tcW w:w="5220" w:type="dxa"/>
             <w:tcBorders>
               <w:top w:val="single" w:sz="4" w:space="0" w:color="auto"/>
               <w:left w:val="single" w:sz="4" w:space="0" w:color="auto"/>
@@ -6154,9 +5781,9 @@
           </w:tcPr>
           <w:p>
             <w:pPr>
-              <w:jc w:val="thaiDistribute"/>
-              <w:rPr>
-                <w:rFonts w:ascii="TH Sarabun New" w:hAnsi="TH Sarabun New" w:cs="TH Sarabun New"/>
+              <w:rPr>
+                <w:rFonts w:ascii="TH Sarabun New" w:hAnsi="TH Sarabun New" w:cs="TH Sarabun New"/>
+                <w:strike/>
                 <w:color w:val="FF0000"/>
                 <w:sz w:val="28"/>
                 <w:cs/>
@@ -6165,6 +5792,7 @@
             <w:r>
               <w:rPr>
                 <w:rFonts w:ascii="TH Sarabun New" w:hAnsi="TH Sarabun New" w:cs="TH Sarabun New"/>
+                <w:strike/>
                 <w:color w:val="FF0000"/>
                 <w:sz w:val="28"/>
                 <w:cs/>
@@ -6174,6 +5802,7 @@
             <w:r>
               <w:rPr>
                 <w:rFonts w:ascii="TH Sarabun New" w:hAnsi="TH Sarabun New" w:cs="TH Sarabun New"/>
+                <w:strike/>
                 <w:color w:val="FF0000"/>
                 <w:sz w:val="28"/>
               </w:rPr>
@@ -6182,6 +5811,7 @@
             <w:r>
               <w:rPr>
                 <w:rFonts w:ascii="TH Sarabun New" w:hAnsi="TH Sarabun New" w:cs="TH Sarabun New" w:hint="cs"/>
+                <w:strike/>
                 <w:color w:val="FF0000"/>
                 <w:sz w:val="28"/>
                 <w:cs/>
@@ -6191,6 +5821,7 @@
             <w:r>
               <w:rPr>
                 <w:rFonts w:ascii="TH Sarabun New" w:hAnsi="TH Sarabun New" w:cs="TH Sarabun New"/>
+                <w:strike/>
                 <w:color w:val="FF0000"/>
                 <w:sz w:val="28"/>
               </w:rPr>
@@ -6199,6 +5830,7 @@
             <w:r>
               <w:rPr>
                 <w:rFonts w:ascii="TH Sarabun New" w:hAnsi="TH Sarabun New" w:cs="TH Sarabun New" w:hint="cs"/>
+                <w:strike/>
                 <w:color w:val="FF0000"/>
                 <w:sz w:val="28"/>
                 <w:cs/>
@@ -6208,6 +5840,7 @@
             <w:r>
               <w:rPr>
                 <w:rFonts w:ascii="TH Sarabun New" w:hAnsi="TH Sarabun New" w:cs="TH Sarabun New"/>
+                <w:strike/>
                 <w:color w:val="FF0000"/>
                 <w:sz w:val="28"/>
               </w:rPr>
@@ -6216,6 +5849,7 @@
             <w:r>
               <w:rPr>
                 <w:rFonts w:ascii="TH Sarabun New" w:hAnsi="TH Sarabun New" w:cs="TH Sarabun New" w:hint="cs"/>
+                <w:strike/>
                 <w:color w:val="FF0000"/>
                 <w:sz w:val="28"/>
                 <w:cs/>
@@ -6225,6 +5859,7 @@
             <w:r>
               <w:rPr>
                 <w:rFonts w:ascii="TH Sarabun New" w:hAnsi="TH Sarabun New" w:cs="TH Sarabun New"/>
+                <w:strike/>
                 <w:color w:val="FF0000"/>
                 <w:sz w:val="28"/>
               </w:rPr>
@@ -6233,6 +5868,7 @@
             <w:r>
               <w:rPr>
                 <w:rFonts w:ascii="TH Sarabun New" w:hAnsi="TH Sarabun New" w:cs="TH Sarabun New" w:hint="cs"/>
+                <w:strike/>
                 <w:color w:val="FF0000"/>
                 <w:sz w:val="28"/>
                 <w:cs/>
@@ -6242,6 +5878,7 @@
             <w:r>
               <w:rPr>
                 <w:rFonts w:ascii="TH Sarabun New" w:hAnsi="TH Sarabun New" w:cs="TH Sarabun New"/>
+                <w:strike/>
                 <w:color w:val="FF0000"/>
                 <w:sz w:val="28"/>
               </w:rPr>
@@ -6251,7 +5888,7 @@
         </w:tc>
         <w:tc>
           <w:tcPr>
-            <w:tcW w:w="1867" w:type="dxa"/>
+            <w:tcW w:w="1386" w:type="dxa"/>
             <w:tcBorders>
               <w:top w:val="single" w:sz="4" w:space="0" w:color="auto"/>
               <w:left w:val="single" w:sz="4" w:space="0" w:color="auto"/>
@@ -6264,6 +5901,7 @@
             <w:pPr>
               <w:rPr>
                 <w:rFonts w:ascii="TH Sarabun New" w:hAnsi="TH Sarabun New" w:cs="TH Sarabun New"/>
+                <w:strike/>
                 <w:color w:val="FF0000"/>
                 <w:sz w:val="28"/>
                 <w:cs/>
@@ -6272,6 +5910,7 @@
             <w:r>
               <w:rPr>
                 <w:rFonts w:ascii="TH Sarabun New" w:hAnsi="TH Sarabun New" w:cs="TH Sarabun New"/>
+                <w:strike/>
                 <w:color w:val="FF0000"/>
                 <w:sz w:val="28"/>
               </w:rPr>
@@ -6280,6 +5919,7 @@
             <w:r>
               <w:rPr>
                 <w:rFonts w:ascii="TH Sarabun New" w:hAnsi="TH Sarabun New" w:cs="TH Sarabun New" w:hint="cs"/>
+                <w:strike/>
                 <w:color w:val="FF0000"/>
                 <w:sz w:val="28"/>
                 <w:cs/>
@@ -6292,10 +5932,11 @@
       <w:tr>
         <w:trPr>
           <w:trHeight w:val="239"/>
+          <w:tblHeader/>
         </w:trPr>
         <w:tc>
           <w:tcPr>
-            <w:tcW w:w="2808" w:type="dxa"/>
+            <w:tcW w:w="2898" w:type="dxa"/>
             <w:tcBorders>
               <w:top w:val="single" w:sz="4" w:space="0" w:color="auto"/>
               <w:left w:val="single" w:sz="4" w:space="0" w:color="auto"/>
@@ -6308,6 +5949,7 @@
             <w:pPr>
               <w:rPr>
                 <w:rFonts w:ascii="TH Sarabun New" w:hAnsi="TH Sarabun New" w:cs="TH Sarabun New"/>
+                <w:strike/>
                 <w:color w:val="FF0000"/>
                 <w:sz w:val="28"/>
                 <w:cs/>
@@ -6316,8 +5958,28 @@
             <w:r>
               <w:rPr>
                 <w:rFonts w:ascii="TH Sarabun New" w:hAnsi="TH Sarabun New" w:cs="TH Sarabun New"/>
+                <w:strike/>
                 <w:color w:val="FF0000"/>
                 <w:sz w:val="28"/>
+              </w:rPr>
+              <w:t>(</w:t>
+            </w:r>
+            <w:r>
+              <w:rPr>
+                <w:rFonts w:ascii="TH Sarabun New" w:hAnsi="TH Sarabun New" w:cs="TH Sarabun New" w:hint="cs"/>
+                <w:strike/>
+                <w:color w:val="FF0000"/>
+                <w:sz w:val="28"/>
+                <w:cs/>
+              </w:rPr>
+              <w:t xml:space="preserve">ตัวอย่าง) </w:t>
+            </w:r>
+            <w:r>
+              <w:rPr>
+                <w:rFonts w:ascii="TH Sarabun New" w:hAnsi="TH Sarabun New" w:cs="TH Sarabun New"/>
+                <w:strike/>
+                <w:color w:val="FF0000"/>
+                <w:sz w:val="28"/>
                 <w:cs/>
               </w:rPr>
               <w:t>เพื่อจัดกิจกรรมออกหน่วย ตรวจสุขภาพโดยไม่มีค่าใช้จ่ายในชุมชน</w:t>
@@ -6326,7 +5988,7 @@
         </w:tc>
         <w:tc>
           <w:tcPr>
-            <w:tcW w:w="4860" w:type="dxa"/>
+            <w:tcW w:w="5220" w:type="dxa"/>
             <w:tcBorders>
               <w:top w:val="single" w:sz="4" w:space="0" w:color="auto"/>
               <w:left w:val="single" w:sz="4" w:space="0" w:color="auto"/>
@@ -6337,9 +5999,9 @@
           </w:tcPr>
           <w:p>
             <w:pPr>
-              <w:jc w:val="thaiDistribute"/>
-              <w:rPr>
-                <w:rFonts w:ascii="TH Sarabun New" w:hAnsi="TH Sarabun New" w:cs="TH Sarabun New"/>
+              <w:rPr>
+                <w:rFonts w:ascii="TH Sarabun New" w:hAnsi="TH Sarabun New" w:cs="TH Sarabun New"/>
+                <w:strike/>
                 <w:color w:val="FF0000"/>
                 <w:sz w:val="28"/>
                 <w:cs/>
@@ -6348,6 +6010,7 @@
             <w:r>
               <w:rPr>
                 <w:rFonts w:ascii="TH Sarabun New" w:hAnsi="TH Sarabun New" w:cs="TH Sarabun New"/>
+                <w:strike/>
                 <w:color w:val="FF0000"/>
                 <w:sz w:val="28"/>
                 <w:cs/>
@@ -6357,6 +6020,7 @@
             <w:r>
               <w:rPr>
                 <w:rFonts w:ascii="TH Sarabun New" w:hAnsi="TH Sarabun New" w:cs="TH Sarabun New" w:hint="cs"/>
+                <w:strike/>
                 <w:color w:val="FF0000"/>
                 <w:sz w:val="28"/>
                 <w:cs/>
@@ -6366,6 +6030,7 @@
             <w:r>
               <w:rPr>
                 <w:rFonts w:ascii="TH Sarabun New" w:hAnsi="TH Sarabun New" w:cs="TH Sarabun New"/>
+                <w:strike/>
                 <w:color w:val="FF0000"/>
                 <w:sz w:val="28"/>
                 <w:cs/>
@@ -6375,6 +6040,7 @@
             <w:r>
               <w:rPr>
                 <w:rFonts w:ascii="TH Sarabun New" w:hAnsi="TH Sarabun New" w:cs="TH Sarabun New"/>
+                <w:strike/>
                 <w:color w:val="FF0000"/>
                 <w:sz w:val="28"/>
               </w:rPr>
@@ -6383,6 +6049,7 @@
             <w:r>
               <w:rPr>
                 <w:rFonts w:ascii="TH Sarabun New" w:hAnsi="TH Sarabun New" w:cs="TH Sarabun New" w:hint="cs"/>
+                <w:strike/>
                 <w:color w:val="FF0000"/>
                 <w:sz w:val="28"/>
                 <w:cs/>
@@ -6393,7 +6060,7 @@
         </w:tc>
         <w:tc>
           <w:tcPr>
-            <w:tcW w:w="1867" w:type="dxa"/>
+            <w:tcW w:w="1386" w:type="dxa"/>
             <w:tcBorders>
               <w:top w:val="single" w:sz="4" w:space="0" w:color="auto"/>
               <w:left w:val="single" w:sz="4" w:space="0" w:color="auto"/>
@@ -6408,6 +6075,7 @@
                 <w:rFonts w:ascii="TH Sarabun New" w:hAnsi="TH Sarabun New" w:cs="TH Sarabun New"/>
                 <w:b/>
                 <w:bCs/>
+                <w:strike/>
                 <w:color w:val="FF0000"/>
                 <w:sz w:val="28"/>
               </w:rPr>
@@ -6415,6 +6083,7 @@
             <w:r>
               <w:rPr>
                 <w:rFonts w:ascii="TH Sarabun New" w:hAnsi="TH Sarabun New" w:cs="TH Sarabun New"/>
+                <w:strike/>
                 <w:color w:val="FF0000"/>
                 <w:sz w:val="28"/>
               </w:rPr>
@@ -6423,6 +6092,7 @@
             <w:r>
               <w:rPr>
                 <w:rFonts w:ascii="TH Sarabun New" w:hAnsi="TH Sarabun New" w:cs="TH Sarabun New" w:hint="cs"/>
+                <w:strike/>
                 <w:color w:val="FF0000"/>
                 <w:sz w:val="28"/>
                 <w:cs/>
@@ -6432,6 +6102,7 @@
             <w:r>
               <w:rPr>
                 <w:rFonts w:ascii="TH Sarabun New" w:hAnsi="TH Sarabun New" w:cs="TH Sarabun New"/>
+                <w:strike/>
                 <w:color w:val="FF0000"/>
                 <w:sz w:val="28"/>
               </w:rPr>
@@ -6440,6 +6111,7 @@
             <w:r>
               <w:rPr>
                 <w:rFonts w:ascii="TH Sarabun New" w:hAnsi="TH Sarabun New" w:cs="TH Sarabun New"/>
+                <w:strike/>
                 <w:color w:val="FF0000"/>
                 <w:sz w:val="28"/>
               </w:rPr>
@@ -6451,10 +6123,11 @@
       <w:tr>
         <w:trPr>
           <w:trHeight w:val="239"/>
+          <w:tblHeader/>
         </w:trPr>
         <w:tc>
           <w:tcPr>
-            <w:tcW w:w="2808" w:type="dxa"/>
+            <w:tcW w:w="2898" w:type="dxa"/>
             <w:tcBorders>
               <w:top w:val="single" w:sz="4" w:space="0" w:color="auto"/>
               <w:left w:val="single" w:sz="4" w:space="0" w:color="auto"/>
@@ -6485,7 +6158,7 @@
         </w:tc>
         <w:tc>
           <w:tcPr>
-            <w:tcW w:w="4860" w:type="dxa"/>
+            <w:tcW w:w="5220" w:type="dxa"/>
             <w:tcBorders>
               <w:top w:val="single" w:sz="4" w:space="0" w:color="auto"/>
               <w:left w:val="single" w:sz="4" w:space="0" w:color="auto"/>
@@ -6517,7 +6190,7 @@
         </w:tc>
         <w:tc>
           <w:tcPr>
-            <w:tcW w:w="1867" w:type="dxa"/>
+            <w:tcW w:w="1386" w:type="dxa"/>
             <w:tcBorders>
               <w:top w:val="single" w:sz="4" w:space="0" w:color="auto"/>
               <w:left w:val="single" w:sz="4" w:space="0" w:color="auto"/>
@@ -6537,11 +6210,29 @@
             <w:r>
               <w:rPr>
                 <w:rFonts w:ascii="TH Sarabun New" w:hAnsi="TH Sarabun New" w:cs="TH Sarabun New"/>
-                <w:color w:val="FF0000"/>
+                <w:color w:val="000000" w:themeColor="text1"/>
                 <w:sz w:val="28"/>
                 <w:highlight w:val="cyan"/>
               </w:rPr>
-              <w:t>….</w:t>
+              <w:t>${objectives_</w:t>
+            </w:r>
+            <w:r>
+              <w:rPr>
+                <w:rFonts w:ascii="TH Sarabun New" w:hAnsi="TH Sarabun New" w:cs="TH Sarabun New"/>
+                <w:color w:val="000000" w:themeColor="text1"/>
+                <w:sz w:val="28"/>
+                <w:highlight w:val="cyan"/>
+              </w:rPr>
+              <w:t>result</w:t>
+            </w:r>
+            <w:r>
+              <w:rPr>
+                <w:rFonts w:ascii="TH Sarabun New" w:hAnsi="TH Sarabun New" w:cs="TH Sarabun New"/>
+                <w:color w:val="000000" w:themeColor="text1"/>
+                <w:sz w:val="28"/>
+                <w:highlight w:val="cyan"/>
+              </w:rPr>
+              <w:t>}</w:t>
             </w:r>
           </w:p>
         </w:tc>
@@ -6549,26 +6240,118 @@
       <w:tr>
         <w:trPr>
           <w:trHeight w:val="239"/>
+          <w:tblHeader/>
         </w:trPr>
         <w:tc>
           <w:tcPr>
-            <w:tcW w:w="7668" w:type="dxa"/>
-            <w:gridSpan w:val="2"/>
+            <w:tcW w:w="2898" w:type="dxa"/>
+            <w:tcBorders>
+              <w:top w:val="single" w:sz="4" w:space="0" w:color="auto"/>
+              <w:left w:val="single" w:sz="4" w:space="0" w:color="auto"/>
+              <w:bottom w:val="single" w:sz="4" w:space="0" w:color="auto"/>
+              <w:right w:val="nil"/>
+            </w:tcBorders>
+            <w:vAlign w:val="center"/>
+          </w:tcPr>
+          <w:p>
+            <w:pPr>
+              <w:jc w:val="right"/>
+              <w:rPr>
+                <w:rFonts w:ascii="TH Sarabun New" w:hAnsi="TH Sarabun New" w:cs="TH Sarabun New"/>
+                <w:b/>
+                <w:bCs/>
+                <w:color w:val="FF0000"/>
+                <w:sz w:val="28"/>
+                <w:cs/>
+              </w:rPr>
+            </w:pPr>
+          </w:p>
+        </w:tc>
+        <w:tc>
+          <w:tcPr>
+            <w:tcW w:w="5220" w:type="dxa"/>
+            <w:tcBorders>
+              <w:top w:val="single" w:sz="4" w:space="0" w:color="auto"/>
+              <w:left w:val="nil"/>
+              <w:bottom w:val="single" w:sz="4" w:space="0" w:color="auto"/>
+              <w:right w:val="single" w:sz="4" w:space="0" w:color="auto"/>
+            </w:tcBorders>
+            <w:vAlign w:val="center"/>
+          </w:tcPr>
+          <w:p>
+            <w:pPr>
+              <w:jc w:val="right"/>
+              <w:rPr>
+                <w:rFonts w:ascii="TH Sarabun New" w:hAnsi="TH Sarabun New" w:cs="TH Sarabun New"/>
+                <w:b/>
+                <w:bCs/>
+                <w:color w:val="FF0000"/>
+                <w:sz w:val="28"/>
+                <w:cs/>
+              </w:rPr>
+            </w:pPr>
+            <w:r>
+              <w:rPr>
+                <w:rFonts w:ascii="TH Sarabun New" w:hAnsi="TH Sarabun New" w:cs="TH Sarabun New" w:hint="cs"/>
+                <w:b/>
+                <w:bCs/>
+                <w:sz w:val="28"/>
+                <w:cs/>
+              </w:rPr>
+              <w:t>ผลการประเมิน</w:t>
+            </w:r>
+            <w:r>
+              <w:rPr>
+                <w:rFonts w:ascii="TH Sarabun New" w:hAnsi="TH Sarabun New" w:cs="TH Sarabun New" w:hint="cs"/>
+                <w:b/>
+                <w:bCs/>
+                <w:sz w:val="28"/>
+                <w:cs/>
+              </w:rPr>
+              <w:t>เฉลี่ย</w:t>
+            </w:r>
+            <w:r>
+              <w:rPr>
+                <w:rFonts w:ascii="TH Sarabun New" w:hAnsi="TH Sarabun New" w:cs="TH Sarabun New"/>
+                <w:b/>
+                <w:bCs/>
+                <w:sz w:val="28"/>
+              </w:rPr>
+              <w:br/>
+            </w:r>
+            <w:r>
+              <w:rPr>
+                <w:rFonts w:ascii="TH Sarabun New" w:hAnsi="TH Sarabun New" w:cs="TH Sarabun New"/>
+                <w:sz w:val="28"/>
+                <w:highlight w:val="yellow"/>
+              </w:rPr>
+              <w:t>(</w:t>
+            </w:r>
+            <w:r>
+              <w:rPr>
+                <w:rFonts w:ascii="TH Sarabun New" w:hAnsi="TH Sarabun New" w:cs="TH Sarabun New" w:hint="cs"/>
+                <w:sz w:val="28"/>
+                <w:highlight w:val="yellow"/>
+                <w:cs/>
+              </w:rPr>
+              <w:t>เอาร้อยละทั้งหมดมาเฉลี่ย)</w:t>
+            </w:r>
+          </w:p>
+        </w:tc>
+        <w:tc>
+          <w:tcPr>
+            <w:tcW w:w="1386" w:type="dxa"/>
             <w:tcBorders>
               <w:top w:val="single" w:sz="4" w:space="0" w:color="auto"/>
               <w:left w:val="single" w:sz="4" w:space="0" w:color="auto"/>
               <w:bottom w:val="single" w:sz="4" w:space="0" w:color="auto"/>
               <w:right w:val="single" w:sz="4" w:space="0" w:color="auto"/>
             </w:tcBorders>
-            <w:vAlign w:val="center"/>
-          </w:tcPr>
-          <w:p>
-            <w:pPr>
-              <w:jc w:val="right"/>
-              <w:rPr>
-                <w:rFonts w:ascii="TH Sarabun New" w:hAnsi="TH Sarabun New" w:cs="TH Sarabun New"/>
-                <w:b/>
-                <w:bCs/>
+          </w:tcPr>
+          <w:p>
+            <w:pPr>
+              <w:rPr>
+                <w:rFonts w:ascii="TH Sarabun New" w:hAnsi="TH Sarabun New" w:cs="TH Sarabun New"/>
                 <w:color w:val="FF0000"/>
                 <w:sz w:val="28"/>
                 <w:cs/>
@@ -6576,69 +6359,37 @@
             </w:pPr>
             <w:r>
               <w:rPr>
-                <w:rFonts w:ascii="TH Sarabun New" w:hAnsi="TH Sarabun New" w:cs="TH Sarabun New" w:hint="cs"/>
-                <w:b/>
-                <w:bCs/>
-                <w:sz w:val="28"/>
-                <w:cs/>
-              </w:rPr>
-              <w:t>ผลการประเมิน</w:t>
-            </w:r>
-            <w:r>
-              <w:rPr>
-                <w:rFonts w:ascii="TH Sarabun New" w:hAnsi="TH Sarabun New" w:cs="TH Sarabun New" w:hint="cs"/>
-                <w:b/>
-                <w:bCs/>
-                <w:sz w:val="28"/>
-                <w:cs/>
-              </w:rPr>
-              <w:t>เฉลี่ย</w:t>
-            </w:r>
-          </w:p>
-        </w:tc>
-        <w:tc>
-          <w:tcPr>
-            <w:tcW w:w="1867" w:type="dxa"/>
-            <w:tcBorders>
-              <w:top w:val="single" w:sz="4" w:space="0" w:color="auto"/>
-              <w:left w:val="single" w:sz="4" w:space="0" w:color="auto"/>
-              <w:bottom w:val="single" w:sz="4" w:space="0" w:color="auto"/>
-              <w:right w:val="single" w:sz="4" w:space="0" w:color="auto"/>
-            </w:tcBorders>
-          </w:tcPr>
-          <w:p>
-            <w:pPr>
-              <w:rPr>
-                <w:rFonts w:ascii="TH Sarabun New" w:hAnsi="TH Sarabun New" w:cs="TH Sarabun New"/>
-                <w:color w:val="FF0000"/>
-                <w:sz w:val="28"/>
-                <w:cs/>
-              </w:rPr>
-            </w:pPr>
-            <w:r>
-              <w:rPr>
-                <w:rFonts w:ascii="TH Sarabun New" w:hAnsi="TH Sarabun New" w:cs="TH Sarabun New"/>
-                <w:color w:val="FF0000"/>
-                <w:sz w:val="28"/>
-              </w:rPr>
-              <w:t xml:space="preserve">90% </w:t>
-            </w:r>
-            <w:r>
-              <w:rPr>
-                <w:rFonts w:ascii="TH Sarabun New" w:hAnsi="TH Sarabun New" w:cs="TH Sarabun New"/>
-                <w:sz w:val="28"/>
-                <w:highlight w:val="yellow"/>
-              </w:rPr>
-              <w:t>(</w:t>
-            </w:r>
-            <w:r>
-              <w:rPr>
-                <w:rFonts w:ascii="TH Sarabun New" w:hAnsi="TH Sarabun New" w:cs="TH Sarabun New" w:hint="cs"/>
-                <w:sz w:val="28"/>
-                <w:highlight w:val="yellow"/>
-                <w:cs/>
-              </w:rPr>
-              <w:t>เอาร้อยละทั้งหมดมาเฉลี่ย)</w:t>
+                <w:rFonts w:ascii="TH Sarabun New" w:hAnsi="TH Sarabun New" w:cs="TH Sarabun New"/>
+                <w:color w:val="000000" w:themeColor="text1"/>
+                <w:sz w:val="28"/>
+                <w:highlight w:val="cyan"/>
+              </w:rPr>
+              <w:t>${</w:t>
+            </w:r>
+            <w:r>
+              <w:rPr>
+                <w:rFonts w:ascii="TH Sarabun New" w:hAnsi="TH Sarabun New" w:cs="TH Sarabun New"/>
+                <w:color w:val="000000" w:themeColor="text1"/>
+                <w:sz w:val="28"/>
+                <w:highlight w:val="cyan"/>
+              </w:rPr>
+              <w:t>total_percent</w:t>
+            </w:r>
+            <w:r>
+              <w:rPr>
+                <w:rFonts w:ascii="TH Sarabun New" w:hAnsi="TH Sarabun New" w:cs="TH Sarabun New"/>
+                <w:color w:val="000000" w:themeColor="text1"/>
+                <w:sz w:val="28"/>
+                <w:highlight w:val="cyan"/>
+              </w:rPr>
+              <w:t>}</w:t>
+            </w:r>
+            <w:r>
+              <w:rPr>
+                <w:rFonts w:ascii="TH Sarabun New" w:hAnsi="TH Sarabun New" w:cs="TH Sarabun New"/>
+                <w:sz w:val="28"/>
+              </w:rPr>
+              <w:t>%</w:t>
             </w:r>
           </w:p>
         </w:tc>
@@ -7074,13 +6825,359 @@
       <w:pPr>
         <w:jc w:val="center"/>
         <w:rPr>
+          <w:rFonts w:ascii="TH Sarabun New" w:eastAsia="Sarabun" w:hAnsi="TH Sarabun New" w:cs="TH Sarabun New"/>
+          <w:b/>
+          <w:bCs/>
+          <w:sz w:val="28"/>
+        </w:rPr>
+      </w:pPr>
+      <w:r>
+        <w:rPr>
+          <w:rFonts w:ascii="TH Sarabun New" w:eastAsia="Sarabun" w:hAnsi="TH Sarabun New" w:cs="TH Sarabun New"/>
+          <w:b/>
+          <w:bCs/>
+          <w:sz w:val="28"/>
+          <w:cs/>
+        </w:rPr>
+        <w:lastRenderedPageBreak/>
+        <w:t>ผลการประเมินโดยผู้เข้าร่วมกิจกรรม</w:t>
+      </w:r>
+    </w:p>
+    <w:p>
+      <w:pPr>
+        <w:rPr>
+          <w:rFonts w:ascii="Roboto Light" w:hAnsi="Roboto Light" w:cs="TH SarabunPSK"/>
+          <w:szCs w:val="24"/>
+          <w:cs/>
+        </w:rPr>
+      </w:pPr>
+      <w:r>
+        <w:rPr>
+          <w:rFonts w:ascii="Roboto Light" w:hAnsi="Roboto Light" w:cs="TH SarabunPSK"/>
+          <w:szCs w:val="24"/>
+          <w:cs/>
+        </w:rPr>
+        <w:br w:type="page"/>
+      </w:r>
+    </w:p>
+    <w:p>
+      <w:pPr>
+        <w:spacing w:after="240"/>
+        <w:jc w:val="center"/>
+        <w:rPr>
+          <w:rFonts w:ascii="TH Sarabun New" w:eastAsia="Sarabun" w:hAnsi="TH Sarabun New" w:cs="TH Sarabun New"/>
+          <w:b/>
+          <w:bCs/>
+          <w:sz w:val="28"/>
+        </w:rPr>
+      </w:pPr>
+      <w:r>
+        <w:rPr>
+          <w:rFonts w:ascii="TH Sarabun New" w:eastAsia="Sarabun" w:hAnsi="TH Sarabun New" w:cs="TH Sarabun New"/>
+          <w:b/>
+          <w:bCs/>
+          <w:sz w:val="28"/>
+          <w:cs/>
+        </w:rPr>
+        <w:lastRenderedPageBreak/>
+        <w:t>รายชื่อนิสิตผู้</w:t>
+      </w:r>
+      <w:r>
+        <w:rPr>
           <w:rFonts w:ascii="TH Sarabun New" w:eastAsia="Sarabun" w:hAnsi="TH Sarabun New" w:cs="TH Sarabun New" w:hint="cs"/>
           <w:b/>
           <w:bCs/>
           <w:sz w:val="28"/>
-        </w:rPr>
-      </w:pPr>
-      <w:r>
+          <w:cs/>
+        </w:rPr>
+        <w:t>เกี่ยวข้อง</w:t>
+      </w:r>
+    </w:p>
+    <w:tbl>
+      <w:tblPr>
+        <w:tblW w:w="9040" w:type="dxa"/>
+        <w:tblInd w:w="113" w:type="dxa"/>
+        <w:tblBorders>
+          <w:top w:val="single" w:sz="4" w:space="0" w:color="auto"/>
+          <w:left w:val="single" w:sz="4" w:space="0" w:color="auto"/>
+          <w:bottom w:val="single" w:sz="4" w:space="0" w:color="auto"/>
+          <w:right w:val="single" w:sz="4" w:space="0" w:color="auto"/>
+          <w:insideH w:val="single" w:sz="4" w:space="0" w:color="auto"/>
+          <w:insideV w:val="single" w:sz="4" w:space="0" w:color="auto"/>
+        </w:tblBorders>
+        <w:tblLook w:val="04A0" w:firstRow="1" w:lastRow="0" w:firstColumn="1" w:lastColumn="0" w:noHBand="0" w:noVBand="1"/>
+      </w:tblPr>
+      <w:tblGrid>
+        <w:gridCol w:w="1111"/>
+        <w:gridCol w:w="2741"/>
+        <w:gridCol w:w="1424"/>
+        <w:gridCol w:w="3853"/>
+      </w:tblGrid>
+      <w:tr>
+        <w:trPr>
+          <w:trHeight w:val="435"/>
+          <w:tblHeader/>
+        </w:trPr>
+        <w:tc>
+          <w:tcPr>
+            <w:tcW w:w="805" w:type="dxa"/>
+            <w:shd w:val="clear" w:color="FFFFFF" w:fill="000000"/>
+            <w:noWrap/>
+            <w:vAlign w:val="bottom"/>
+            <w:hideMark/>
+          </w:tcPr>
+          <w:p>
+            <w:pPr>
+              <w:jc w:val="center"/>
+              <w:rPr>
+                <w:rFonts w:ascii="TH Sarabun New" w:hAnsi="TH Sarabun New" w:cs="TH Sarabun New"/>
+                <w:b/>
+                <w:bCs/>
+                <w:color w:val="FFFFFF"/>
+                <w:sz w:val="28"/>
+              </w:rPr>
+            </w:pPr>
+            <w:r>
+              <w:rPr>
+                <w:rFonts w:ascii="TH Sarabun New" w:hAnsi="TH Sarabun New" w:cs="TH Sarabun New"/>
+                <w:b/>
+                <w:bCs/>
+                <w:color w:val="FFFFFF"/>
+                <w:sz w:val="28"/>
+                <w:cs/>
+              </w:rPr>
+              <w:t>ลำดับที่</w:t>
+            </w:r>
+          </w:p>
+        </w:tc>
+        <w:tc>
+          <w:tcPr>
+            <w:tcW w:w="2815" w:type="dxa"/>
+            <w:shd w:val="clear" w:color="FFFFFF" w:fill="000000"/>
+            <w:noWrap/>
+            <w:vAlign w:val="bottom"/>
+            <w:hideMark/>
+          </w:tcPr>
+          <w:p>
+            <w:pPr>
+              <w:jc w:val="center"/>
+              <w:rPr>
+                <w:rFonts w:ascii="TH Sarabun New" w:hAnsi="TH Sarabun New" w:cs="TH Sarabun New"/>
+                <w:b/>
+                <w:bCs/>
+                <w:color w:val="FFFFFF"/>
+                <w:sz w:val="28"/>
+              </w:rPr>
+            </w:pPr>
+            <w:r>
+              <w:rPr>
+                <w:rFonts w:ascii="TH Sarabun New" w:hAnsi="TH Sarabun New" w:cs="TH Sarabun New"/>
+                <w:b/>
+                <w:bCs/>
+                <w:color w:val="FFFFFF"/>
+                <w:sz w:val="28"/>
+                <w:cs/>
+              </w:rPr>
+              <w:t>ชื่อ</w:t>
+            </w:r>
+          </w:p>
+        </w:tc>
+        <w:tc>
+          <w:tcPr>
+            <w:tcW w:w="1460" w:type="dxa"/>
+            <w:shd w:val="clear" w:color="FFFFFF" w:fill="000000"/>
+            <w:noWrap/>
+            <w:vAlign w:val="bottom"/>
+            <w:hideMark/>
+          </w:tcPr>
+          <w:p>
+            <w:pPr>
+              <w:jc w:val="center"/>
+              <w:rPr>
+                <w:rFonts w:ascii="TH Sarabun New" w:hAnsi="TH Sarabun New" w:cs="TH Sarabun New"/>
+                <w:b/>
+                <w:bCs/>
+                <w:color w:val="FFFFFF"/>
+                <w:sz w:val="28"/>
+              </w:rPr>
+            </w:pPr>
+            <w:r>
+              <w:rPr>
+                <w:rFonts w:ascii="TH Sarabun New" w:hAnsi="TH Sarabun New" w:cs="TH Sarabun New"/>
+                <w:b/>
+                <w:bCs/>
+                <w:color w:val="FFFFFF"/>
+                <w:sz w:val="28"/>
+                <w:cs/>
+              </w:rPr>
+              <w:t>บทบาท</w:t>
+            </w:r>
+          </w:p>
+        </w:tc>
+        <w:tc>
+          <w:tcPr>
+            <w:tcW w:w="3960" w:type="dxa"/>
+            <w:shd w:val="clear" w:color="FFFFFF" w:fill="000000"/>
+            <w:noWrap/>
+            <w:vAlign w:val="bottom"/>
+            <w:hideMark/>
+          </w:tcPr>
+          <w:p>
+            <w:pPr>
+              <w:jc w:val="center"/>
+              <w:rPr>
+                <w:rFonts w:ascii="TH Sarabun New" w:hAnsi="TH Sarabun New" w:cs="TH Sarabun New"/>
+                <w:b/>
+                <w:bCs/>
+                <w:color w:val="FFFFFF"/>
+                <w:sz w:val="28"/>
+              </w:rPr>
+            </w:pPr>
+            <w:r>
+              <w:rPr>
+                <w:rFonts w:ascii="TH Sarabun New" w:hAnsi="TH Sarabun New" w:cs="TH Sarabun New"/>
+                <w:b/>
+                <w:bCs/>
+                <w:color w:val="FFFFFF"/>
+                <w:sz w:val="28"/>
+                <w:cs/>
+              </w:rPr>
+              <w:t>ตำแหน่ง (ถ้ามี)</w:t>
+            </w:r>
+          </w:p>
+        </w:tc>
+      </w:tr>
+      <w:tr>
+        <w:trPr>
+          <w:trHeight w:val="435"/>
+          <w:tblHeader/>
+        </w:trPr>
+        <w:tc>
+          <w:tcPr>
+            <w:tcW w:w="805" w:type="dxa"/>
+            <w:shd w:val="clear" w:color="auto" w:fill="auto"/>
+            <w:noWrap/>
+            <w:hideMark/>
+          </w:tcPr>
+          <w:p>
+            <w:pPr>
+              <w:jc w:val="right"/>
+              <w:rPr>
+                <w:rFonts w:ascii="TH Sarabun New" w:hAnsi="TH Sarabun New" w:cs="TH Sarabun New"/>
+                <w:color w:val="000000"/>
+                <w:sz w:val="28"/>
+              </w:rPr>
+            </w:pPr>
+            <w:r>
+              <w:rPr>
+                <w:rFonts w:ascii="TH Sarabun New" w:hAnsi="TH Sarabun New" w:cs="TH Sarabun New"/>
+                <w:color w:val="000000"/>
+                <w:sz w:val="28"/>
+              </w:rPr>
+              <w:t>${ptcp_no}</w:t>
+            </w:r>
+          </w:p>
+        </w:tc>
+        <w:tc>
+          <w:tcPr>
+            <w:tcW w:w="2815" w:type="dxa"/>
+            <w:shd w:val="clear" w:color="auto" w:fill="auto"/>
+            <w:noWrap/>
+            <w:hideMark/>
+          </w:tcPr>
+          <w:p>
+            <w:pPr>
+              <w:rPr>
+                <w:rFonts w:ascii="TH Sarabun New" w:hAnsi="TH Sarabun New" w:cs="TH Sarabun New"/>
+                <w:color w:val="000000"/>
+                <w:sz w:val="28"/>
+              </w:rPr>
+            </w:pPr>
+            <w:r>
+              <w:rPr>
+                <w:rFonts w:ascii="TH Sarabun New" w:hAnsi="TH Sarabun New" w:cs="TH Sarabun New"/>
+                <w:color w:val="000000"/>
+                <w:sz w:val="28"/>
+              </w:rPr>
+              <w:t>${ptcp_name}</w:t>
+            </w:r>
+          </w:p>
+          <w:p>
+            <w:pPr>
+              <w:rPr>
+                <w:rFonts w:ascii="TH Sarabun New" w:hAnsi="TH Sarabun New" w:cs="TH Sarabun New"/>
+                <w:b/>
+                <w:bCs/>
+                <w:color w:val="000000"/>
+                <w:sz w:val="28"/>
+              </w:rPr>
+            </w:pPr>
+            <w:r>
+              <w:rPr>
+                <w:rFonts w:ascii="TH Sarabun New" w:hAnsi="TH Sarabun New" w:cs="TH Sarabun New"/>
+                <w:b/>
+                <w:bCs/>
+                <w:color w:val="000000"/>
+                <w:szCs w:val="24"/>
+              </w:rPr>
+              <w:t>${ptcp_id}</w:t>
+            </w:r>
+          </w:p>
+        </w:tc>
+        <w:tc>
+          <w:tcPr>
+            <w:tcW w:w="1460" w:type="dxa"/>
+            <w:shd w:val="clear" w:color="auto" w:fill="auto"/>
+            <w:noWrap/>
+            <w:hideMark/>
+          </w:tcPr>
+          <w:p>
+            <w:pPr>
+              <w:rPr>
+                <w:rFonts w:ascii="TH Sarabun New" w:hAnsi="TH Sarabun New" w:cs="TH Sarabun New"/>
+                <w:color w:val="000000"/>
+                <w:sz w:val="28"/>
+              </w:rPr>
+            </w:pPr>
+            <w:r>
+              <w:rPr>
+                <w:rFonts w:ascii="TH Sarabun New" w:hAnsi="TH Sarabun New" w:cs="TH Sarabun New"/>
+                <w:color w:val="000000"/>
+                <w:sz w:val="28"/>
+              </w:rPr>
+              <w:t>${ptcp_type}</w:t>
+            </w:r>
+          </w:p>
+        </w:tc>
+        <w:tc>
+          <w:tcPr>
+            <w:tcW w:w="3960" w:type="dxa"/>
+            <w:shd w:val="clear" w:color="auto" w:fill="auto"/>
+            <w:noWrap/>
+            <w:hideMark/>
+          </w:tcPr>
+          <w:p>
+            <w:pPr>
+              <w:rPr>
+                <w:rFonts w:ascii="TH Sarabun New" w:hAnsi="TH Sarabun New" w:cs="TH Sarabun New"/>
+                <w:color w:val="000000"/>
+                <w:sz w:val="28"/>
+              </w:rPr>
+            </w:pPr>
+            <w:r>
+              <w:rPr>
+                <w:rFonts w:ascii="TH Sarabun New" w:hAnsi="TH Sarabun New" w:cs="TH Sarabun New"/>
+                <w:color w:val="000000"/>
+                <w:sz w:val="28"/>
+              </w:rPr>
+              <w:t>${ptcp_title}</w:t>
+            </w:r>
+          </w:p>
+        </w:tc>
+      </w:tr>
+    </w:tbl>
+    <w:p>
+      <w:pPr>
         <w:rPr>
           <w:rFonts w:ascii="TH Sarabun New" w:eastAsia="Sarabun" w:hAnsi="TH Sarabun New" w:cs="TH Sarabun New"/>
           <w:b/>
@@ -7088,48 +7185,7 @@
           <w:sz w:val="28"/>
           <w:cs/>
         </w:rPr>
-        <w:lastRenderedPageBreak/>
-        <w:t>ผลการประเมินโดยผู้เข้าร่วมกิจกรรม</w:t>
-      </w:r>
-    </w:p>
-    <w:p>
-      <w:pPr>
-        <w:rPr>
-          <w:rFonts w:ascii="Roboto Light" w:hAnsi="Roboto Light" w:cs="TH SarabunPSK"/>
-          <w:szCs w:val="24"/>
-          <w:cs/>
-        </w:rPr>
-      </w:pPr>
-      <w:r>
-        <w:rPr>
-          <w:rFonts w:ascii="Roboto Light" w:hAnsi="Roboto Light" w:cs="TH SarabunPSK"/>
-          <w:szCs w:val="24"/>
-          <w:cs/>
-        </w:rPr>
-        <w:br w:type="page"/>
-      </w:r>
-    </w:p>
-    <w:p>
-      <w:pPr>
-        <w:jc w:val="center"/>
-        <w:rPr>
-          <w:rFonts w:ascii="TH Sarabun New" w:eastAsia="Sarabun" w:hAnsi="TH Sarabun New" w:cs="TH Sarabun New"/>
-          <w:b/>
-          <w:bCs/>
-          <w:sz w:val="28"/>
-        </w:rPr>
-      </w:pPr>
-      <w:r>
-        <w:rPr>
-          <w:rFonts w:ascii="TH Sarabun New" w:eastAsia="Sarabun" w:hAnsi="TH Sarabun New" w:cs="TH Sarabun New"/>
-          <w:b/>
-          <w:bCs/>
-          <w:sz w:val="28"/>
-          <w:cs/>
-        </w:rPr>
-        <w:lastRenderedPageBreak/>
-        <w:t>รายชื่อนิสิตผู้ปฏิบัติงานและผู้เข้าร่วม</w:t>
-      </w:r>
+      </w:pPr>
     </w:p>
     <w:sectPr>
       <w:headerReference w:type="default" r:id="rId12"/>
@@ -7145,7 +7201,7 @@
 </file>
 
 <file path=word/endnotes.xml><?xml version="1.0" encoding="utf-8"?>
-<w:endnotes xmlns:wpc="http://schemas.microsoft.com/office/word/2010/wordprocessingCanvas" xmlns:cx="http://schemas.microsoft.com/office/drawing/2014/chartex" xmlns:cx1="http://schemas.microsoft.com/office/drawing/2015/9/8/chartex" xmlns:cx2="http://schemas.microsoft.com/office/drawing/2015/10/21/chartex" xmlns:cx3="http://schemas.microsoft.com/office/drawing/2016/5/9/chartex" xmlns:cx4="http://schemas.microsoft.com/office/drawing/2016/5/10/chartex" xmlns:cx5="http://schemas.microsoft.com/office/drawing/2016/5/11/chartex" xmlns:cx6="http://schemas.microsoft.com/office/drawing/2016/5/12/chartex" xmlns:cx7="http://schemas.microsoft.com/office/drawing/2016/5/13/chartex" xmlns:cx8="http://schemas.microsoft.com/office/drawing/2016/5/14/chartex" xmlns:mc="http://schemas.openxmlformats.org/markup-compatibility/2006" xmlns:aink="http://schemas.microsoft.com/office/drawing/2016/ink" xmlns:am3d="http://schemas.microsoft.com/office/drawing/2017/model3d" xmlns:o="urn:schemas-microsoft-com:office:office" xmlns:oel="http://schemas.microsoft.com/office/2019/extlst" xmlns:r="http://schemas.openxmlformats.org/officeDocument/2006/relationships" xmlns:m="http://schemas.openxmlformats.org/officeDocument/2006/math" xmlns:v="urn:schemas-microsoft-com:vml" xmlns:wp14="http://schemas.microsoft.com/office/word/2010/wordprocessingDrawing" xmlns:wp="http://schemas.openxmlformats.org/drawingml/2006/wordprocessingDrawing" xmlns:w10="urn:schemas-microsoft-com:office:word" xmlns:w="http://schemas.openxmlformats.org/wordprocessingml/2006/main" xmlns:w14="http://schemas.microsoft.com/office/word/2010/wordml" xmlns:w15="http://schemas.microsoft.com/office/word/2012/wordml" xmlns:w16cex="http://schemas.microsoft.com/office/word/2018/wordml/cex" xmlns:w16cid="http://schemas.microsoft.com/office/word/2016/wordml/cid" xmlns:w16="http://schemas.microsoft.com/office/word/2018/wordml" xmlns:w16du="http://schemas.microsoft.com/office/word/2023/wordml/word16du" xmlns:w16sdtdh="http://schemas.microsoft.com/office/word/2020/wordml/sdtdatahash" xmlns:w16se="http://schemas.microsoft.com/office/word/2015/wordml/symex" xmlns:wpg="http://schemas.microsoft.com/office/word/2010/wordprocessingGroup" xmlns:wpi="http://schemas.microsoft.com/office/word/2010/wordprocessingInk" xmlns:wne="http://schemas.microsoft.com/office/word/2006/wordml" xmlns:wps="http://schemas.microsoft.com/office/word/2010/wordprocessingShape" mc:Ignorable="w14 w15 w16se w16cid w16 w16cex w16sdtdh wp14">
+<w:endnotes xmlns:wpc="http://schemas.microsoft.com/office/word/2010/wordprocessingCanvas" xmlns:cx="http://schemas.microsoft.com/office/drawing/2014/chartex" xmlns:cx1="http://schemas.microsoft.com/office/drawing/2015/9/8/chartex" xmlns:cx2="http://schemas.microsoft.com/office/drawing/2015/10/21/chartex" xmlns:cx3="http://schemas.microsoft.com/office/drawing/2016/5/9/chartex" xmlns:cx4="http://schemas.microsoft.com/office/drawing/2016/5/10/chartex" xmlns:cx5="http://schemas.microsoft.com/office/drawing/2016/5/11/chartex" xmlns:cx6="http://schemas.microsoft.com/office/drawing/2016/5/12/chartex" xmlns:cx7="http://schemas.microsoft.com/office/drawing/2016/5/13/chartex" xmlns:cx8="http://schemas.microsoft.com/office/drawing/2016/5/14/chartex" xmlns:mc="http://schemas.openxmlformats.org/markup-compatibility/2006" xmlns:aink="http://schemas.microsoft.com/office/drawing/2016/ink" xmlns:am3d="http://schemas.microsoft.com/office/drawing/2017/model3d" xmlns:o="urn:schemas-microsoft-com:office:office" xmlns:oel="http://schemas.microsoft.com/office/2019/extlst" xmlns:r="http://schemas.openxmlformats.org/officeDocument/2006/relationships" xmlns:m="http://schemas.openxmlformats.org/officeDocument/2006/math" xmlns:v="urn:schemas-microsoft-com:vml" xmlns:wp14="http://schemas.microsoft.com/office/word/2010/wordprocessingDrawing" xmlns:wp="http://schemas.openxmlformats.org/drawingml/2006/wordprocessingDrawing" xmlns:w10="urn:schemas-microsoft-com:office:word" xmlns:w="http://schemas.openxmlformats.org/wordprocessingml/2006/main" xmlns:w14="http://schemas.microsoft.com/office/word/2010/wordml" xmlns:w15="http://schemas.microsoft.com/office/word/2012/wordml" xmlns:w16cex="http://schemas.microsoft.com/office/word/2018/wordml/cex" xmlns:w16cid="http://schemas.microsoft.com/office/word/2016/wordml/cid" xmlns:w16="http://schemas.microsoft.com/office/word/2018/wordml" xmlns:w16du="http://schemas.microsoft.com/office/word/2023/wordml/word16du" xmlns:w16sdtdh="http://schemas.microsoft.com/office/word/2020/wordml/sdtdatahash" xmlns:w16se="http://schemas.microsoft.com/office/word/2015/wordml/symex" xmlns:wpg="http://schemas.microsoft.com/office/word/2010/wordprocessingGroup" xmlns:wpi="http://schemas.microsoft.com/office/word/2010/wordprocessingInk" xmlns:wne="http://schemas.microsoft.com/office/word/2006/wordml" xmlns:wps="http://schemas.microsoft.com/office/word/2010/wordprocessingShape" mc:Ignorable="w14 w15 w16se w16cid w16 w16cex w16sdtdh w16du wp14">
   <w:endnote w:type="separator" w:id="-1">
     <w:p>
       <w:r>
@@ -7167,7 +7223,7 @@
 </file>
 
 <file path=word/footer1.xml><?xml version="1.0" encoding="utf-8"?>
-<w:ftr xmlns:wpc="http://schemas.microsoft.com/office/word/2010/wordprocessingCanvas" xmlns:cx="http://schemas.microsoft.com/office/drawing/2014/chartex" xmlns:cx1="http://schemas.microsoft.com/office/drawing/2015/9/8/chartex" xmlns:cx2="http://schemas.microsoft.com/office/drawing/2015/10/21/chartex" xmlns:cx3="http://schemas.microsoft.com/office/drawing/2016/5/9/chartex" xmlns:cx4="http://schemas.microsoft.com/office/drawing/2016/5/10/chartex" xmlns:cx5="http://schemas.microsoft.com/office/drawing/2016/5/11/chartex" xmlns:cx6="http://schemas.microsoft.com/office/drawing/2016/5/12/chartex" xmlns:cx7="http://schemas.microsoft.com/office/drawing/2016/5/13/chartex" xmlns:cx8="http://schemas.microsoft.com/office/drawing/2016/5/14/chartex" xmlns:mc="http://schemas.openxmlformats.org/markup-compatibility/2006" xmlns:aink="http://schemas.microsoft.com/office/drawing/2016/ink" xmlns:am3d="http://schemas.microsoft.com/office/drawing/2017/model3d" xmlns:o="urn:schemas-microsoft-com:office:office" xmlns:oel="http://schemas.microsoft.com/office/2019/extlst" xmlns:r="http://schemas.openxmlformats.org/officeDocument/2006/relationships" xmlns:m="http://schemas.openxmlformats.org/officeDocument/2006/math" xmlns:v="urn:schemas-microsoft-com:vml" xmlns:wp14="http://schemas.microsoft.com/office/word/2010/wordprocessingDrawing" xmlns:wp="http://schemas.openxmlformats.org/drawingml/2006/wordprocessingDrawing" xmlns:w10="urn:schemas-microsoft-com:office:word" xmlns:w="http://schemas.openxmlformats.org/wordprocessingml/2006/main" xmlns:w14="http://schemas.microsoft.com/office/word/2010/wordml" xmlns:w15="http://schemas.microsoft.com/office/word/2012/wordml" xmlns:w16cex="http://schemas.microsoft.com/office/word/2018/wordml/cex" xmlns:w16cid="http://schemas.microsoft.com/office/word/2016/wordml/cid" xmlns:w16="http://schemas.microsoft.com/office/word/2018/wordml" xmlns:w16du="http://schemas.microsoft.com/office/word/2023/wordml/word16du" xmlns:w16sdtdh="http://schemas.microsoft.com/office/word/2020/wordml/sdtdatahash" xmlns:w16se="http://schemas.microsoft.com/office/word/2015/wordml/symex" xmlns:wpg="http://schemas.microsoft.com/office/word/2010/wordprocessingGroup" xmlns:wpi="http://schemas.microsoft.com/office/word/2010/wordprocessingInk" xmlns:wne="http://schemas.microsoft.com/office/word/2006/wordml" xmlns:wps="http://schemas.microsoft.com/office/word/2010/wordprocessingShape" mc:Ignorable="w14 w15 w16se w16cid w16 w16cex w16sdtdh wp14">
+<w:ftr xmlns:wpc="http://schemas.microsoft.com/office/word/2010/wordprocessingCanvas" xmlns:cx="http://schemas.microsoft.com/office/drawing/2014/chartex" xmlns:cx1="http://schemas.microsoft.com/office/drawing/2015/9/8/chartex" xmlns:cx2="http://schemas.microsoft.com/office/drawing/2015/10/21/chartex" xmlns:cx3="http://schemas.microsoft.com/office/drawing/2016/5/9/chartex" xmlns:cx4="http://schemas.microsoft.com/office/drawing/2016/5/10/chartex" xmlns:cx5="http://schemas.microsoft.com/office/drawing/2016/5/11/chartex" xmlns:cx6="http://schemas.microsoft.com/office/drawing/2016/5/12/chartex" xmlns:cx7="http://schemas.microsoft.com/office/drawing/2016/5/13/chartex" xmlns:cx8="http://schemas.microsoft.com/office/drawing/2016/5/14/chartex" xmlns:mc="http://schemas.openxmlformats.org/markup-compatibility/2006" xmlns:aink="http://schemas.microsoft.com/office/drawing/2016/ink" xmlns:am3d="http://schemas.microsoft.com/office/drawing/2017/model3d" xmlns:o="urn:schemas-microsoft-com:office:office" xmlns:oel="http://schemas.microsoft.com/office/2019/extlst" xmlns:r="http://schemas.openxmlformats.org/officeDocument/2006/relationships" xmlns:m="http://schemas.openxmlformats.org/officeDocument/2006/math" xmlns:v="urn:schemas-microsoft-com:vml" xmlns:wp14="http://schemas.microsoft.com/office/word/2010/wordprocessingDrawing" xmlns:wp="http://schemas.openxmlformats.org/drawingml/2006/wordprocessingDrawing" xmlns:w10="urn:schemas-microsoft-com:office:word" xmlns:w="http://schemas.openxmlformats.org/wordprocessingml/2006/main" xmlns:w14="http://schemas.microsoft.com/office/word/2010/wordml" xmlns:w15="http://schemas.microsoft.com/office/word/2012/wordml" xmlns:w16cex="http://schemas.microsoft.com/office/word/2018/wordml/cex" xmlns:w16cid="http://schemas.microsoft.com/office/word/2016/wordml/cid" xmlns:w16="http://schemas.microsoft.com/office/word/2018/wordml" xmlns:w16du="http://schemas.microsoft.com/office/word/2023/wordml/word16du" xmlns:w16sdtdh="http://schemas.microsoft.com/office/word/2020/wordml/sdtdatahash" xmlns:w16se="http://schemas.microsoft.com/office/word/2015/wordml/symex" xmlns:wpg="http://schemas.microsoft.com/office/word/2010/wordprocessingGroup" xmlns:wpi="http://schemas.microsoft.com/office/word/2010/wordprocessingInk" xmlns:wne="http://schemas.microsoft.com/office/word/2006/wordml" xmlns:wps="http://schemas.microsoft.com/office/word/2010/wordprocessingShape" mc:Ignorable="w14 w15 w16se w16cid w16 w16cex w16sdtdh w16du wp14">
   <w:p>
     <w:pPr>
       <w:ind w:left="1440" w:hanging="1440"/>
@@ -7278,7 +7334,7 @@
 </file>
 
 <file path=word/footer2.xml><?xml version="1.0" encoding="utf-8"?>
-<w:ftr xmlns:wpc="http://schemas.microsoft.com/office/word/2010/wordprocessingCanvas" xmlns:cx="http://schemas.microsoft.com/office/drawing/2014/chartex" xmlns:cx1="http://schemas.microsoft.com/office/drawing/2015/9/8/chartex" xmlns:cx2="http://schemas.microsoft.com/office/drawing/2015/10/21/chartex" xmlns:cx3="http://schemas.microsoft.com/office/drawing/2016/5/9/chartex" xmlns:cx4="http://schemas.microsoft.com/office/drawing/2016/5/10/chartex" xmlns:cx5="http://schemas.microsoft.com/office/drawing/2016/5/11/chartex" xmlns:cx6="http://schemas.microsoft.com/office/drawing/2016/5/12/chartex" xmlns:cx7="http://schemas.microsoft.com/office/drawing/2016/5/13/chartex" xmlns:cx8="http://schemas.microsoft.com/office/drawing/2016/5/14/chartex" xmlns:mc="http://schemas.openxmlformats.org/markup-compatibility/2006" xmlns:aink="http://schemas.microsoft.com/office/drawing/2016/ink" xmlns:am3d="http://schemas.microsoft.com/office/drawing/2017/model3d" xmlns:o="urn:schemas-microsoft-com:office:office" xmlns:oel="http://schemas.microsoft.com/office/2019/extlst" xmlns:r="http://schemas.openxmlformats.org/officeDocument/2006/relationships" xmlns:m="http://schemas.openxmlformats.org/officeDocument/2006/math" xmlns:v="urn:schemas-microsoft-com:vml" xmlns:wp14="http://schemas.microsoft.com/office/word/2010/wordprocessingDrawing" xmlns:wp="http://schemas.openxmlformats.org/drawingml/2006/wordprocessingDrawing" xmlns:w10="urn:schemas-microsoft-com:office:word" xmlns:w="http://schemas.openxmlformats.org/wordprocessingml/2006/main" xmlns:w14="http://schemas.microsoft.com/office/word/2010/wordml" xmlns:w15="http://schemas.microsoft.com/office/word/2012/wordml" xmlns:w16cex="http://schemas.microsoft.com/office/word/2018/wordml/cex" xmlns:w16cid="http://schemas.microsoft.com/office/word/2016/wordml/cid" xmlns:w16="http://schemas.microsoft.com/office/word/2018/wordml" xmlns:w16du="http://schemas.microsoft.com/office/word/2023/wordml/word16du" xmlns:w16sdtdh="http://schemas.microsoft.com/office/word/2020/wordml/sdtdatahash" xmlns:w16se="http://schemas.microsoft.com/office/word/2015/wordml/symex" xmlns:wpg="http://schemas.microsoft.com/office/word/2010/wordprocessingGroup" xmlns:wpi="http://schemas.microsoft.com/office/word/2010/wordprocessingInk" xmlns:wne="http://schemas.microsoft.com/office/word/2006/wordml" xmlns:wps="http://schemas.microsoft.com/office/word/2010/wordprocessingShape" mc:Ignorable="w14 w15 w16se w16cid w16 w16cex w16sdtdh wp14">
+<w:ftr xmlns:wpc="http://schemas.microsoft.com/office/word/2010/wordprocessingCanvas" xmlns:cx="http://schemas.microsoft.com/office/drawing/2014/chartex" xmlns:cx1="http://schemas.microsoft.com/office/drawing/2015/9/8/chartex" xmlns:cx2="http://schemas.microsoft.com/office/drawing/2015/10/21/chartex" xmlns:cx3="http://schemas.microsoft.com/office/drawing/2016/5/9/chartex" xmlns:cx4="http://schemas.microsoft.com/office/drawing/2016/5/10/chartex" xmlns:cx5="http://schemas.microsoft.com/office/drawing/2016/5/11/chartex" xmlns:cx6="http://schemas.microsoft.com/office/drawing/2016/5/12/chartex" xmlns:cx7="http://schemas.microsoft.com/office/drawing/2016/5/13/chartex" xmlns:cx8="http://schemas.microsoft.com/office/drawing/2016/5/14/chartex" xmlns:mc="http://schemas.openxmlformats.org/markup-compatibility/2006" xmlns:aink="http://schemas.microsoft.com/office/drawing/2016/ink" xmlns:am3d="http://schemas.microsoft.com/office/drawing/2017/model3d" xmlns:o="urn:schemas-microsoft-com:office:office" xmlns:oel="http://schemas.microsoft.com/office/2019/extlst" xmlns:r="http://schemas.openxmlformats.org/officeDocument/2006/relationships" xmlns:m="http://schemas.openxmlformats.org/officeDocument/2006/math" xmlns:v="urn:schemas-microsoft-com:vml" xmlns:wp14="http://schemas.microsoft.com/office/word/2010/wordprocessingDrawing" xmlns:wp="http://schemas.openxmlformats.org/drawingml/2006/wordprocessingDrawing" xmlns:w10="urn:schemas-microsoft-com:office:word" xmlns:w="http://schemas.openxmlformats.org/wordprocessingml/2006/main" xmlns:w14="http://schemas.microsoft.com/office/word/2010/wordml" xmlns:w15="http://schemas.microsoft.com/office/word/2012/wordml" xmlns:w16cex="http://schemas.microsoft.com/office/word/2018/wordml/cex" xmlns:w16cid="http://schemas.microsoft.com/office/word/2016/wordml/cid" xmlns:w16="http://schemas.microsoft.com/office/word/2018/wordml" xmlns:w16du="http://schemas.microsoft.com/office/word/2023/wordml/word16du" xmlns:w16sdtdh="http://schemas.microsoft.com/office/word/2020/wordml/sdtdatahash" xmlns:w16se="http://schemas.microsoft.com/office/word/2015/wordml/symex" xmlns:wpg="http://schemas.microsoft.com/office/word/2010/wordprocessingGroup" xmlns:wpi="http://schemas.microsoft.com/office/word/2010/wordprocessingInk" xmlns:wne="http://schemas.microsoft.com/office/word/2006/wordml" xmlns:wps="http://schemas.microsoft.com/office/word/2010/wordprocessingShape" mc:Ignorable="w14 w15 w16se w16cid w16 w16cex w16sdtdh w16du wp14">
   <w:p>
     <w:pPr>
       <w:pStyle w:val="Footer"/>
@@ -7488,7 +7544,7 @@
 </file>
 
 <file path=word/footer3.xml><?xml version="1.0" encoding="utf-8"?>
-<w:ftr xmlns:wpc="http://schemas.microsoft.com/office/word/2010/wordprocessingCanvas" xmlns:cx="http://schemas.microsoft.com/office/drawing/2014/chartex" xmlns:cx1="http://schemas.microsoft.com/office/drawing/2015/9/8/chartex" xmlns:cx2="http://schemas.microsoft.com/office/drawing/2015/10/21/chartex" xmlns:cx3="http://schemas.microsoft.com/office/drawing/2016/5/9/chartex" xmlns:cx4="http://schemas.microsoft.com/office/drawing/2016/5/10/chartex" xmlns:cx5="http://schemas.microsoft.com/office/drawing/2016/5/11/chartex" xmlns:cx6="http://schemas.microsoft.com/office/drawing/2016/5/12/chartex" xmlns:cx7="http://schemas.microsoft.com/office/drawing/2016/5/13/chartex" xmlns:cx8="http://schemas.microsoft.com/office/drawing/2016/5/14/chartex" xmlns:mc="http://schemas.openxmlformats.org/markup-compatibility/2006" xmlns:aink="http://schemas.microsoft.com/office/drawing/2016/ink" xmlns:am3d="http://schemas.microsoft.com/office/drawing/2017/model3d" xmlns:o="urn:schemas-microsoft-com:office:office" xmlns:oel="http://schemas.microsoft.com/office/2019/extlst" xmlns:r="http://schemas.openxmlformats.org/officeDocument/2006/relationships" xmlns:m="http://schemas.openxmlformats.org/officeDocument/2006/math" xmlns:v="urn:schemas-microsoft-com:vml" xmlns:wp14="http://schemas.microsoft.com/office/word/2010/wordprocessingDrawing" xmlns:wp="http://schemas.openxmlformats.org/drawingml/2006/wordprocessingDrawing" xmlns:w10="urn:schemas-microsoft-com:office:word" xmlns:w="http://schemas.openxmlformats.org/wordprocessingml/2006/main" xmlns:w14="http://schemas.microsoft.com/office/word/2010/wordml" xmlns:w15="http://schemas.microsoft.com/office/word/2012/wordml" xmlns:w16cex="http://schemas.microsoft.com/office/word/2018/wordml/cex" xmlns:w16cid="http://schemas.microsoft.com/office/word/2016/wordml/cid" xmlns:w16="http://schemas.microsoft.com/office/word/2018/wordml" xmlns:w16du="http://schemas.microsoft.com/office/word/2023/wordml/word16du" xmlns:w16sdtdh="http://schemas.microsoft.com/office/word/2020/wordml/sdtdatahash" xmlns:w16se="http://schemas.microsoft.com/office/word/2015/wordml/symex" xmlns:wpg="http://schemas.microsoft.com/office/word/2010/wordprocessingGroup" xmlns:wpi="http://schemas.microsoft.com/office/word/2010/wordprocessingInk" xmlns:wne="http://schemas.microsoft.com/office/word/2006/wordml" xmlns:wps="http://schemas.microsoft.com/office/word/2010/wordprocessingShape" mc:Ignorable="w14 w15 w16se w16cid w16 w16cex w16sdtdh wp14">
+<w:ftr xmlns:wpc="http://schemas.microsoft.com/office/word/2010/wordprocessingCanvas" xmlns:cx="http://schemas.microsoft.com/office/drawing/2014/chartex" xmlns:cx1="http://schemas.microsoft.com/office/drawing/2015/9/8/chartex" xmlns:cx2="http://schemas.microsoft.com/office/drawing/2015/10/21/chartex" xmlns:cx3="http://schemas.microsoft.com/office/drawing/2016/5/9/chartex" xmlns:cx4="http://schemas.microsoft.com/office/drawing/2016/5/10/chartex" xmlns:cx5="http://schemas.microsoft.com/office/drawing/2016/5/11/chartex" xmlns:cx6="http://schemas.microsoft.com/office/drawing/2016/5/12/chartex" xmlns:cx7="http://schemas.microsoft.com/office/drawing/2016/5/13/chartex" xmlns:cx8="http://schemas.microsoft.com/office/drawing/2016/5/14/chartex" xmlns:mc="http://schemas.openxmlformats.org/markup-compatibility/2006" xmlns:aink="http://schemas.microsoft.com/office/drawing/2016/ink" xmlns:am3d="http://schemas.microsoft.com/office/drawing/2017/model3d" xmlns:o="urn:schemas-microsoft-com:office:office" xmlns:oel="http://schemas.microsoft.com/office/2019/extlst" xmlns:r="http://schemas.openxmlformats.org/officeDocument/2006/relationships" xmlns:m="http://schemas.openxmlformats.org/officeDocument/2006/math" xmlns:v="urn:schemas-microsoft-com:vml" xmlns:wp14="http://schemas.microsoft.com/office/word/2010/wordprocessingDrawing" xmlns:wp="http://schemas.openxmlformats.org/drawingml/2006/wordprocessingDrawing" xmlns:w10="urn:schemas-microsoft-com:office:word" xmlns:w="http://schemas.openxmlformats.org/wordprocessingml/2006/main" xmlns:w14="http://schemas.microsoft.com/office/word/2010/wordml" xmlns:w15="http://schemas.microsoft.com/office/word/2012/wordml" xmlns:w16cex="http://schemas.microsoft.com/office/word/2018/wordml/cex" xmlns:w16cid="http://schemas.microsoft.com/office/word/2016/wordml/cid" xmlns:w16="http://schemas.microsoft.com/office/word/2018/wordml" xmlns:w16du="http://schemas.microsoft.com/office/word/2023/wordml/word16du" xmlns:w16sdtdh="http://schemas.microsoft.com/office/word/2020/wordml/sdtdatahash" xmlns:w16se="http://schemas.microsoft.com/office/word/2015/wordml/symex" xmlns:wpg="http://schemas.microsoft.com/office/word/2010/wordprocessingGroup" xmlns:wpi="http://schemas.microsoft.com/office/word/2010/wordprocessingInk" xmlns:wne="http://schemas.microsoft.com/office/word/2006/wordml" xmlns:wps="http://schemas.microsoft.com/office/word/2010/wordprocessingShape" mc:Ignorable="w14 w15 w16se w16cid w16 w16cex w16sdtdh w16du wp14">
   <w:p>
     <w:pPr>
       <w:pStyle w:val="Footer"/>
@@ -7498,17 +7554,50 @@
       </w:tabs>
       <w:rPr>
         <w:rFonts w:ascii="TH Sarabun New" w:hAnsi="TH Sarabun New" w:cs="TH Sarabun New"/>
-        <w:color w:val="595959" w:themeColor="text1" w:themeTint="A6"/>
-        <w:sz w:val="20"/>
-        <w:szCs w:val="20"/>
+        <w:color w:val="808080" w:themeColor="background1" w:themeShade="80"/>
+        <w:szCs w:val="24"/>
+        <w:cs/>
       </w:rPr>
     </w:pPr>
+    <w:r>
+      <w:rPr>
+        <w:rFonts w:ascii="TH Sarabun New" w:hAnsi="TH Sarabun New" w:cs="TH Sarabun New" w:hint="cs"/>
+        <w:color w:val="808080" w:themeColor="background1" w:themeShade="80"/>
+        <w:szCs w:val="24"/>
+        <w:cs/>
+      </w:rPr>
+      <w:t xml:space="preserve">โครงการ </w:t>
+    </w:r>
+    <w:r>
+      <w:rPr>
+        <w:rFonts w:ascii="TH Sarabun New" w:hAnsi="TH Sarabun New" w:cs="TH Sarabun New"/>
+        <w:color w:val="808080" w:themeColor="background1" w:themeShade="80"/>
+        <w:szCs w:val="24"/>
+      </w:rPr>
+      <w:t>${number}</w:t>
+    </w:r>
+    <w:r>
+      <w:rPr>
+        <w:rFonts w:ascii="TH Sarabun New" w:hAnsi="TH Sarabun New" w:cs="TH Sarabun New"/>
+        <w:color w:val="808080" w:themeColor="background1" w:themeShade="80"/>
+        <w:szCs w:val="24"/>
+      </w:rPr>
+      <w:t xml:space="preserve"> : </w:t>
+    </w:r>
+    <w:r>
+      <w:rPr>
+        <w:rFonts w:ascii="TH Sarabun New" w:hAnsi="TH Sarabun New" w:cs="TH Sarabun New"/>
+        <w:color w:val="808080" w:themeColor="background1" w:themeShade="80"/>
+        <w:szCs w:val="24"/>
+      </w:rPr>
+      <w:t>${name}</w:t>
+    </w:r>
   </w:p>
 </w:ftr>
 </file>
 
 <file path=word/footnotes.xml><?xml version="1.0" encoding="utf-8"?>
-<w:footnotes xmlns:wpc="http://schemas.microsoft.com/office/word/2010/wordprocessingCanvas" xmlns:cx="http://schemas.microsoft.com/office/drawing/2014/chartex" xmlns:cx1="http://schemas.microsoft.com/office/drawing/2015/9/8/chartex" xmlns:cx2="http://schemas.microsoft.com/office/drawing/2015/10/21/chartex" xmlns:cx3="http://schemas.microsoft.com/office/drawing/2016/5/9/chartex" xmlns:cx4="http://schemas.microsoft.com/office/drawing/2016/5/10/chartex" xmlns:cx5="http://schemas.microsoft.com/office/drawing/2016/5/11/chartex" xmlns:cx6="http://schemas.microsoft.com/office/drawing/2016/5/12/chartex" xmlns:cx7="http://schemas.microsoft.com/office/drawing/2016/5/13/chartex" xmlns:cx8="http://schemas.microsoft.com/office/drawing/2016/5/14/chartex" xmlns:mc="http://schemas.openxmlformats.org/markup-compatibility/2006" xmlns:aink="http://schemas.microsoft.com/office/drawing/2016/ink" xmlns:am3d="http://schemas.microsoft.com/office/drawing/2017/model3d" xmlns:o="urn:schemas-microsoft-com:office:office" xmlns:oel="http://schemas.microsoft.com/office/2019/extlst" xmlns:r="http://schemas.openxmlformats.org/officeDocument/2006/relationships" xmlns:m="http://schemas.openxmlformats.org/officeDocument/2006/math" xmlns:v="urn:schemas-microsoft-com:vml" xmlns:wp14="http://schemas.microsoft.com/office/word/2010/wordprocessingDrawing" xmlns:wp="http://schemas.openxmlformats.org/drawingml/2006/wordprocessingDrawing" xmlns:w10="urn:schemas-microsoft-com:office:word" xmlns:w="http://schemas.openxmlformats.org/wordprocessingml/2006/main" xmlns:w14="http://schemas.microsoft.com/office/word/2010/wordml" xmlns:w15="http://schemas.microsoft.com/office/word/2012/wordml" xmlns:w16cex="http://schemas.microsoft.com/office/word/2018/wordml/cex" xmlns:w16cid="http://schemas.microsoft.com/office/word/2016/wordml/cid" xmlns:w16="http://schemas.microsoft.com/office/word/2018/wordml" xmlns:w16du="http://schemas.microsoft.com/office/word/2023/wordml/word16du" xmlns:w16sdtdh="http://schemas.microsoft.com/office/word/2020/wordml/sdtdatahash" xmlns:w16se="http://schemas.microsoft.com/office/word/2015/wordml/symex" xmlns:wpg="http://schemas.microsoft.com/office/word/2010/wordprocessingGroup" xmlns:wpi="http://schemas.microsoft.com/office/word/2010/wordprocessingInk" xmlns:wne="http://schemas.microsoft.com/office/word/2006/wordml" xmlns:wps="http://schemas.microsoft.com/office/word/2010/wordprocessingShape" mc:Ignorable="w14 w15 w16se w16cid w16 w16cex w16sdtdh wp14">
+<w:footnotes xmlns:wpc="http://schemas.microsoft.com/office/word/2010/wordprocessingCanvas" xmlns:cx="http://schemas.microsoft.com/office/drawing/2014/chartex" xmlns:cx1="http://schemas.microsoft.com/office/drawing/2015/9/8/chartex" xmlns:cx2="http://schemas.microsoft.com/office/drawing/2015/10/21/chartex" xmlns:cx3="http://schemas.microsoft.com/office/drawing/2016/5/9/chartex" xmlns:cx4="http://schemas.microsoft.com/office/drawing/2016/5/10/chartex" xmlns:cx5="http://schemas.microsoft.com/office/drawing/2016/5/11/chartex" xmlns:cx6="http://schemas.microsoft.com/office/drawing/2016/5/12/chartex" xmlns:cx7="http://schemas.microsoft.com/office/drawing/2016/5/13/chartex" xmlns:cx8="http://schemas.microsoft.com/office/drawing/2016/5/14/chartex" xmlns:mc="http://schemas.openxmlformats.org/markup-compatibility/2006" xmlns:aink="http://schemas.microsoft.com/office/drawing/2016/ink" xmlns:am3d="http://schemas.microsoft.com/office/drawing/2017/model3d" xmlns:o="urn:schemas-microsoft-com:office:office" xmlns:oel="http://schemas.microsoft.com/office/2019/extlst" xmlns:r="http://schemas.openxmlformats.org/officeDocument/2006/relationships" xmlns:m="http://schemas.openxmlformats.org/officeDocument/2006/math" xmlns:v="urn:schemas-microsoft-com:vml" xmlns:wp14="http://schemas.microsoft.com/office/word/2010/wordprocessingDrawing" xmlns:wp="http://schemas.openxmlformats.org/drawingml/2006/wordprocessingDrawing" xmlns:w10="urn:schemas-microsoft-com:office:word" xmlns:w="http://schemas.openxmlformats.org/wordprocessingml/2006/main" xmlns:w14="http://schemas.microsoft.com/office/word/2010/wordml" xmlns:w15="http://schemas.microsoft.com/office/word/2012/wordml" xmlns:w16cex="http://schemas.microsoft.com/office/word/2018/wordml/cex" xmlns:w16cid="http://schemas.microsoft.com/office/word/2016/wordml/cid" xmlns:w16="http://schemas.microsoft.com/office/word/2018/wordml" xmlns:w16du="http://schemas.microsoft.com/office/word/2023/wordml/word16du" xmlns:w16sdtdh="http://schemas.microsoft.com/office/word/2020/wordml/sdtdatahash" xmlns:w16se="http://schemas.microsoft.com/office/word/2015/wordml/symex" xmlns:wpg="http://schemas.microsoft.com/office/word/2010/wordprocessingGroup" xmlns:wpi="http://schemas.microsoft.com/office/word/2010/wordprocessingInk" xmlns:wne="http://schemas.microsoft.com/office/word/2006/wordml" xmlns:wps="http://schemas.microsoft.com/office/word/2010/wordprocessingShape" mc:Ignorable="w14 w15 w16se w16cid w16 w16cex w16sdtdh w16du wp14">
   <w:footnote w:type="separator" w:id="-1">
     <w:p>
       <w:r>
@@ -7530,7 +7619,7 @@
 </file>
 
 <file path=word/header1.xml><?xml version="1.0" encoding="utf-8"?>
-<w:hdr xmlns:wpc="http://schemas.microsoft.com/office/word/2010/wordprocessingCanvas" xmlns:cx="http://schemas.microsoft.com/office/drawing/2014/chartex" xmlns:cx1="http://schemas.microsoft.com/office/drawing/2015/9/8/chartex" xmlns:cx2="http://schemas.microsoft.com/office/drawing/2015/10/21/chartex" xmlns:cx3="http://schemas.microsoft.com/office/drawing/2016/5/9/chartex" xmlns:cx4="http://schemas.microsoft.com/office/drawing/2016/5/10/chartex" xmlns:cx5="http://schemas.microsoft.com/office/drawing/2016/5/11/chartex" xmlns:cx6="http://schemas.microsoft.com/office/drawing/2016/5/12/chartex" xmlns:cx7="http://schemas.microsoft.com/office/drawing/2016/5/13/chartex" xmlns:cx8="http://schemas.microsoft.com/office/drawing/2016/5/14/chartex" xmlns:mc="http://schemas.openxmlformats.org/markup-compatibility/2006" xmlns:aink="http://schemas.microsoft.com/office/drawing/2016/ink" xmlns:am3d="http://schemas.microsoft.com/office/drawing/2017/model3d" xmlns:o="urn:schemas-microsoft-com:office:office" xmlns:oel="http://schemas.microsoft.com/office/2019/extlst" xmlns:r="http://schemas.openxmlformats.org/officeDocument/2006/relationships" xmlns:m="http://schemas.openxmlformats.org/officeDocument/2006/math" xmlns:v="urn:schemas-microsoft-com:vml" xmlns:wp14="http://schemas.microsoft.com/office/word/2010/wordprocessingDrawing" xmlns:wp="http://schemas.openxmlformats.org/drawingml/2006/wordprocessingDrawing" xmlns:w10="urn:schemas-microsoft-com:office:word" xmlns:w="http://schemas.openxmlformats.org/wordprocessingml/2006/main" xmlns:w14="http://schemas.microsoft.com/office/word/2010/wordml" xmlns:w15="http://schemas.microsoft.com/office/word/2012/wordml" xmlns:w16cex="http://schemas.microsoft.com/office/word/2018/wordml/cex" xmlns:w16cid="http://schemas.microsoft.com/office/word/2016/wordml/cid" xmlns:w16="http://schemas.microsoft.com/office/word/2018/wordml" xmlns:w16du="http://schemas.microsoft.com/office/word/2023/wordml/word16du" xmlns:w16sdtdh="http://schemas.microsoft.com/office/word/2020/wordml/sdtdatahash" xmlns:w16se="http://schemas.microsoft.com/office/word/2015/wordml/symex" xmlns:wpg="http://schemas.microsoft.com/office/word/2010/wordprocessingGroup" xmlns:wpi="http://schemas.microsoft.com/office/word/2010/wordprocessingInk" xmlns:wne="http://schemas.microsoft.com/office/word/2006/wordml" xmlns:wps="http://schemas.microsoft.com/office/word/2010/wordprocessingShape" mc:Ignorable="w14 w15 w16se w16cid w16 w16cex w16sdtdh wp14">
+<w:hdr xmlns:wpc="http://schemas.microsoft.com/office/word/2010/wordprocessingCanvas" xmlns:cx="http://schemas.microsoft.com/office/drawing/2014/chartex" xmlns:cx1="http://schemas.microsoft.com/office/drawing/2015/9/8/chartex" xmlns:cx2="http://schemas.microsoft.com/office/drawing/2015/10/21/chartex" xmlns:cx3="http://schemas.microsoft.com/office/drawing/2016/5/9/chartex" xmlns:cx4="http://schemas.microsoft.com/office/drawing/2016/5/10/chartex" xmlns:cx5="http://schemas.microsoft.com/office/drawing/2016/5/11/chartex" xmlns:cx6="http://schemas.microsoft.com/office/drawing/2016/5/12/chartex" xmlns:cx7="http://schemas.microsoft.com/office/drawing/2016/5/13/chartex" xmlns:cx8="http://schemas.microsoft.com/office/drawing/2016/5/14/chartex" xmlns:mc="http://schemas.openxmlformats.org/markup-compatibility/2006" xmlns:aink="http://schemas.microsoft.com/office/drawing/2016/ink" xmlns:am3d="http://schemas.microsoft.com/office/drawing/2017/model3d" xmlns:o="urn:schemas-microsoft-com:office:office" xmlns:oel="http://schemas.microsoft.com/office/2019/extlst" xmlns:r="http://schemas.openxmlformats.org/officeDocument/2006/relationships" xmlns:m="http://schemas.openxmlformats.org/officeDocument/2006/math" xmlns:v="urn:schemas-microsoft-com:vml" xmlns:wp14="http://schemas.microsoft.com/office/word/2010/wordprocessingDrawing" xmlns:wp="http://schemas.openxmlformats.org/drawingml/2006/wordprocessingDrawing" xmlns:w10="urn:schemas-microsoft-com:office:word" xmlns:w="http://schemas.openxmlformats.org/wordprocessingml/2006/main" xmlns:w14="http://schemas.microsoft.com/office/word/2010/wordml" xmlns:w15="http://schemas.microsoft.com/office/word/2012/wordml" xmlns:w16cex="http://schemas.microsoft.com/office/word/2018/wordml/cex" xmlns:w16cid="http://schemas.microsoft.com/office/word/2016/wordml/cid" xmlns:w16="http://schemas.microsoft.com/office/word/2018/wordml" xmlns:w16du="http://schemas.microsoft.com/office/word/2023/wordml/word16du" xmlns:w16sdtdh="http://schemas.microsoft.com/office/word/2020/wordml/sdtdatahash" xmlns:w16se="http://schemas.microsoft.com/office/word/2015/wordml/symex" xmlns:wpg="http://schemas.microsoft.com/office/word/2010/wordprocessingGroup" xmlns:wpi="http://schemas.microsoft.com/office/word/2010/wordprocessingInk" xmlns:wne="http://schemas.microsoft.com/office/word/2006/wordml" xmlns:wps="http://schemas.microsoft.com/office/word/2010/wordprocessingShape" mc:Ignorable="w14 w15 w16se w16cid w16 w16cex w16sdtdh w16du wp14">
   <w:p>
     <w:pPr>
       <w:pStyle w:val="Header"/>
@@ -7606,7 +7695,7 @@
 </file>
 
 <file path=word/header2.xml><?xml version="1.0" encoding="utf-8"?>
-<w:hdr xmlns:wpc="http://schemas.microsoft.com/office/word/2010/wordprocessingCanvas" xmlns:cx="http://schemas.microsoft.com/office/drawing/2014/chartex" xmlns:cx1="http://schemas.microsoft.com/office/drawing/2015/9/8/chartex" xmlns:cx2="http://schemas.microsoft.com/office/drawing/2015/10/21/chartex" xmlns:cx3="http://schemas.microsoft.com/office/drawing/2016/5/9/chartex" xmlns:cx4="http://schemas.microsoft.com/office/drawing/2016/5/10/chartex" xmlns:cx5="http://schemas.microsoft.com/office/drawing/2016/5/11/chartex" xmlns:cx6="http://schemas.microsoft.com/office/drawing/2016/5/12/chartex" xmlns:cx7="http://schemas.microsoft.com/office/drawing/2016/5/13/chartex" xmlns:cx8="http://schemas.microsoft.com/office/drawing/2016/5/14/chartex" xmlns:mc="http://schemas.openxmlformats.org/markup-compatibility/2006" xmlns:aink="http://schemas.microsoft.com/office/drawing/2016/ink" xmlns:am3d="http://schemas.microsoft.com/office/drawing/2017/model3d" xmlns:o="urn:schemas-microsoft-com:office:office" xmlns:oel="http://schemas.microsoft.com/office/2019/extlst" xmlns:r="http://schemas.openxmlformats.org/officeDocument/2006/relationships" xmlns:m="http://schemas.openxmlformats.org/officeDocument/2006/math" xmlns:v="urn:schemas-microsoft-com:vml" xmlns:wp14="http://schemas.microsoft.com/office/word/2010/wordprocessingDrawing" xmlns:wp="http://schemas.openxmlformats.org/drawingml/2006/wordprocessingDrawing" xmlns:w10="urn:schemas-microsoft-com:office:word" xmlns:w="http://schemas.openxmlformats.org/wordprocessingml/2006/main" xmlns:w14="http://schemas.microsoft.com/office/word/2010/wordml" xmlns:w15="http://schemas.microsoft.com/office/word/2012/wordml" xmlns:w16cex="http://schemas.microsoft.com/office/word/2018/wordml/cex" xmlns:w16cid="http://schemas.microsoft.com/office/word/2016/wordml/cid" xmlns:w16="http://schemas.microsoft.com/office/word/2018/wordml" xmlns:w16du="http://schemas.microsoft.com/office/word/2023/wordml/word16du" xmlns:w16sdtdh="http://schemas.microsoft.com/office/word/2020/wordml/sdtdatahash" xmlns:w16se="http://schemas.microsoft.com/office/word/2015/wordml/symex" xmlns:wpg="http://schemas.microsoft.com/office/word/2010/wordprocessingGroup" xmlns:wpi="http://schemas.microsoft.com/office/word/2010/wordprocessingInk" xmlns:wne="http://schemas.microsoft.com/office/word/2006/wordml" xmlns:wps="http://schemas.microsoft.com/office/word/2010/wordprocessingShape" mc:Ignorable="w14 w15 w16se w16cid w16 w16cex w16sdtdh wp14">
+<w:hdr xmlns:wpc="http://schemas.microsoft.com/office/word/2010/wordprocessingCanvas" xmlns:cx="http://schemas.microsoft.com/office/drawing/2014/chartex" xmlns:cx1="http://schemas.microsoft.com/office/drawing/2015/9/8/chartex" xmlns:cx2="http://schemas.microsoft.com/office/drawing/2015/10/21/chartex" xmlns:cx3="http://schemas.microsoft.com/office/drawing/2016/5/9/chartex" xmlns:cx4="http://schemas.microsoft.com/office/drawing/2016/5/10/chartex" xmlns:cx5="http://schemas.microsoft.com/office/drawing/2016/5/11/chartex" xmlns:cx6="http://schemas.microsoft.com/office/drawing/2016/5/12/chartex" xmlns:cx7="http://schemas.microsoft.com/office/drawing/2016/5/13/chartex" xmlns:cx8="http://schemas.microsoft.com/office/drawing/2016/5/14/chartex" xmlns:mc="http://schemas.openxmlformats.org/markup-compatibility/2006" xmlns:aink="http://schemas.microsoft.com/office/drawing/2016/ink" xmlns:am3d="http://schemas.microsoft.com/office/drawing/2017/model3d" xmlns:o="urn:schemas-microsoft-com:office:office" xmlns:oel="http://schemas.microsoft.com/office/2019/extlst" xmlns:r="http://schemas.openxmlformats.org/officeDocument/2006/relationships" xmlns:m="http://schemas.openxmlformats.org/officeDocument/2006/math" xmlns:v="urn:schemas-microsoft-com:vml" xmlns:wp14="http://schemas.microsoft.com/office/word/2010/wordprocessingDrawing" xmlns:wp="http://schemas.openxmlformats.org/drawingml/2006/wordprocessingDrawing" xmlns:w10="urn:schemas-microsoft-com:office:word" xmlns:w="http://schemas.openxmlformats.org/wordprocessingml/2006/main" xmlns:w14="http://schemas.microsoft.com/office/word/2010/wordml" xmlns:w15="http://schemas.microsoft.com/office/word/2012/wordml" xmlns:w16cex="http://schemas.microsoft.com/office/word/2018/wordml/cex" xmlns:w16cid="http://schemas.microsoft.com/office/word/2016/wordml/cid" xmlns:w16="http://schemas.microsoft.com/office/word/2018/wordml" xmlns:w16du="http://schemas.microsoft.com/office/word/2023/wordml/word16du" xmlns:w16sdtdh="http://schemas.microsoft.com/office/word/2020/wordml/sdtdatahash" xmlns:w16se="http://schemas.microsoft.com/office/word/2015/wordml/symex" xmlns:wpg="http://schemas.microsoft.com/office/word/2010/wordprocessingGroup" xmlns:wpi="http://schemas.microsoft.com/office/word/2010/wordprocessingInk" xmlns:wne="http://schemas.microsoft.com/office/word/2006/wordml" xmlns:wps="http://schemas.microsoft.com/office/word/2010/wordprocessingShape" mc:Ignorable="w14 w15 w16se w16cid w16 w16cex w16sdtdh w16du wp14">
   <w:p>
     <w:pPr>
       <w:pStyle w:val="Header"/>
@@ -7620,7 +7709,7 @@
 </file>
 
 <file path=word/header3.xml><?xml version="1.0" encoding="utf-8"?>
-<w:hdr xmlns:wpc="http://schemas.microsoft.com/office/word/2010/wordprocessingCanvas" xmlns:cx="http://schemas.microsoft.com/office/drawing/2014/chartex" xmlns:cx1="http://schemas.microsoft.com/office/drawing/2015/9/8/chartex" xmlns:cx2="http://schemas.microsoft.com/office/drawing/2015/10/21/chartex" xmlns:cx3="http://schemas.microsoft.com/office/drawing/2016/5/9/chartex" xmlns:cx4="http://schemas.microsoft.com/office/drawing/2016/5/10/chartex" xmlns:cx5="http://schemas.microsoft.com/office/drawing/2016/5/11/chartex" xmlns:cx6="http://schemas.microsoft.com/office/drawing/2016/5/12/chartex" xmlns:cx7="http://schemas.microsoft.com/office/drawing/2016/5/13/chartex" xmlns:cx8="http://schemas.microsoft.com/office/drawing/2016/5/14/chartex" xmlns:mc="http://schemas.openxmlformats.org/markup-compatibility/2006" xmlns:aink="http://schemas.microsoft.com/office/drawing/2016/ink" xmlns:am3d="http://schemas.microsoft.com/office/drawing/2017/model3d" xmlns:o="urn:schemas-microsoft-com:office:office" xmlns:oel="http://schemas.microsoft.com/office/2019/extlst" xmlns:r="http://schemas.openxmlformats.org/officeDocument/2006/relationships" xmlns:m="http://schemas.openxmlformats.org/officeDocument/2006/math" xmlns:v="urn:schemas-microsoft-com:vml" xmlns:wp14="http://schemas.microsoft.com/office/word/2010/wordprocessingDrawing" xmlns:wp="http://schemas.openxmlformats.org/drawingml/2006/wordprocessingDrawing" xmlns:w10="urn:schemas-microsoft-com:office:word" xmlns:w="http://schemas.openxmlformats.org/wordprocessingml/2006/main" xmlns:w14="http://schemas.microsoft.com/office/word/2010/wordml" xmlns:w15="http://schemas.microsoft.com/office/word/2012/wordml" xmlns:w16cex="http://schemas.microsoft.com/office/word/2018/wordml/cex" xmlns:w16cid="http://schemas.microsoft.com/office/word/2016/wordml/cid" xmlns:w16="http://schemas.microsoft.com/office/word/2018/wordml" xmlns:w16du="http://schemas.microsoft.com/office/word/2023/wordml/word16du" xmlns:w16sdtdh="http://schemas.microsoft.com/office/word/2020/wordml/sdtdatahash" xmlns:w16se="http://schemas.microsoft.com/office/word/2015/wordml/symex" xmlns:wpg="http://schemas.microsoft.com/office/word/2010/wordprocessingGroup" xmlns:wpi="http://schemas.microsoft.com/office/word/2010/wordprocessingInk" xmlns:wne="http://schemas.microsoft.com/office/word/2006/wordml" xmlns:wps="http://schemas.microsoft.com/office/word/2010/wordprocessingShape" mc:Ignorable="w14 w15 w16se w16cid w16 w16cex w16sdtdh wp14">
+<w:hdr xmlns:wpc="http://schemas.microsoft.com/office/word/2010/wordprocessingCanvas" xmlns:cx="http://schemas.microsoft.com/office/drawing/2014/chartex" xmlns:cx1="http://schemas.microsoft.com/office/drawing/2015/9/8/chartex" xmlns:cx2="http://schemas.microsoft.com/office/drawing/2015/10/21/chartex" xmlns:cx3="http://schemas.microsoft.com/office/drawing/2016/5/9/chartex" xmlns:cx4="http://schemas.microsoft.com/office/drawing/2016/5/10/chartex" xmlns:cx5="http://schemas.microsoft.com/office/drawing/2016/5/11/chartex" xmlns:cx6="http://schemas.microsoft.com/office/drawing/2016/5/12/chartex" xmlns:cx7="http://schemas.microsoft.com/office/drawing/2016/5/13/chartex" xmlns:cx8="http://schemas.microsoft.com/office/drawing/2016/5/14/chartex" xmlns:mc="http://schemas.openxmlformats.org/markup-compatibility/2006" xmlns:aink="http://schemas.microsoft.com/office/drawing/2016/ink" xmlns:am3d="http://schemas.microsoft.com/office/drawing/2017/model3d" xmlns:o="urn:schemas-microsoft-com:office:office" xmlns:oel="http://schemas.microsoft.com/office/2019/extlst" xmlns:r="http://schemas.openxmlformats.org/officeDocument/2006/relationships" xmlns:m="http://schemas.openxmlformats.org/officeDocument/2006/math" xmlns:v="urn:schemas-microsoft-com:vml" xmlns:wp14="http://schemas.microsoft.com/office/word/2010/wordprocessingDrawing" xmlns:wp="http://schemas.openxmlformats.org/drawingml/2006/wordprocessingDrawing" xmlns:w10="urn:schemas-microsoft-com:office:word" xmlns:w="http://schemas.openxmlformats.org/wordprocessingml/2006/main" xmlns:w14="http://schemas.microsoft.com/office/word/2010/wordml" xmlns:w15="http://schemas.microsoft.com/office/word/2012/wordml" xmlns:w16cex="http://schemas.microsoft.com/office/word/2018/wordml/cex" xmlns:w16cid="http://schemas.microsoft.com/office/word/2016/wordml/cid" xmlns:w16="http://schemas.microsoft.com/office/word/2018/wordml" xmlns:w16du="http://schemas.microsoft.com/office/word/2023/wordml/word16du" xmlns:w16sdtdh="http://schemas.microsoft.com/office/word/2020/wordml/sdtdatahash" xmlns:w16se="http://schemas.microsoft.com/office/word/2015/wordml/symex" xmlns:wpg="http://schemas.microsoft.com/office/word/2010/wordprocessingGroup" xmlns:wpi="http://schemas.microsoft.com/office/word/2010/wordprocessingInk" xmlns:wne="http://schemas.microsoft.com/office/word/2006/wordml" xmlns:wps="http://schemas.microsoft.com/office/word/2010/wordprocessingShape" mc:Ignorable="w14 w15 w16se w16cid w16 w16cex w16sdtdh w16du wp14">
   <w:p>
     <w:pPr>
       <w:pStyle w:val="Header"/>
@@ -7634,7 +7723,7 @@
 </file>
 
 <file path=word/numbering.xml><?xml version="1.0" encoding="utf-8"?>
-<w:numbering xmlns:wpc="http://schemas.microsoft.com/office/word/2010/wordprocessingCanvas" xmlns:cx="http://schemas.microsoft.com/office/drawing/2014/chartex" xmlns:cx1="http://schemas.microsoft.com/office/drawing/2015/9/8/chartex" xmlns:cx2="http://schemas.microsoft.com/office/drawing/2015/10/21/chartex" xmlns:cx3="http://schemas.microsoft.com/office/drawing/2016/5/9/chartex" xmlns:cx4="http://schemas.microsoft.com/office/drawing/2016/5/10/chartex" xmlns:cx5="http://schemas.microsoft.com/office/drawing/2016/5/11/chartex" xmlns:cx6="http://schemas.microsoft.com/office/drawing/2016/5/12/chartex" xmlns:cx7="http://schemas.microsoft.com/office/drawing/2016/5/13/chartex" xmlns:cx8="http://schemas.microsoft.com/office/drawing/2016/5/14/chartex" xmlns:mc="http://schemas.openxmlformats.org/markup-compatibility/2006" xmlns:aink="http://schemas.microsoft.com/office/drawing/2016/ink" xmlns:am3d="http://schemas.microsoft.com/office/drawing/2017/model3d" xmlns:o="urn:schemas-microsoft-com:office:office" xmlns:oel="http://schemas.microsoft.com/office/2019/extlst" xmlns:r="http://schemas.openxmlformats.org/officeDocument/2006/relationships" xmlns:m="http://schemas.openxmlformats.org/officeDocument/2006/math" xmlns:v="urn:schemas-microsoft-com:vml" xmlns:wp14="http://schemas.microsoft.com/office/word/2010/wordprocessingDrawing" xmlns:wp="http://schemas.openxmlformats.org/drawingml/2006/wordprocessingDrawing" xmlns:w10="urn:schemas-microsoft-com:office:word" xmlns:w="http://schemas.openxmlformats.org/wordprocessingml/2006/main" xmlns:w14="http://schemas.microsoft.com/office/word/2010/wordml" xmlns:w15="http://schemas.microsoft.com/office/word/2012/wordml" xmlns:w16cex="http://schemas.microsoft.com/office/word/2018/wordml/cex" xmlns:w16cid="http://schemas.microsoft.com/office/word/2016/wordml/cid" xmlns:w16="http://schemas.microsoft.com/office/word/2018/wordml" xmlns:w16du="http://schemas.microsoft.com/office/word/2023/wordml/word16du" xmlns:w16sdtdh="http://schemas.microsoft.com/office/word/2020/wordml/sdtdatahash" xmlns:w16se="http://schemas.microsoft.com/office/word/2015/wordml/symex" xmlns:wpg="http://schemas.microsoft.com/office/word/2010/wordprocessingGroup" xmlns:wpi="http://schemas.microsoft.com/office/word/2010/wordprocessingInk" xmlns:wne="http://schemas.microsoft.com/office/word/2006/wordml" xmlns:wps="http://schemas.microsoft.com/office/word/2010/wordprocessingShape" mc:Ignorable="w14 w15 w16se w16cid w16 w16cex w16sdtdh wp14">
+<w:numbering xmlns:wpc="http://schemas.microsoft.com/office/word/2010/wordprocessingCanvas" xmlns:cx="http://schemas.microsoft.com/office/drawing/2014/chartex" xmlns:cx1="http://schemas.microsoft.com/office/drawing/2015/9/8/chartex" xmlns:cx2="http://schemas.microsoft.com/office/drawing/2015/10/21/chartex" xmlns:cx3="http://schemas.microsoft.com/office/drawing/2016/5/9/chartex" xmlns:cx4="http://schemas.microsoft.com/office/drawing/2016/5/10/chartex" xmlns:cx5="http://schemas.microsoft.com/office/drawing/2016/5/11/chartex" xmlns:cx6="http://schemas.microsoft.com/office/drawing/2016/5/12/chartex" xmlns:cx7="http://schemas.microsoft.com/office/drawing/2016/5/13/chartex" xmlns:cx8="http://schemas.microsoft.com/office/drawing/2016/5/14/chartex" xmlns:mc="http://schemas.openxmlformats.org/markup-compatibility/2006" xmlns:aink="http://schemas.microsoft.com/office/drawing/2016/ink" xmlns:am3d="http://schemas.microsoft.com/office/drawing/2017/model3d" xmlns:o="urn:schemas-microsoft-com:office:office" xmlns:oel="http://schemas.microsoft.com/office/2019/extlst" xmlns:r="http://schemas.openxmlformats.org/officeDocument/2006/relationships" xmlns:m="http://schemas.openxmlformats.org/officeDocument/2006/math" xmlns:v="urn:schemas-microsoft-com:vml" xmlns:wp14="http://schemas.microsoft.com/office/word/2010/wordprocessingDrawing" xmlns:wp="http://schemas.openxmlformats.org/drawingml/2006/wordprocessingDrawing" xmlns:w10="urn:schemas-microsoft-com:office:word" xmlns:w="http://schemas.openxmlformats.org/wordprocessingml/2006/main" xmlns:w14="http://schemas.microsoft.com/office/word/2010/wordml" xmlns:w15="http://schemas.microsoft.com/office/word/2012/wordml" xmlns:w16cex="http://schemas.microsoft.com/office/word/2018/wordml/cex" xmlns:w16cid="http://schemas.microsoft.com/office/word/2016/wordml/cid" xmlns:w16="http://schemas.microsoft.com/office/word/2018/wordml" xmlns:w16du="http://schemas.microsoft.com/office/word/2023/wordml/word16du" xmlns:w16sdtdh="http://schemas.microsoft.com/office/word/2020/wordml/sdtdatahash" xmlns:w16se="http://schemas.microsoft.com/office/word/2015/wordml/symex" xmlns:wpg="http://schemas.microsoft.com/office/word/2010/wordprocessingGroup" xmlns:wpi="http://schemas.microsoft.com/office/word/2010/wordprocessingInk" xmlns:wne="http://schemas.microsoft.com/office/word/2006/wordml" xmlns:wps="http://schemas.microsoft.com/office/word/2010/wordprocessingShape" mc:Ignorable="w14 w15 w16se w16cid w16 w16cex w16sdtdh w16du wp14">
   <w:abstractNum w:abstractNumId="0" w15:restartNumberingAfterBreak="0">
     <w:nsid w:val="0A785D71"/>
     <w:multiLevelType w:val="hybridMultilevel"/>
@@ -8412,7 +8501,7 @@
 </file>
 
 <file path=word/styles.xml><?xml version="1.0" encoding="utf-8"?>
-<w:styles xmlns:mc="http://schemas.openxmlformats.org/markup-compatibility/2006" xmlns:r="http://schemas.openxmlformats.org/officeDocument/2006/relationships" xmlns:w="http://schemas.openxmlformats.org/wordprocessingml/2006/main" xmlns:w14="http://schemas.microsoft.com/office/word/2010/wordml" xmlns:w15="http://schemas.microsoft.com/office/word/2012/wordml" xmlns:w16cex="http://schemas.microsoft.com/office/word/2018/wordml/cex" xmlns:w16cid="http://schemas.microsoft.com/office/word/2016/wordml/cid" xmlns:w16="http://schemas.microsoft.com/office/word/2018/wordml" xmlns:w16sdtdh="http://schemas.microsoft.com/office/word/2020/wordml/sdtdatahash" xmlns:w16se="http://schemas.microsoft.com/office/word/2015/wordml/symex" mc:Ignorable="w14 w15 w16se w16cid w16 w16cex w16sdtdh">
+<w:styles xmlns:mc="http://schemas.openxmlformats.org/markup-compatibility/2006" xmlns:r="http://schemas.openxmlformats.org/officeDocument/2006/relationships" xmlns:w="http://schemas.openxmlformats.org/wordprocessingml/2006/main" xmlns:w14="http://schemas.microsoft.com/office/word/2010/wordml" xmlns:w15="http://schemas.microsoft.com/office/word/2012/wordml" xmlns:w16cex="http://schemas.microsoft.com/office/word/2018/wordml/cex" xmlns:w16cid="http://schemas.microsoft.com/office/word/2016/wordml/cid" xmlns:w16="http://schemas.microsoft.com/office/word/2018/wordml" xmlns:w16du="http://schemas.microsoft.com/office/word/2023/wordml/word16du" xmlns:w16sdtdh="http://schemas.microsoft.com/office/word/2020/wordml/sdtdatahash" xmlns:w16se="http://schemas.microsoft.com/office/word/2015/wordml/symex" mc:Ignorable="w14 w15 w16se w16cid w16 w16cex w16sdtdh w16du">
   <w:docDefaults>
     <w:rPrDefault>
       <w:rPr>

</xml_diff>

<commit_message>
feat: ask to include attendee number in closure doc
</commit_message>
<xml_diff>
--- a/storage/project_summary_template.docx
+++ b/storage/project_summary_template.docx
@@ -2164,6 +2164,23 @@
           <w:cs/>
         </w:rPr>
         <w:t xml:space="preserve"> หรือจะนำรายชื่อทั้งหมดเป็นเอกสารแนบก็ได้</w:t>
+      </w:r>
+      <w:r>
+        <w:rPr>
+          <w:rFonts w:ascii="TH Sarabun New" w:hAnsi="TH Sarabun New" w:cs="TH Sarabun New"/>
+          <w:sz w:val="28"/>
+          <w:highlight w:val="yellow"/>
+        </w:rPr>
+        <w:t xml:space="preserve">; </w:t>
+      </w:r>
+      <w:r>
+        <w:rPr>
+          <w:rFonts w:ascii="TH Sarabun New" w:hAnsi="TH Sarabun New" w:cs="TH Sarabun New" w:hint="cs"/>
+          <w:sz w:val="28"/>
+          <w:highlight w:val="yellow"/>
+          <w:cs/>
+        </w:rPr>
+        <w:t>กรณีเป็นบุคคลภายนอกจำนวนมาก ให้ระบุวิธีการนับจำนวนผู้เข้าร่วมโดยคร่าว</w:t>
       </w:r>
       <w:r>
         <w:rPr>

</xml_diff>

<commit_message>
feat: new 2025 summary doc template
merge project timeline and steps section
</commit_message>
<xml_diff>
--- a/storage/project_summary_template.docx
+++ b/storage/project_summary_template.docx
@@ -1,6 +1,6 @@
 
 <file path=word/document.xml><?xml version="1.0" encoding="utf-8"?>
-<w:document xmlns:wpc="http://schemas.microsoft.com/office/word/2010/wordprocessingCanvas" xmlns:cx="http://schemas.microsoft.com/office/drawing/2014/chartex" xmlns:cx1="http://schemas.microsoft.com/office/drawing/2015/9/8/chartex" xmlns:cx2="http://schemas.microsoft.com/office/drawing/2015/10/21/chartex" xmlns:cx3="http://schemas.microsoft.com/office/drawing/2016/5/9/chartex" xmlns:cx4="http://schemas.microsoft.com/office/drawing/2016/5/10/chartex" xmlns:cx5="http://schemas.microsoft.com/office/drawing/2016/5/11/chartex" xmlns:cx6="http://schemas.microsoft.com/office/drawing/2016/5/12/chartex" xmlns:cx7="http://schemas.microsoft.com/office/drawing/2016/5/13/chartex" xmlns:cx8="http://schemas.microsoft.com/office/drawing/2016/5/14/chartex" xmlns:mc="http://schemas.openxmlformats.org/markup-compatibility/2006" xmlns:aink="http://schemas.microsoft.com/office/drawing/2016/ink" xmlns:am3d="http://schemas.microsoft.com/office/drawing/2017/model3d" xmlns:o="urn:schemas-microsoft-com:office:office" xmlns:oel="http://schemas.microsoft.com/office/2019/extlst" xmlns:r="http://schemas.openxmlformats.org/officeDocument/2006/relationships" xmlns:m="http://schemas.openxmlformats.org/officeDocument/2006/math" xmlns:v="urn:schemas-microsoft-com:vml" xmlns:wp14="http://schemas.microsoft.com/office/word/2010/wordprocessingDrawing" xmlns:wp="http://schemas.openxmlformats.org/drawingml/2006/wordprocessingDrawing" xmlns:w10="urn:schemas-microsoft-com:office:word" xmlns:w="http://schemas.openxmlformats.org/wordprocessingml/2006/main" xmlns:w14="http://schemas.microsoft.com/office/word/2010/wordml" xmlns:w15="http://schemas.microsoft.com/office/word/2012/wordml" xmlns:w16cex="http://schemas.microsoft.com/office/word/2018/wordml/cex" xmlns:w16cid="http://schemas.microsoft.com/office/word/2016/wordml/cid" xmlns:w16="http://schemas.microsoft.com/office/word/2018/wordml" xmlns:w16du="http://schemas.microsoft.com/office/word/2023/wordml/word16du" xmlns:w16sdtdh="http://schemas.microsoft.com/office/word/2020/wordml/sdtdatahash" xmlns:w16se="http://schemas.microsoft.com/office/word/2015/wordml/symex" xmlns:wpg="http://schemas.microsoft.com/office/word/2010/wordprocessingGroup" xmlns:wpi="http://schemas.microsoft.com/office/word/2010/wordprocessingInk" xmlns:wne="http://schemas.microsoft.com/office/word/2006/wordml" xmlns:wps="http://schemas.microsoft.com/office/word/2010/wordprocessingShape" mc:Ignorable="w14 w15 w16se w16cid w16 w16cex w16sdtdh w16du wp14">
+<w:document xmlns:wpc="http://schemas.microsoft.com/office/word/2010/wordprocessingCanvas" xmlns:cx="http://schemas.microsoft.com/office/drawing/2014/chartex" xmlns:cx1="http://schemas.microsoft.com/office/drawing/2015/9/8/chartex" xmlns:cx2="http://schemas.microsoft.com/office/drawing/2015/10/21/chartex" xmlns:cx3="http://schemas.microsoft.com/office/drawing/2016/5/9/chartex" xmlns:cx4="http://schemas.microsoft.com/office/drawing/2016/5/10/chartex" xmlns:cx5="http://schemas.microsoft.com/office/drawing/2016/5/11/chartex" xmlns:cx6="http://schemas.microsoft.com/office/drawing/2016/5/12/chartex" xmlns:cx7="http://schemas.microsoft.com/office/drawing/2016/5/13/chartex" xmlns:cx8="http://schemas.microsoft.com/office/drawing/2016/5/14/chartex" xmlns:mc="http://schemas.openxmlformats.org/markup-compatibility/2006" xmlns:aink="http://schemas.microsoft.com/office/drawing/2016/ink" xmlns:am3d="http://schemas.microsoft.com/office/drawing/2017/model3d" xmlns:o="urn:schemas-microsoft-com:office:office" xmlns:oel="http://schemas.microsoft.com/office/2019/extlst" xmlns:r="http://schemas.openxmlformats.org/officeDocument/2006/relationships" xmlns:m="http://schemas.openxmlformats.org/officeDocument/2006/math" xmlns:v="urn:schemas-microsoft-com:vml" xmlns:wp14="http://schemas.microsoft.com/office/word/2010/wordprocessingDrawing" xmlns:wp="http://schemas.openxmlformats.org/drawingml/2006/wordprocessingDrawing" xmlns:w10="urn:schemas-microsoft-com:office:word" xmlns:w="http://schemas.openxmlformats.org/wordprocessingml/2006/main" xmlns:w14="http://schemas.microsoft.com/office/word/2010/wordml" xmlns:w15="http://schemas.microsoft.com/office/word/2012/wordml" xmlns:w16cex="http://schemas.microsoft.com/office/word/2018/wordml/cex" xmlns:w16cid="http://schemas.microsoft.com/office/word/2016/wordml/cid" xmlns:w16="http://schemas.microsoft.com/office/word/2018/wordml" xmlns:w16du="http://schemas.microsoft.com/office/word/2023/wordml/word16du" xmlns:w16sdtdh="http://schemas.microsoft.com/office/word/2020/wordml/sdtdatahash" xmlns:w16sdtfl="http://schemas.microsoft.com/office/word/2024/wordml/sdtformatlock" xmlns:w16se="http://schemas.microsoft.com/office/word/2015/wordml/symex" xmlns:wpg="http://schemas.microsoft.com/office/word/2010/wordprocessingGroup" xmlns:wpi="http://schemas.microsoft.com/office/word/2010/wordprocessingInk" xmlns:wne="http://schemas.microsoft.com/office/word/2006/wordml" xmlns:wps="http://schemas.microsoft.com/office/word/2010/wordprocessingShape" mc:Ignorable="w14 w15 w16se w16cid w16 w16cex w16sdtdh w16sdtfl w16du wp14">
   <w:body>
     <w:tbl>
       <w:tblPr>
@@ -537,7 +537,7 @@
           <w:highlight w:val="yellow"/>
           <w:cs/>
         </w:rPr>
-        <w:t>ผู้ปฏิบัติงานและผู้เข้าร่วม</w:t>
+        <w:t>ผู้</w:t>
       </w:r>
       <w:r>
         <w:rPr>
@@ -548,7 +548,18 @@
           <w:highlight w:val="yellow"/>
           <w:cs/>
         </w:rPr>
-        <w:t xml:space="preserve"> (เลือกแนบตามความเหมาะสม)</w:t>
+        <w:t>เกี่ยวข้อง</w:t>
+      </w:r>
+      <w:r>
+        <w:rPr>
+          <w:rFonts w:ascii="TH Sarabun New" w:eastAsia="Sarabun" w:hAnsi="TH Sarabun New" w:cs="TH Sarabun New" w:hint="cs"/>
+          <w:color w:val="FF0000"/>
+          <w:sz w:val="28"/>
+          <w:szCs w:val="28"/>
+          <w:highlight w:val="yellow"/>
+          <w:cs/>
+        </w:rPr>
+        <w:t xml:space="preserve"> </w:t>
       </w:r>
     </w:p>
     <w:p>
@@ -1624,6 +1635,7 @@
         </w:tabs>
         <w:spacing w:before="120"/>
         <w:ind w:left="2160" w:hanging="2160"/>
+        <w:jc w:val="thaiDistribute"/>
         <w:rPr>
           <w:rFonts w:ascii="TH Sarabun New" w:hAnsi="TH Sarabun New" w:cs="TH Sarabun New"/>
           <w:sz w:val="28"/>
@@ -1637,7 +1649,7 @@
           <w:sz w:val="28"/>
           <w:cs/>
         </w:rPr>
-        <w:t>ระยะเวลาปฏิบัติงาน</w:t>
+        <w:t>สถานที่ปฏิบัติงาน</w:t>
       </w:r>
       <w:r>
         <w:rPr>
@@ -1651,137 +1663,167 @@
         <w:rPr>
           <w:rFonts w:ascii="TH Sarabun New" w:hAnsi="TH Sarabun New" w:cs="TH Sarabun New"/>
           <w:sz w:val="28"/>
-        </w:rPr>
-        <w:t>1.</w:t>
+          <w:highlight w:val="cyan"/>
+          <w:cs/>
+        </w:rPr>
+        <w:t>(แจ้งสถานที่)</w:t>
+      </w:r>
+    </w:p>
+    <w:p>
+      <w:pPr>
+        <w:spacing w:before="120"/>
+        <w:jc w:val="thaiDistribute"/>
+        <w:rPr>
+          <w:rFonts w:ascii="TH Sarabun New" w:hAnsi="TH Sarabun New" w:cs="TH Sarabun New"/>
+          <w:b/>
+          <w:bCs/>
+          <w:sz w:val="28"/>
+        </w:rPr>
+      </w:pPr>
+      <w:r>
+        <w:rPr>
+          <w:rFonts w:ascii="TH Sarabun New" w:hAnsi="TH Sarabun New" w:cs="TH Sarabun New"/>
+          <w:b/>
+          <w:bCs/>
+          <w:sz w:val="28"/>
+          <w:cs/>
+        </w:rPr>
+        <w:t>จำนวนผู้ปฏิบัติงาน</w:t>
+      </w:r>
+    </w:p>
+    <w:p>
+      <w:pPr>
+        <w:ind w:firstLine="720"/>
+        <w:jc w:val="thaiDistribute"/>
+        <w:rPr>
+          <w:rFonts w:ascii="TH Sarabun New" w:hAnsi="TH Sarabun New" w:cs="TH Sarabun New"/>
+          <w:sz w:val="28"/>
+          <w:highlight w:val="cyan"/>
+        </w:rPr>
+      </w:pPr>
+      <w:r>
+        <w:rPr>
+          <w:rFonts w:ascii="TH Sarabun New" w:hAnsi="TH Sarabun New" w:cs="TH Sarabun New"/>
+          <w:sz w:val="28"/>
+          <w:highlight w:val="cyan"/>
+          <w:cs/>
+        </w:rPr>
+        <w:t xml:space="preserve">นิสิตฝ่าย/ชั้นปี </w:t>
+      </w:r>
+      <w:r>
+        <w:rPr>
+          <w:rFonts w:ascii="TH Sarabun New" w:hAnsi="TH Sarabun New" w:cs="TH Sarabun New"/>
+          <w:sz w:val="28"/>
+          <w:highlight w:val="cyan"/>
+        </w:rPr>
+        <w:t xml:space="preserve">x </w:t>
+      </w:r>
+      <w:r>
+        <w:rPr>
+          <w:rFonts w:ascii="TH Sarabun New" w:hAnsi="TH Sarabun New" w:cs="TH Sarabun New"/>
+          <w:sz w:val="28"/>
+          <w:highlight w:val="cyan"/>
+          <w:cs/>
+        </w:rPr>
+        <w:t xml:space="preserve">จำนวน </w:t>
+      </w:r>
+      <w:r>
+        <w:rPr>
+          <w:rFonts w:ascii="TH Sarabun New" w:hAnsi="TH Sarabun New" w:cs="TH Sarabun New"/>
+          <w:sz w:val="28"/>
+          <w:highlight w:val="cyan"/>
+        </w:rPr>
+        <w:t xml:space="preserve">xx </w:t>
+      </w:r>
+      <w:r>
+        <w:rPr>
+          <w:rFonts w:ascii="TH Sarabun New" w:hAnsi="TH Sarabun New" w:cs="TH Sarabun New"/>
+          <w:sz w:val="28"/>
+          <w:highlight w:val="cyan"/>
+          <w:cs/>
+        </w:rPr>
+        <w:t>คน</w:t>
+      </w:r>
+    </w:p>
+    <w:p>
+      <w:pPr>
+        <w:ind w:firstLine="720"/>
+        <w:jc w:val="thaiDistribute"/>
+        <w:rPr>
+          <w:rFonts w:ascii="TH Sarabun New" w:hAnsi="TH Sarabun New" w:cs="TH Sarabun New"/>
+          <w:sz w:val="28"/>
+        </w:rPr>
+      </w:pPr>
+      <w:r>
+        <w:rPr>
+          <w:rFonts w:ascii="TH Sarabun New" w:hAnsi="TH Sarabun New" w:cs="TH Sarabun New"/>
+          <w:sz w:val="28"/>
+          <w:highlight w:val="yellow"/>
+          <w:cs/>
+        </w:rPr>
+        <w:t xml:space="preserve">(แจ้งชื่อ ชั้นปี </w:t>
       </w:r>
       <w:r>
         <w:rPr>
           <w:rFonts w:ascii="TH Sarabun New" w:hAnsi="TH Sarabun New" w:cs="TH Sarabun New" w:hint="cs"/>
           <w:sz w:val="28"/>
-          <w:cs/>
+          <w:highlight w:val="yellow"/>
+          <w:cs/>
+        </w:rPr>
+        <w:t>เลขประจำตัว</w:t>
+      </w:r>
+      <w:r>
+        <w:rPr>
+          <w:rFonts w:ascii="TH Sarabun New" w:hAnsi="TH Sarabun New" w:cs="TH Sarabun New"/>
+          <w:sz w:val="28"/>
+          <w:highlight w:val="yellow"/>
+          <w:cs/>
+        </w:rPr>
+        <w:t xml:space="preserve">นิสิต ในกรณีที่ผู้ปฏิบัติงานน้อยกว่า </w:t>
+      </w:r>
+      <w:r>
+        <w:rPr>
+          <w:rFonts w:ascii="TH Sarabun New" w:hAnsi="TH Sarabun New" w:cs="TH Sarabun New" w:hint="cs"/>
+          <w:sz w:val="28"/>
+          <w:highlight w:val="yellow"/>
+          <w:cs/>
+        </w:rPr>
+        <w:t>15</w:t>
+      </w:r>
+      <w:r>
+        <w:rPr>
+          <w:rFonts w:ascii="TH Sarabun New" w:hAnsi="TH Sarabun New" w:cs="TH Sarabun New"/>
+          <w:sz w:val="28"/>
+          <w:highlight w:val="yellow"/>
         </w:rPr>
         <w:t xml:space="preserve"> </w:t>
       </w:r>
       <w:r>
         <w:rPr>
+          <w:rFonts w:ascii="TH Sarabun New" w:hAnsi="TH Sarabun New" w:cs="TH Sarabun New"/>
+          <w:sz w:val="28"/>
+          <w:highlight w:val="yellow"/>
+          <w:cs/>
+        </w:rPr>
+        <w:t>คน</w:t>
+      </w:r>
+      <w:r>
+        <w:rPr>
           <w:rFonts w:ascii="TH Sarabun New" w:hAnsi="TH Sarabun New" w:cs="TH Sarabun New" w:hint="cs"/>
           <w:sz w:val="28"/>
-          <w:cs/>
-        </w:rPr>
-        <w:t xml:space="preserve"> ขั้นตอนการเตรียมงาน</w:t>
-      </w:r>
-      <w:r>
-        <w:rPr>
-          <w:rFonts w:ascii="TH Sarabun New" w:hAnsi="TH Sarabun New" w:cs="TH Sarabun New"/>
-          <w:sz w:val="28"/>
-          <w:cs/>
-        </w:rPr>
-        <w:tab/>
-      </w:r>
-      <w:r>
-        <w:rPr>
-          <w:rFonts w:ascii="TH Sarabun New" w:hAnsi="TH Sarabun New" w:cs="TH Sarabun New"/>
-          <w:sz w:val="28"/>
-          <w:highlight w:val="cyan"/>
-          <w:cs/>
-        </w:rPr>
-        <w:t>(วันที่ เดือน ปี)</w:t>
-      </w:r>
-      <w:r>
-        <w:rPr>
-          <w:rFonts w:ascii="TH Sarabun New" w:hAnsi="TH Sarabun New" w:cs="TH Sarabun New"/>
-          <w:sz w:val="28"/>
-          <w:cs/>
-        </w:rPr>
-        <w:br/>
-      </w:r>
-      <w:r>
-        <w:rPr>
-          <w:rFonts w:ascii="TH Sarabun New" w:hAnsi="TH Sarabun New" w:cs="TH Sarabun New"/>
-          <w:sz w:val="28"/>
-        </w:rPr>
-        <w:t xml:space="preserve">2. </w:t>
-      </w:r>
-      <w:r>
-        <w:rPr>
-          <w:rFonts w:ascii="TH Sarabun New" w:hAnsi="TH Sarabun New" w:cs="TH Sarabun New" w:hint="cs"/>
-          <w:sz w:val="28"/>
-          <w:cs/>
-        </w:rPr>
-        <w:t xml:space="preserve"> </w:t>
-      </w:r>
-      <w:r>
-        <w:rPr>
-          <w:rFonts w:ascii="TH Sarabun New" w:hAnsi="TH Sarabun New" w:cs="TH Sarabun New" w:hint="cs"/>
-          <w:sz w:val="28"/>
-          <w:cs/>
-        </w:rPr>
-        <w:t>ขั้นตอนการปฏิบัติงาน</w:t>
-      </w:r>
-      <w:r>
-        <w:rPr>
-          <w:rFonts w:ascii="TH Sarabun New" w:hAnsi="TH Sarabun New" w:cs="TH Sarabun New"/>
-          <w:sz w:val="28"/>
-          <w:cs/>
-        </w:rPr>
-        <w:tab/>
-      </w:r>
-      <w:r>
-        <w:rPr>
-          <w:rFonts w:ascii="TH Sarabun New" w:hAnsi="TH Sarabun New" w:cs="TH Sarabun New"/>
-          <w:sz w:val="28"/>
-          <w:highlight w:val="cyan"/>
-          <w:cs/>
-        </w:rPr>
-        <w:t>(วันที่ เดือน ปี)</w:t>
-      </w:r>
-      <w:r>
-        <w:rPr>
-          <w:rFonts w:ascii="TH Sarabun New" w:hAnsi="TH Sarabun New" w:cs="TH Sarabun New"/>
-          <w:sz w:val="28"/>
-          <w:cs/>
-        </w:rPr>
-        <w:br/>
-      </w:r>
-      <w:r>
-        <w:rPr>
-          <w:rFonts w:ascii="TH Sarabun New" w:hAnsi="TH Sarabun New" w:cs="TH Sarabun New"/>
-          <w:sz w:val="28"/>
-        </w:rPr>
-        <w:t xml:space="preserve">3. </w:t>
-      </w:r>
-      <w:r>
-        <w:rPr>
-          <w:rFonts w:ascii="TH Sarabun New" w:hAnsi="TH Sarabun New" w:cs="TH Sarabun New" w:hint="cs"/>
-          <w:sz w:val="28"/>
-          <w:cs/>
-        </w:rPr>
-        <w:t xml:space="preserve"> </w:t>
-      </w:r>
-      <w:r>
-        <w:rPr>
-          <w:rFonts w:ascii="TH Sarabun New" w:hAnsi="TH Sarabun New" w:cs="TH Sarabun New" w:hint="cs"/>
-          <w:sz w:val="28"/>
-          <w:cs/>
-        </w:rPr>
-        <w:t>ขั้นตอนการสรุปและประเมินผล</w:t>
-      </w:r>
-      <w:r>
-        <w:rPr>
-          <w:rFonts w:ascii="TH Sarabun New" w:hAnsi="TH Sarabun New" w:cs="TH Sarabun New"/>
-          <w:sz w:val="28"/>
-          <w:cs/>
-        </w:rPr>
-        <w:tab/>
-      </w:r>
-      <w:r>
-        <w:rPr>
-          <w:rFonts w:ascii="TH Sarabun New" w:hAnsi="TH Sarabun New" w:cs="TH Sarabun New"/>
-          <w:sz w:val="28"/>
-          <w:highlight w:val="cyan"/>
-          <w:cs/>
-        </w:rPr>
-        <w:t>(วันที่ เดือน ปี)</w:t>
+          <w:highlight w:val="yellow"/>
+          <w:cs/>
+        </w:rPr>
+        <w:t xml:space="preserve"> หรือจะนำรายชื่อทั้งหมดเป็นเอกสารแนบก็ได้</w:t>
+      </w:r>
+      <w:r>
+        <w:rPr>
+          <w:rFonts w:ascii="TH Sarabun New" w:hAnsi="TH Sarabun New" w:cs="TH Sarabun New"/>
+          <w:sz w:val="28"/>
+          <w:highlight w:val="yellow"/>
+          <w:cs/>
+        </w:rPr>
+        <w:t>)</w:t>
       </w:r>
     </w:p>
     <w:p>
@@ -1797,57 +1839,198 @@
         <w:jc w:val="thaiDistribute"/>
         <w:rPr>
           <w:rFonts w:ascii="TH Sarabun New" w:hAnsi="TH Sarabun New" w:cs="TH Sarabun New"/>
-          <w:sz w:val="28"/>
-        </w:rPr>
-      </w:pPr>
-      <w:r>
-        <w:rPr>
-          <w:rFonts w:ascii="TH Sarabun New" w:hAnsi="TH Sarabun New" w:cs="TH Sarabun New"/>
           <w:b/>
           <w:bCs/>
           <w:sz w:val="28"/>
-          <w:cs/>
-        </w:rPr>
-        <w:t>สถานที่ปฏิบัติงาน</w:t>
-      </w:r>
-      <w:r>
-        <w:rPr>
-          <w:rFonts w:ascii="TH Sarabun New" w:hAnsi="TH Sarabun New" w:cs="TH Sarabun New"/>
-          <w:sz w:val="28"/>
-          <w:cs/>
-        </w:rPr>
-        <w:tab/>
-      </w:r>
-      <w:r>
-        <w:rPr>
-          <w:rFonts w:ascii="TH Sarabun New" w:hAnsi="TH Sarabun New" w:cs="TH Sarabun New"/>
-          <w:sz w:val="28"/>
-          <w:highlight w:val="cyan"/>
-          <w:cs/>
-        </w:rPr>
-        <w:t>(แจ้งสถานที่)</w:t>
+        </w:rPr>
+      </w:pPr>
+      <w:r>
+        <w:rPr>
+          <w:rFonts w:ascii="TH Sarabun New" w:hAnsi="TH Sarabun New" w:cs="TH Sarabun New"/>
+          <w:b/>
+          <w:bCs/>
+          <w:sz w:val="28"/>
+          <w:cs/>
+        </w:rPr>
+        <w:t>จำนวนผู้เข้าร่วมงาน</w:t>
       </w:r>
     </w:p>
     <w:p>
       <w:pPr>
-        <w:spacing w:before="120"/>
+        <w:ind w:firstLine="720"/>
         <w:jc w:val="thaiDistribute"/>
         <w:rPr>
           <w:rFonts w:ascii="TH Sarabun New" w:hAnsi="TH Sarabun New" w:cs="TH Sarabun New"/>
-          <w:b/>
-          <w:bCs/>
-          <w:sz w:val="28"/>
-        </w:rPr>
-      </w:pPr>
-      <w:r>
-        <w:rPr>
-          <w:rFonts w:ascii="TH Sarabun New" w:hAnsi="TH Sarabun New" w:cs="TH Sarabun New"/>
-          <w:b/>
-          <w:bCs/>
-          <w:sz w:val="28"/>
-          <w:cs/>
-        </w:rPr>
-        <w:t>จำนวนผู้ปฏิบัติงาน</w:t>
+          <w:sz w:val="28"/>
+        </w:rPr>
+      </w:pPr>
+      <w:r>
+        <w:rPr>
+          <w:rFonts w:ascii="TH Sarabun New" w:hAnsi="TH Sarabun New" w:cs="TH Sarabun New"/>
+          <w:sz w:val="28"/>
+          <w:cs/>
+        </w:rPr>
+        <w:t xml:space="preserve">นิสิตฝ่าย/ชั้นปี </w:t>
+      </w:r>
+      <w:r>
+        <w:rPr>
+          <w:rFonts w:ascii="TH Sarabun New" w:hAnsi="TH Sarabun New" w:cs="TH Sarabun New"/>
+          <w:sz w:val="28"/>
+          <w:highlight w:val="cyan"/>
+        </w:rPr>
+        <w:t>x</w:t>
+      </w:r>
+      <w:r>
+        <w:rPr>
+          <w:rFonts w:ascii="TH Sarabun New" w:hAnsi="TH Sarabun New" w:cs="TH Sarabun New"/>
+          <w:sz w:val="28"/>
+        </w:rPr>
+        <w:t xml:space="preserve"> </w:t>
+      </w:r>
+      <w:r>
+        <w:rPr>
+          <w:rFonts w:ascii="TH Sarabun New" w:hAnsi="TH Sarabun New" w:cs="TH Sarabun New"/>
+          <w:sz w:val="28"/>
+          <w:cs/>
+        </w:rPr>
+        <w:t xml:space="preserve">จำนวน </w:t>
+      </w:r>
+      <w:r>
+        <w:rPr>
+          <w:rFonts w:ascii="TH Sarabun New" w:hAnsi="TH Sarabun New" w:cs="TH Sarabun New"/>
+          <w:sz w:val="28"/>
+          <w:highlight w:val="cyan"/>
+        </w:rPr>
+        <w:t>xx</w:t>
+      </w:r>
+      <w:r>
+        <w:rPr>
+          <w:rFonts w:ascii="TH Sarabun New" w:hAnsi="TH Sarabun New" w:cs="TH Sarabun New"/>
+          <w:sz w:val="28"/>
+        </w:rPr>
+        <w:t xml:space="preserve"> </w:t>
+      </w:r>
+      <w:r>
+        <w:rPr>
+          <w:rFonts w:ascii="TH Sarabun New" w:hAnsi="TH Sarabun New" w:cs="TH Sarabun New"/>
+          <w:sz w:val="28"/>
+          <w:cs/>
+        </w:rPr>
+        <w:t>คน</w:t>
+      </w:r>
+      <w:r>
+        <w:rPr>
+          <w:rFonts w:ascii="TH Sarabun New" w:hAnsi="TH Sarabun New" w:cs="TH Sarabun New" w:hint="cs"/>
+          <w:sz w:val="28"/>
+          <w:cs/>
+        </w:rPr>
+        <w:t xml:space="preserve"> </w:t>
+      </w:r>
+      <w:r>
+        <w:rPr>
+          <w:rFonts w:ascii="TH Sarabun New" w:hAnsi="TH Sarabun New" w:cs="TH Sarabun New"/>
+          <w:sz w:val="28"/>
+          <w:highlight w:val="yellow"/>
+          <w:cs/>
+        </w:rPr>
+        <w:t xml:space="preserve">(แจ้งชื่อ ชั้นปี </w:t>
+      </w:r>
+      <w:r>
+        <w:rPr>
+          <w:rFonts w:ascii="TH Sarabun New" w:hAnsi="TH Sarabun New" w:cs="TH Sarabun New" w:hint="cs"/>
+          <w:sz w:val="28"/>
+          <w:highlight w:val="yellow"/>
+          <w:cs/>
+        </w:rPr>
+        <w:t>เลขประจำตัว</w:t>
+      </w:r>
+      <w:r>
+        <w:rPr>
+          <w:rFonts w:ascii="TH Sarabun New" w:hAnsi="TH Sarabun New" w:cs="TH Sarabun New"/>
+          <w:sz w:val="28"/>
+          <w:highlight w:val="yellow"/>
+          <w:cs/>
+        </w:rPr>
+        <w:t>นิสิต ในกรณีที่ผู้</w:t>
+      </w:r>
+      <w:r>
+        <w:rPr>
+          <w:rFonts w:ascii="TH Sarabun New" w:hAnsi="TH Sarabun New" w:cs="TH Sarabun New" w:hint="cs"/>
+          <w:sz w:val="28"/>
+          <w:highlight w:val="yellow"/>
+          <w:cs/>
+        </w:rPr>
+        <w:t>เข้าร่วม</w:t>
+      </w:r>
+      <w:r>
+        <w:rPr>
+          <w:rFonts w:ascii="TH Sarabun New" w:hAnsi="TH Sarabun New" w:cs="TH Sarabun New"/>
+          <w:sz w:val="28"/>
+          <w:highlight w:val="yellow"/>
+          <w:cs/>
+        </w:rPr>
+        <w:t xml:space="preserve">งานน้อยกว่า </w:t>
+      </w:r>
+      <w:r>
+        <w:rPr>
+          <w:rFonts w:ascii="TH Sarabun New" w:hAnsi="TH Sarabun New" w:cs="TH Sarabun New" w:hint="cs"/>
+          <w:sz w:val="28"/>
+          <w:highlight w:val="yellow"/>
+          <w:cs/>
+        </w:rPr>
+        <w:t>15</w:t>
+      </w:r>
+      <w:r>
+        <w:rPr>
+          <w:rFonts w:ascii="TH Sarabun New" w:hAnsi="TH Sarabun New" w:cs="TH Sarabun New"/>
+          <w:sz w:val="28"/>
+          <w:highlight w:val="yellow"/>
+        </w:rPr>
+        <w:t xml:space="preserve"> </w:t>
+      </w:r>
+      <w:r>
+        <w:rPr>
+          <w:rFonts w:ascii="TH Sarabun New" w:hAnsi="TH Sarabun New" w:cs="TH Sarabun New"/>
+          <w:sz w:val="28"/>
+          <w:highlight w:val="yellow"/>
+          <w:cs/>
+        </w:rPr>
+        <w:t>คน</w:t>
+      </w:r>
+      <w:r>
+        <w:rPr>
+          <w:rFonts w:ascii="TH Sarabun New" w:hAnsi="TH Sarabun New" w:cs="TH Sarabun New" w:hint="cs"/>
+          <w:sz w:val="28"/>
+          <w:highlight w:val="yellow"/>
+          <w:cs/>
+        </w:rPr>
+        <w:t xml:space="preserve"> หรือจะนำรายชื่อทั้งหมดเป็นเอกสารแนบก็ได้</w:t>
+      </w:r>
+      <w:r>
+        <w:rPr>
+          <w:rFonts w:ascii="TH Sarabun New" w:hAnsi="TH Sarabun New" w:cs="TH Sarabun New"/>
+          <w:sz w:val="28"/>
+          <w:highlight w:val="yellow"/>
+        </w:rPr>
+        <w:t xml:space="preserve">; </w:t>
+      </w:r>
+      <w:r>
+        <w:rPr>
+          <w:rFonts w:ascii="TH Sarabun New" w:hAnsi="TH Sarabun New" w:cs="TH Sarabun New" w:hint="cs"/>
+          <w:sz w:val="28"/>
+          <w:highlight w:val="yellow"/>
+          <w:cs/>
+        </w:rPr>
+        <w:t>กรณีเป็นบุคคลภายนอกจำนวนมาก ให้ระบุวิธีการนับจำนวนผู้เข้าร่วมโดยคร่าว</w:t>
+      </w:r>
+      <w:r>
+        <w:rPr>
+          <w:rFonts w:ascii="TH Sarabun New" w:hAnsi="TH Sarabun New" w:cs="TH Sarabun New"/>
+          <w:sz w:val="28"/>
+          <w:highlight w:val="yellow"/>
+          <w:cs/>
+        </w:rPr>
+        <w:t>)</w:t>
       </w:r>
     </w:p>
     <w:p>
@@ -1857,48 +2040,35 @@
         <w:rPr>
           <w:rFonts w:ascii="TH Sarabun New" w:hAnsi="TH Sarabun New" w:cs="TH Sarabun New"/>
           <w:sz w:val="28"/>
+        </w:rPr>
+      </w:pPr>
+      <w:r>
+        <w:rPr>
+          <w:rFonts w:ascii="TH Sarabun New" w:hAnsi="TH Sarabun New" w:cs="TH Sarabun New"/>
+          <w:sz w:val="28"/>
+          <w:cs/>
+        </w:rPr>
+        <w:t xml:space="preserve">อาจารย์ จำนวน </w:t>
+      </w:r>
+      <w:r>
+        <w:rPr>
+          <w:rFonts w:ascii="TH Sarabun New" w:hAnsi="TH Sarabun New" w:cs="TH Sarabun New"/>
+          <w:sz w:val="28"/>
           <w:highlight w:val="cyan"/>
         </w:rPr>
-      </w:pPr>
-      <w:r>
-        <w:rPr>
-          <w:rFonts w:ascii="TH Sarabun New" w:hAnsi="TH Sarabun New" w:cs="TH Sarabun New"/>
-          <w:sz w:val="28"/>
-          <w:highlight w:val="cyan"/>
-          <w:cs/>
-        </w:rPr>
-        <w:t xml:space="preserve">นิสิตฝ่าย/ชั้นปี </w:t>
-      </w:r>
-      <w:r>
-        <w:rPr>
-          <w:rFonts w:ascii="TH Sarabun New" w:hAnsi="TH Sarabun New" w:cs="TH Sarabun New"/>
-          <w:sz w:val="28"/>
-          <w:highlight w:val="cyan"/>
-        </w:rPr>
-        <w:t xml:space="preserve">x </w:t>
-      </w:r>
-      <w:r>
-        <w:rPr>
-          <w:rFonts w:ascii="TH Sarabun New" w:hAnsi="TH Sarabun New" w:cs="TH Sarabun New"/>
-          <w:sz w:val="28"/>
-          <w:highlight w:val="cyan"/>
-          <w:cs/>
-        </w:rPr>
-        <w:t xml:space="preserve">จำนวน </w:t>
-      </w:r>
-      <w:r>
-        <w:rPr>
-          <w:rFonts w:ascii="TH Sarabun New" w:hAnsi="TH Sarabun New" w:cs="TH Sarabun New"/>
-          <w:sz w:val="28"/>
-          <w:highlight w:val="cyan"/>
-        </w:rPr>
-        <w:t xml:space="preserve">xx </w:t>
-      </w:r>
-      <w:r>
-        <w:rPr>
-          <w:rFonts w:ascii="TH Sarabun New" w:hAnsi="TH Sarabun New" w:cs="TH Sarabun New"/>
-          <w:sz w:val="28"/>
-          <w:highlight w:val="cyan"/>
+        <w:t>xx</w:t>
+      </w:r>
+      <w:r>
+        <w:rPr>
+          <w:rFonts w:ascii="TH Sarabun New" w:hAnsi="TH Sarabun New" w:cs="TH Sarabun New"/>
+          <w:sz w:val="28"/>
+        </w:rPr>
+        <w:t xml:space="preserve"> </w:t>
+      </w:r>
+      <w:r>
+        <w:rPr>
+          <w:rFonts w:ascii="TH Sarabun New" w:hAnsi="TH Sarabun New" w:cs="TH Sarabun New"/>
+          <w:sz w:val="28"/>
           <w:cs/>
         </w:rPr>
         <w:t>คน</w:t>
@@ -1915,74 +2085,34 @@
       </w:pPr>
       <w:r>
         <w:rPr>
-          <w:rFonts w:ascii="TH Sarabun New" w:hAnsi="TH Sarabun New" w:cs="TH Sarabun New"/>
-          <w:sz w:val="28"/>
-          <w:highlight w:val="yellow"/>
-          <w:cs/>
-        </w:rPr>
-        <w:t xml:space="preserve">(แจ้งชื่อ ชั้นปี </w:t>
-      </w:r>
-      <w:r>
-        <w:rPr>
           <w:rFonts w:ascii="TH Sarabun New" w:hAnsi="TH Sarabun New" w:cs="TH Sarabun New" w:hint="cs"/>
           <w:sz w:val="28"/>
-          <w:highlight w:val="yellow"/>
-          <w:cs/>
-        </w:rPr>
-        <w:t>เลขประจำตัว</w:t>
-      </w:r>
-      <w:r>
-        <w:rPr>
-          <w:rFonts w:ascii="TH Sarabun New" w:hAnsi="TH Sarabun New" w:cs="TH Sarabun New"/>
-          <w:sz w:val="28"/>
-          <w:highlight w:val="yellow"/>
-          <w:cs/>
-        </w:rPr>
-        <w:t xml:space="preserve">นิสิต ในกรณีที่ผู้ปฏิบัติงานน้อยกว่า </w:t>
+          <w:cs/>
+        </w:rPr>
+        <w:t xml:space="preserve">เจ้าหน้าที่ จำนวน </w:t>
+      </w:r>
+      <w:r>
+        <w:rPr>
+          <w:rFonts w:ascii="TH Sarabun New" w:hAnsi="TH Sarabun New" w:cs="TH Sarabun New"/>
+          <w:sz w:val="28"/>
+          <w:highlight w:val="cyan"/>
+        </w:rPr>
+        <w:t>xx</w:t>
+      </w:r>
+      <w:r>
+        <w:rPr>
+          <w:rFonts w:ascii="TH Sarabun New" w:hAnsi="TH Sarabun New" w:cs="TH Sarabun New"/>
+          <w:sz w:val="28"/>
+        </w:rPr>
+        <w:t xml:space="preserve"> </w:t>
       </w:r>
       <w:r>
         <w:rPr>
           <w:rFonts w:ascii="TH Sarabun New" w:hAnsi="TH Sarabun New" w:cs="TH Sarabun New" w:hint="cs"/>
           <w:sz w:val="28"/>
-          <w:highlight w:val="yellow"/>
-          <w:cs/>
-        </w:rPr>
-        <w:t>15</w:t>
-      </w:r>
-      <w:r>
-        <w:rPr>
-          <w:rFonts w:ascii="TH Sarabun New" w:hAnsi="TH Sarabun New" w:cs="TH Sarabun New"/>
-          <w:sz w:val="28"/>
-          <w:highlight w:val="yellow"/>
-        </w:rPr>
-        <w:t xml:space="preserve"> </w:t>
-      </w:r>
-      <w:r>
-        <w:rPr>
-          <w:rFonts w:ascii="TH Sarabun New" w:hAnsi="TH Sarabun New" w:cs="TH Sarabun New"/>
-          <w:sz w:val="28"/>
-          <w:highlight w:val="yellow"/>
           <w:cs/>
         </w:rPr>
         <w:t>คน</w:t>
-      </w:r>
-      <w:r>
-        <w:rPr>
-          <w:rFonts w:ascii="TH Sarabun New" w:hAnsi="TH Sarabun New" w:cs="TH Sarabun New" w:hint="cs"/>
-          <w:sz w:val="28"/>
-          <w:highlight w:val="yellow"/>
-          <w:cs/>
-        </w:rPr>
-        <w:t xml:space="preserve"> หรือจะนำรายชื่อทั้งหมดเป็นเอกสารแนบก็ได้</w:t>
-      </w:r>
-      <w:r>
-        <w:rPr>
-          <w:rFonts w:ascii="TH Sarabun New" w:hAnsi="TH Sarabun New" w:cs="TH Sarabun New"/>
-          <w:sz w:val="28"/>
-          <w:highlight w:val="yellow"/>
-          <w:cs/>
-        </w:rPr>
-        <w:t>)</w:t>
       </w:r>
     </w:p>
     <w:p>
@@ -1998,381 +2128,122 @@
         <w:jc w:val="thaiDistribute"/>
         <w:rPr>
           <w:rFonts w:ascii="TH Sarabun New" w:hAnsi="TH Sarabun New" w:cs="TH Sarabun New"/>
+          <w:sz w:val="28"/>
+        </w:rPr>
+      </w:pPr>
+      <w:r>
+        <w:rPr>
+          <w:rFonts w:ascii="TH Sarabun New" w:hAnsi="TH Sarabun New" w:cs="TH Sarabun New"/>
           <w:b/>
           <w:bCs/>
           <w:sz w:val="28"/>
-        </w:rPr>
-      </w:pPr>
-      <w:r>
-        <w:rPr>
-          <w:rFonts w:ascii="TH Sarabun New" w:hAnsi="TH Sarabun New" w:cs="TH Sarabun New"/>
+          <w:cs/>
+        </w:rPr>
+        <w:t>ลักษณะ</w:t>
+      </w:r>
+      <w:r>
+        <w:rPr>
+          <w:rFonts w:ascii="TH Sarabun New" w:hAnsi="TH Sarabun New" w:cs="TH Sarabun New" w:hint="cs"/>
           <w:b/>
           <w:bCs/>
           <w:sz w:val="28"/>
           <w:cs/>
         </w:rPr>
-        <w:t>จำนวนผู้เข้าร่วมงาน</w:t>
+        <w:t>และระยะเวลา</w:t>
+      </w:r>
+      <w:r>
+        <w:rPr>
+          <w:rFonts w:ascii="TH Sarabun New" w:hAnsi="TH Sarabun New" w:cs="TH Sarabun New"/>
+          <w:b/>
+          <w:bCs/>
+          <w:sz w:val="28"/>
+          <w:cs/>
+        </w:rPr>
+        <w:t>การปฏิบัติงาน</w:t>
+      </w:r>
+      <w:r>
+        <w:rPr>
+          <w:rFonts w:ascii="TH Sarabun New" w:hAnsi="TH Sarabun New" w:cs="TH Sarabun New"/>
+          <w:sz w:val="28"/>
+          <w:cs/>
+        </w:rPr>
+        <w:t xml:space="preserve"> </w:t>
+      </w:r>
+      <w:r>
+        <w:rPr>
+          <w:rFonts w:ascii="TH Sarabun New" w:hAnsi="TH Sarabun New" w:cs="TH Sarabun New"/>
+          <w:sz w:val="28"/>
+          <w:highlight w:val="yellow"/>
+          <w:cs/>
+        </w:rPr>
+        <w:t>(ให้ระบุถึงแนวทางและวิธีการดำเนินงานโดยสังเขป</w:t>
+      </w:r>
+      <w:r>
+        <w:rPr>
+          <w:rFonts w:ascii="TH Sarabun New" w:hAnsi="TH Sarabun New" w:cs="TH Sarabun New"/>
+          <w:sz w:val="28"/>
+          <w:highlight w:val="yellow"/>
+        </w:rPr>
+        <w:t xml:space="preserve"> </w:t>
+      </w:r>
+      <w:r>
+        <w:rPr>
+          <w:rFonts w:ascii="TH Sarabun New" w:hAnsi="TH Sarabun New" w:cs="TH Sarabun New" w:hint="cs"/>
+          <w:sz w:val="28"/>
+          <w:highlight w:val="yellow"/>
+          <w:cs/>
+        </w:rPr>
+        <w:t>อาจจะไม่</w:t>
+      </w:r>
+      <w:r>
+        <w:rPr>
+          <w:rFonts w:ascii="TH Sarabun New" w:hAnsi="TH Sarabun New" w:cs="TH Sarabun New" w:hint="cs"/>
+          <w:sz w:val="28"/>
+          <w:highlight w:val="yellow"/>
+          <w:cs/>
+        </w:rPr>
+        <w:t>แบ่ง</w:t>
+      </w:r>
+      <w:r>
+        <w:rPr>
+          <w:rFonts w:ascii="TH Sarabun New" w:hAnsi="TH Sarabun New" w:cs="TH Sarabun New" w:hint="cs"/>
+          <w:sz w:val="28"/>
+          <w:highlight w:val="yellow"/>
+          <w:cs/>
+        </w:rPr>
+        <w:t>ตามนี้ก็ได้</w:t>
+      </w:r>
+      <w:r>
+        <w:rPr>
+          <w:rFonts w:ascii="TH Sarabun New" w:hAnsi="TH Sarabun New" w:cs="TH Sarabun New"/>
+          <w:sz w:val="28"/>
+          <w:highlight w:val="yellow"/>
+          <w:cs/>
+        </w:rPr>
+        <w:t>)</w:t>
       </w:r>
     </w:p>
     <w:p>
       <w:pPr>
-        <w:ind w:firstLine="720"/>
+        <w:ind w:firstLine="360"/>
         <w:jc w:val="thaiDistribute"/>
         <w:rPr>
-          <w:rFonts w:ascii="TH Sarabun New" w:hAnsi="TH Sarabun New" w:cs="TH Sarabun New"/>
-          <w:sz w:val="28"/>
-        </w:rPr>
-      </w:pPr>
-      <w:r>
-        <w:rPr>
-          <w:rFonts w:ascii="TH Sarabun New" w:hAnsi="TH Sarabun New" w:cs="TH Sarabun New"/>
-          <w:sz w:val="28"/>
-          <w:cs/>
-        </w:rPr>
-        <w:t xml:space="preserve">นิสิตฝ่าย/ชั้นปี </w:t>
-      </w:r>
-      <w:r>
-        <w:rPr>
-          <w:rFonts w:ascii="TH Sarabun New" w:hAnsi="TH Sarabun New" w:cs="TH Sarabun New"/>
-          <w:sz w:val="28"/>
-          <w:highlight w:val="cyan"/>
-        </w:rPr>
-        <w:t>x</w:t>
-      </w:r>
-      <w:r>
-        <w:rPr>
-          <w:rFonts w:ascii="TH Sarabun New" w:hAnsi="TH Sarabun New" w:cs="TH Sarabun New"/>
-          <w:sz w:val="28"/>
-        </w:rPr>
-        <w:t xml:space="preserve"> </w:t>
-      </w:r>
-      <w:r>
-        <w:rPr>
-          <w:rFonts w:ascii="TH Sarabun New" w:hAnsi="TH Sarabun New" w:cs="TH Sarabun New"/>
-          <w:sz w:val="28"/>
-          <w:cs/>
-        </w:rPr>
-        <w:t xml:space="preserve">จำนวน </w:t>
-      </w:r>
-      <w:r>
-        <w:rPr>
-          <w:rFonts w:ascii="TH Sarabun New" w:hAnsi="TH Sarabun New" w:cs="TH Sarabun New"/>
-          <w:sz w:val="28"/>
-          <w:highlight w:val="cyan"/>
-        </w:rPr>
-        <w:t>xx</w:t>
-      </w:r>
-      <w:r>
-        <w:rPr>
-          <w:rFonts w:ascii="TH Sarabun New" w:hAnsi="TH Sarabun New" w:cs="TH Sarabun New"/>
-          <w:sz w:val="28"/>
-        </w:rPr>
-        <w:t xml:space="preserve"> </w:t>
-      </w:r>
-      <w:r>
-        <w:rPr>
-          <w:rFonts w:ascii="TH Sarabun New" w:hAnsi="TH Sarabun New" w:cs="TH Sarabun New"/>
-          <w:sz w:val="28"/>
-          <w:cs/>
-        </w:rPr>
-        <w:t>คน</w:t>
-      </w:r>
-      <w:r>
-        <w:rPr>
           <w:rFonts w:ascii="TH Sarabun New" w:hAnsi="TH Sarabun New" w:cs="TH Sarabun New" w:hint="cs"/>
-          <w:sz w:val="28"/>
-          <w:cs/>
-        </w:rPr>
-        <w:t xml:space="preserve"> </w:t>
-      </w:r>
-      <w:r>
-        <w:rPr>
-          <w:rFonts w:ascii="TH Sarabun New" w:hAnsi="TH Sarabun New" w:cs="TH Sarabun New"/>
-          <w:sz w:val="28"/>
-          <w:highlight w:val="yellow"/>
-          <w:cs/>
-        </w:rPr>
-        <w:t xml:space="preserve">(แจ้งชื่อ ชั้นปี </w:t>
-      </w:r>
-      <w:r>
-        <w:rPr>
-          <w:rFonts w:ascii="TH Sarabun New" w:hAnsi="TH Sarabun New" w:cs="TH Sarabun New" w:hint="cs"/>
-          <w:sz w:val="28"/>
-          <w:highlight w:val="yellow"/>
-          <w:cs/>
-        </w:rPr>
-        <w:t>เลขประจำตัว</w:t>
-      </w:r>
-      <w:r>
-        <w:rPr>
-          <w:rFonts w:ascii="TH Sarabun New" w:hAnsi="TH Sarabun New" w:cs="TH Sarabun New"/>
-          <w:sz w:val="28"/>
-          <w:highlight w:val="yellow"/>
-          <w:cs/>
-        </w:rPr>
-        <w:t>นิสิต ในกรณีที่ผู้</w:t>
-      </w:r>
-      <w:r>
-        <w:rPr>
-          <w:rFonts w:ascii="TH Sarabun New" w:hAnsi="TH Sarabun New" w:cs="TH Sarabun New" w:hint="cs"/>
-          <w:sz w:val="28"/>
-          <w:highlight w:val="yellow"/>
-          <w:cs/>
-        </w:rPr>
-        <w:t>เข้าร่วม</w:t>
-      </w:r>
-      <w:r>
-        <w:rPr>
-          <w:rFonts w:ascii="TH Sarabun New" w:hAnsi="TH Sarabun New" w:cs="TH Sarabun New"/>
-          <w:sz w:val="28"/>
-          <w:highlight w:val="yellow"/>
-          <w:cs/>
-        </w:rPr>
-        <w:t xml:space="preserve">งานน้อยกว่า </w:t>
-      </w:r>
-      <w:r>
-        <w:rPr>
-          <w:rFonts w:ascii="TH Sarabun New" w:hAnsi="TH Sarabun New" w:cs="TH Sarabun New" w:hint="cs"/>
-          <w:sz w:val="28"/>
-          <w:highlight w:val="yellow"/>
-          <w:cs/>
-        </w:rPr>
-        <w:t>15</w:t>
-      </w:r>
-      <w:r>
-        <w:rPr>
-          <w:rFonts w:ascii="TH Sarabun New" w:hAnsi="TH Sarabun New" w:cs="TH Sarabun New"/>
-          <w:sz w:val="28"/>
-          <w:highlight w:val="yellow"/>
-        </w:rPr>
-        <w:t xml:space="preserve"> </w:t>
-      </w:r>
-      <w:r>
-        <w:rPr>
-          <w:rFonts w:ascii="TH Sarabun New" w:hAnsi="TH Sarabun New" w:cs="TH Sarabun New"/>
-          <w:sz w:val="28"/>
-          <w:highlight w:val="yellow"/>
-          <w:cs/>
-        </w:rPr>
-        <w:t>คน</w:t>
-      </w:r>
-      <w:r>
-        <w:rPr>
-          <w:rFonts w:ascii="TH Sarabun New" w:hAnsi="TH Sarabun New" w:cs="TH Sarabun New" w:hint="cs"/>
-          <w:sz w:val="28"/>
-          <w:highlight w:val="yellow"/>
-          <w:cs/>
-        </w:rPr>
-        <w:t xml:space="preserve"> หรือจะนำรายชื่อทั้งหมดเป็นเอกสารแนบก็ได้</w:t>
-      </w:r>
-      <w:r>
-        <w:rPr>
-          <w:rFonts w:ascii="TH Sarabun New" w:hAnsi="TH Sarabun New" w:cs="TH Sarabun New"/>
-          <w:sz w:val="28"/>
-          <w:highlight w:val="yellow"/>
-        </w:rPr>
-        <w:t xml:space="preserve">; </w:t>
-      </w:r>
-      <w:r>
-        <w:rPr>
-          <w:rFonts w:ascii="TH Sarabun New" w:hAnsi="TH Sarabun New" w:cs="TH Sarabun New" w:hint="cs"/>
-          <w:sz w:val="28"/>
-          <w:highlight w:val="yellow"/>
-          <w:cs/>
-        </w:rPr>
-        <w:t>กรณีเป็นบุคคลภายนอกจำนวนมาก ให้ระบุวิธีการนับจำนวนผู้เข้าร่วมโดยคร่าว</w:t>
-      </w:r>
-      <w:r>
-        <w:rPr>
-          <w:rFonts w:ascii="TH Sarabun New" w:hAnsi="TH Sarabun New" w:cs="TH Sarabun New"/>
-          <w:sz w:val="28"/>
-          <w:highlight w:val="yellow"/>
-          <w:cs/>
-        </w:rPr>
-        <w:t>)</w:t>
-      </w:r>
-    </w:p>
-    <w:p>
-      <w:pPr>
-        <w:ind w:firstLine="720"/>
-        <w:jc w:val="thaiDistribute"/>
-        <w:rPr>
-          <w:rFonts w:ascii="TH Sarabun New" w:hAnsi="TH Sarabun New" w:cs="TH Sarabun New"/>
-          <w:sz w:val="28"/>
-        </w:rPr>
-      </w:pPr>
-      <w:r>
-        <w:rPr>
-          <w:rFonts w:ascii="TH Sarabun New" w:hAnsi="TH Sarabun New" w:cs="TH Sarabun New"/>
-          <w:sz w:val="28"/>
-          <w:cs/>
-        </w:rPr>
-        <w:t xml:space="preserve">อาจารย์ จำนวน </w:t>
-      </w:r>
-      <w:r>
-        <w:rPr>
-          <w:rFonts w:ascii="TH Sarabun New" w:hAnsi="TH Sarabun New" w:cs="TH Sarabun New"/>
-          <w:sz w:val="28"/>
-          <w:highlight w:val="cyan"/>
-        </w:rPr>
-        <w:t>xx</w:t>
-      </w:r>
-      <w:r>
-        <w:rPr>
-          <w:rFonts w:ascii="TH Sarabun New" w:hAnsi="TH Sarabun New" w:cs="TH Sarabun New"/>
-          <w:sz w:val="28"/>
-        </w:rPr>
-        <w:t xml:space="preserve"> </w:t>
-      </w:r>
-      <w:r>
-        <w:rPr>
-          <w:rFonts w:ascii="TH Sarabun New" w:hAnsi="TH Sarabun New" w:cs="TH Sarabun New"/>
-          <w:sz w:val="28"/>
-          <w:cs/>
-        </w:rPr>
-        <w:t>คน</w:t>
-      </w:r>
-    </w:p>
-    <w:p>
-      <w:pPr>
-        <w:ind w:firstLine="720"/>
-        <w:jc w:val="thaiDistribute"/>
-        <w:rPr>
-          <w:rFonts w:ascii="TH Sarabun New" w:hAnsi="TH Sarabun New" w:cs="TH Sarabun New"/>
-          <w:sz w:val="28"/>
-        </w:rPr>
-      </w:pPr>
-      <w:r>
-        <w:rPr>
-          <w:rFonts w:ascii="TH Sarabun New" w:hAnsi="TH Sarabun New" w:cs="TH Sarabun New" w:hint="cs"/>
-          <w:sz w:val="28"/>
-          <w:cs/>
-        </w:rPr>
-        <w:t xml:space="preserve">เจ้าหน้าที่ จำนวน </w:t>
-      </w:r>
-      <w:r>
-        <w:rPr>
-          <w:rFonts w:ascii="TH Sarabun New" w:hAnsi="TH Sarabun New" w:cs="TH Sarabun New"/>
-          <w:sz w:val="28"/>
-          <w:highlight w:val="cyan"/>
-        </w:rPr>
-        <w:t>xx</w:t>
-      </w:r>
-      <w:r>
-        <w:rPr>
-          <w:rFonts w:ascii="TH Sarabun New" w:hAnsi="TH Sarabun New" w:cs="TH Sarabun New"/>
-          <w:sz w:val="28"/>
-        </w:rPr>
-        <w:t xml:space="preserve"> </w:t>
-      </w:r>
-      <w:r>
-        <w:rPr>
-          <w:rFonts w:ascii="TH Sarabun New" w:hAnsi="TH Sarabun New" w:cs="TH Sarabun New" w:hint="cs"/>
-          <w:sz w:val="28"/>
-          <w:cs/>
-        </w:rPr>
-        <w:t>คน</w:t>
-      </w:r>
-    </w:p>
-    <w:p>
-      <w:pPr>
-        <w:tabs>
-          <w:tab w:val="left" w:pos="2160"/>
-          <w:tab w:val="left" w:pos="2422"/>
-          <w:tab w:val="left" w:pos="3600"/>
-          <w:tab w:val="left" w:pos="5220"/>
-        </w:tabs>
-        <w:spacing w:before="120"/>
-        <w:ind w:left="2160" w:hanging="2160"/>
-        <w:jc w:val="thaiDistribute"/>
-        <w:rPr>
-          <w:rFonts w:ascii="TH Sarabun New" w:hAnsi="TH Sarabun New" w:cs="TH Sarabun New"/>
-          <w:sz w:val="28"/>
-        </w:rPr>
-      </w:pPr>
-      <w:r>
-        <w:rPr>
-          <w:rFonts w:ascii="TH Sarabun New" w:hAnsi="TH Sarabun New" w:cs="TH Sarabun New"/>
           <w:b/>
           <w:bCs/>
           <w:sz w:val="28"/>
-          <w:cs/>
-        </w:rPr>
-        <w:t>ลักษณะการปฏิบัติงาน</w:t>
-      </w:r>
-      <w:r>
-        <w:rPr>
-          <w:rFonts w:ascii="TH Sarabun New" w:hAnsi="TH Sarabun New" w:cs="TH Sarabun New"/>
-          <w:sz w:val="28"/>
-          <w:cs/>
-        </w:rPr>
-        <w:t xml:space="preserve"> </w:t>
-      </w:r>
-      <w:r>
-        <w:rPr>
-          <w:rFonts w:ascii="TH Sarabun New" w:hAnsi="TH Sarabun New" w:cs="TH Sarabun New"/>
-          <w:sz w:val="28"/>
-          <w:highlight w:val="yellow"/>
-          <w:cs/>
-        </w:rPr>
-        <w:t>(ให้ระบุถึงแนวทางและวิธีการดำเนินงานโดยสังเขป</w:t>
-      </w:r>
-      <w:r>
-        <w:rPr>
-          <w:rFonts w:ascii="TH Sarabun New" w:hAnsi="TH Sarabun New" w:cs="TH Sarabun New"/>
-          <w:sz w:val="28"/>
-          <w:highlight w:val="yellow"/>
-        </w:rPr>
-        <w:t xml:space="preserve"> </w:t>
-      </w:r>
-      <w:r>
-        <w:rPr>
-          <w:rFonts w:ascii="TH Sarabun New" w:hAnsi="TH Sarabun New" w:cs="TH Sarabun New" w:hint="cs"/>
-          <w:sz w:val="28"/>
-          <w:highlight w:val="yellow"/>
-          <w:cs/>
-        </w:rPr>
-        <w:t>อาจจะไม่</w:t>
-      </w:r>
-      <w:r>
-        <w:rPr>
-          <w:rFonts w:ascii="TH Sarabun New" w:hAnsi="TH Sarabun New" w:cs="TH Sarabun New" w:hint="cs"/>
-          <w:sz w:val="28"/>
-          <w:highlight w:val="yellow"/>
-          <w:cs/>
-        </w:rPr>
-        <w:t>แบ่ง</w:t>
-      </w:r>
-      <w:r>
-        <w:rPr>
-          <w:rFonts w:ascii="TH Sarabun New" w:hAnsi="TH Sarabun New" w:cs="TH Sarabun New" w:hint="cs"/>
-          <w:sz w:val="28"/>
-          <w:highlight w:val="yellow"/>
-          <w:cs/>
-        </w:rPr>
-        <w:t>ตามนี้ก็ได้</w:t>
-      </w:r>
-      <w:r>
-        <w:rPr>
-          <w:rFonts w:ascii="TH Sarabun New" w:hAnsi="TH Sarabun New" w:cs="TH Sarabun New"/>
-          <w:sz w:val="28"/>
-          <w:highlight w:val="yellow"/>
-          <w:cs/>
-        </w:rPr>
-        <w:t>)</w:t>
-      </w:r>
-    </w:p>
-    <w:p>
-      <w:pPr>
-        <w:ind w:firstLine="360"/>
-        <w:jc w:val="thaiDistribute"/>
+        </w:rPr>
+      </w:pPr>
+      <w:r>
         <w:rPr>
           <w:rFonts w:ascii="TH Sarabun New" w:hAnsi="TH Sarabun New" w:cs="TH Sarabun New"/>
           <w:b/>
           <w:bCs/>
           <w:sz w:val="28"/>
-        </w:rPr>
-      </w:pPr>
+          <w:cs/>
+        </w:rPr>
+        <w:t>ขั้นเตรียมงาน</w:t>
+      </w:r>
       <w:r>
         <w:rPr>
           <w:rFonts w:ascii="TH Sarabun New" w:hAnsi="TH Sarabun New" w:cs="TH Sarabun New"/>
@@ -2381,7 +2252,115 @@
           <w:sz w:val="28"/>
           <w:cs/>
         </w:rPr>
-        <w:t>ขั้นเตรียมงาน</w:t>
+        <w:tab/>
+      </w:r>
+      <w:r>
+        <w:rPr>
+          <w:rFonts w:ascii="TH Sarabun New" w:hAnsi="TH Sarabun New" w:cs="TH Sarabun New"/>
+          <w:b/>
+          <w:bCs/>
+          <w:sz w:val="28"/>
+          <w:cs/>
+        </w:rPr>
+        <w:tab/>
+      </w:r>
+      <w:r>
+        <w:rPr>
+          <w:rFonts w:ascii="TH Sarabun New" w:hAnsi="TH Sarabun New" w:cs="TH Sarabun New"/>
+          <w:sz w:val="28"/>
+          <w:highlight w:val="cyan"/>
+          <w:cs/>
+        </w:rPr>
+        <w:t>(</w:t>
+      </w:r>
+      <w:r>
+        <w:rPr>
+          <w:rFonts w:ascii="TH Sarabun New" w:hAnsi="TH Sarabun New" w:cs="TH Sarabun New" w:hint="cs"/>
+          <w:sz w:val="28"/>
+          <w:highlight w:val="cyan"/>
+          <w:cs/>
+        </w:rPr>
+        <w:t>ช่วง</w:t>
+      </w:r>
+      <w:r>
+        <w:rPr>
+          <w:rFonts w:ascii="TH Sarabun New" w:hAnsi="TH Sarabun New" w:cs="TH Sarabun New"/>
+          <w:sz w:val="28"/>
+          <w:highlight w:val="cyan"/>
+          <w:cs/>
+        </w:rPr>
+        <w:t>วันที่ เดือน ปี</w:t>
+      </w:r>
+      <w:r>
+        <w:rPr>
+          <w:rFonts w:ascii="TH Sarabun New" w:hAnsi="TH Sarabun New" w:cs="TH Sarabun New" w:hint="cs"/>
+          <w:sz w:val="28"/>
+          <w:highlight w:val="cyan"/>
+          <w:cs/>
+        </w:rPr>
+        <w:t xml:space="preserve"> </w:t>
+      </w:r>
+      <w:r>
+        <w:rPr>
+          <w:rFonts w:ascii="TH Sarabun New" w:hAnsi="TH Sarabun New" w:cs="TH Sarabun New"/>
+          <w:sz w:val="28"/>
+          <w:highlight w:val="cyan"/>
+        </w:rPr>
+        <w:t xml:space="preserve">– </w:t>
+      </w:r>
+      <w:r>
+        <w:rPr>
+          <w:rFonts w:ascii="TH Sarabun New" w:hAnsi="TH Sarabun New" w:cs="TH Sarabun New" w:hint="cs"/>
+          <w:sz w:val="28"/>
+          <w:highlight w:val="cyan"/>
+          <w:cs/>
+        </w:rPr>
+        <w:t>สามารถแบ่ง</w:t>
+      </w:r>
+      <w:r>
+        <w:rPr>
+          <w:rFonts w:ascii="TH Sarabun New" w:hAnsi="TH Sarabun New" w:cs="TH Sarabun New" w:hint="cs"/>
+          <w:sz w:val="28"/>
+          <w:highlight w:val="cyan"/>
+          <w:cs/>
+        </w:rPr>
+        <w:t>เขียนใน</w:t>
+      </w:r>
+      <w:r>
+        <w:rPr>
+          <w:rFonts w:ascii="TH Sarabun New" w:hAnsi="TH Sarabun New" w:cs="TH Sarabun New" w:hint="cs"/>
+          <w:sz w:val="28"/>
+          <w:highlight w:val="cyan"/>
+          <w:cs/>
+        </w:rPr>
+        <w:t>ขั้นตอนย่อย</w:t>
+      </w:r>
+      <w:r>
+        <w:rPr>
+          <w:rFonts w:ascii="TH Sarabun New" w:hAnsi="TH Sarabun New" w:cs="TH Sarabun New" w:hint="cs"/>
+          <w:sz w:val="28"/>
+          <w:highlight w:val="cyan"/>
+          <w:cs/>
+        </w:rPr>
+        <w:t>แทน</w:t>
+      </w:r>
+      <w:r>
+        <w:rPr>
+          <w:rFonts w:ascii="TH Sarabun New" w:hAnsi="TH Sarabun New" w:cs="TH Sarabun New" w:hint="cs"/>
+          <w:sz w:val="28"/>
+          <w:highlight w:val="cyan"/>
+          <w:cs/>
+        </w:rPr>
+        <w:t>ได้</w:t>
+      </w:r>
+      <w:r>
+        <w:rPr>
+          <w:rFonts w:ascii="TH Sarabun New" w:hAnsi="TH Sarabun New" w:cs="TH Sarabun New"/>
+          <w:sz w:val="28"/>
+          <w:highlight w:val="cyan"/>
+          <w:cs/>
+        </w:rPr>
+        <w:t>)</w:t>
       </w:r>
     </w:p>
     <w:p>
@@ -2437,12 +2416,21 @@
         <w:ind w:firstLine="360"/>
         <w:jc w:val="thaiDistribute"/>
         <w:rPr>
+          <w:rFonts w:ascii="TH Sarabun New" w:hAnsi="TH Sarabun New" w:cs="TH Sarabun New" w:hint="cs"/>
+          <w:sz w:val="28"/>
+          <w:highlight w:val="cyan"/>
+        </w:rPr>
+      </w:pPr>
+      <w:r>
+        <w:rPr>
           <w:rFonts w:ascii="TH Sarabun New" w:hAnsi="TH Sarabun New" w:cs="TH Sarabun New"/>
           <w:b/>
           <w:bCs/>
           <w:sz w:val="28"/>
-        </w:rPr>
-      </w:pPr>
+          <w:cs/>
+        </w:rPr>
+        <w:t>ขั้นปฏิบัติงาน</w:t>
+      </w:r>
       <w:r>
         <w:rPr>
           <w:rFonts w:ascii="TH Sarabun New" w:hAnsi="TH Sarabun New" w:cs="TH Sarabun New"/>
@@ -2451,7 +2439,147 @@
           <w:sz w:val="28"/>
           <w:cs/>
         </w:rPr>
-        <w:t>ขั้นปฏิบัติงาน</w:t>
+        <w:tab/>
+      </w:r>
+      <w:r>
+        <w:rPr>
+          <w:rFonts w:ascii="TH Sarabun New" w:hAnsi="TH Sarabun New" w:cs="TH Sarabun New"/>
+          <w:b/>
+          <w:bCs/>
+          <w:sz w:val="28"/>
+          <w:cs/>
+        </w:rPr>
+        <w:tab/>
+      </w:r>
+      <w:r>
+        <w:rPr>
+          <w:rFonts w:ascii="TH Sarabun New" w:hAnsi="TH Sarabun New" w:cs="TH Sarabun New"/>
+          <w:sz w:val="28"/>
+          <w:highlight w:val="cyan"/>
+          <w:cs/>
+        </w:rPr>
+        <w:t>(</w:t>
+      </w:r>
+      <w:r>
+        <w:rPr>
+          <w:rFonts w:ascii="TH Sarabun New" w:hAnsi="TH Sarabun New" w:cs="TH Sarabun New" w:hint="cs"/>
+          <w:sz w:val="28"/>
+          <w:highlight w:val="cyan"/>
+          <w:cs/>
+        </w:rPr>
+        <w:t>ช่วง</w:t>
+      </w:r>
+      <w:r>
+        <w:rPr>
+          <w:rFonts w:ascii="TH Sarabun New" w:hAnsi="TH Sarabun New" w:cs="TH Sarabun New"/>
+          <w:sz w:val="28"/>
+          <w:highlight w:val="cyan"/>
+          <w:cs/>
+        </w:rPr>
+        <w:t>วันที่ เดือน ปี)</w:t>
+      </w:r>
+      <w:r>
+        <w:rPr>
+          <w:rFonts w:ascii="TH Sarabun New" w:hAnsi="TH Sarabun New" w:cs="TH Sarabun New"/>
+          <w:sz w:val="28"/>
+        </w:rPr>
+        <w:t xml:space="preserve"> </w:t>
+      </w:r>
+      <w:r>
+        <w:rPr>
+          <w:rFonts w:ascii="TH Sarabun New" w:hAnsi="TH Sarabun New" w:cs="TH Sarabun New"/>
+          <w:sz w:val="28"/>
+          <w:cs/>
+        </w:rPr>
+        <w:tab/>
+      </w:r>
+      <w:r>
+        <w:rPr>
+          <w:rFonts w:ascii="TH Sarabun New" w:hAnsi="TH Sarabun New" w:cs="TH Sarabun New" w:hint="cs"/>
+          <w:sz w:val="28"/>
+          <w:cs/>
+        </w:rPr>
+        <w:t>รวม</w:t>
+      </w:r>
+      <w:r>
+        <w:rPr>
+          <w:rFonts w:ascii="TH Sarabun New" w:hAnsi="TH Sarabun New" w:cs="TH Sarabun New"/>
+          <w:sz w:val="28"/>
+        </w:rPr>
+        <w:t xml:space="preserve"> </w:t>
+      </w:r>
+      <w:r>
+        <w:rPr>
+          <w:rFonts w:ascii="TH Sarabun New" w:hAnsi="TH Sarabun New" w:cs="TH Sarabun New"/>
+          <w:sz w:val="28"/>
+          <w:highlight w:val="cyan"/>
+        </w:rPr>
+        <w:t>${</w:t>
+      </w:r>
+      <w:r>
+        <w:rPr>
+          <w:rFonts w:ascii="TH Sarabun New" w:hAnsi="TH Sarabun New" w:cs="TH Sarabun New"/>
+          <w:sz w:val="28"/>
+          <w:highlight w:val="cyan"/>
+        </w:rPr>
+        <w:t>duration</w:t>
+      </w:r>
+      <w:r>
+        <w:rPr>
+          <w:rFonts w:ascii="TH Sarabun New" w:hAnsi="TH Sarabun New" w:cs="TH Sarabun New"/>
+          <w:sz w:val="28"/>
+          <w:highlight w:val="cyan"/>
+        </w:rPr>
+        <w:t>}</w:t>
+      </w:r>
+      <w:r>
+        <w:rPr>
+          <w:rFonts w:ascii="TH Sarabun New" w:hAnsi="TH Sarabun New" w:cs="TH Sarabun New"/>
+          <w:sz w:val="28"/>
+        </w:rPr>
+        <w:t xml:space="preserve"> </w:t>
+      </w:r>
+      <w:r>
+        <w:rPr>
+          <w:rFonts w:ascii="TH Sarabun New" w:hAnsi="TH Sarabun New" w:cs="TH Sarabun New" w:hint="cs"/>
+          <w:sz w:val="28"/>
+          <w:cs/>
+        </w:rPr>
+        <w:t>ชั่วโมง</w:t>
+      </w:r>
+      <w:r>
+        <w:rPr>
+          <w:rFonts w:ascii="TH Sarabun New" w:hAnsi="TH Sarabun New" w:cs="TH Sarabun New" w:hint="cs"/>
+          <w:sz w:val="28"/>
+          <w:cs/>
+        </w:rPr>
+        <w:t xml:space="preserve"> </w:t>
+      </w:r>
+      <w:r>
+        <w:rPr>
+          <w:rFonts w:ascii="TH Sarabun New" w:hAnsi="TH Sarabun New" w:cs="TH Sarabun New"/>
+          <w:sz w:val="28"/>
+          <w:highlight w:val="yellow"/>
+        </w:rPr>
+        <w:t>(</w:t>
+      </w:r>
+      <w:r>
+        <w:rPr>
+          <w:rFonts w:ascii="TH Sarabun New" w:hAnsi="TH Sarabun New" w:cs="TH Sarabun New" w:hint="cs"/>
+          <w:sz w:val="28"/>
+          <w:highlight w:val="yellow"/>
+          <w:cs/>
+        </w:rPr>
+        <w:t>เฉพาะเวลากิจกรรม</w:t>
+      </w:r>
+      <w:r>
+        <w:rPr>
+          <w:rFonts w:ascii="TH Sarabun New" w:hAnsi="TH Sarabun New" w:cs="TH Sarabun New"/>
+          <w:sz w:val="28"/>
+          <w:highlight w:val="yellow"/>
+          <w:cs/>
+        </w:rPr>
+        <w:t>)</w:t>
       </w:r>
     </w:p>
     <w:p>
@@ -2507,7 +2635,7 @@
         <w:ind w:firstLine="360"/>
         <w:jc w:val="thaiDistribute"/>
         <w:rPr>
-          <w:rFonts w:ascii="TH Sarabun New" w:hAnsi="TH Sarabun New" w:cs="TH Sarabun New"/>
+          <w:rFonts w:ascii="TH Sarabun New" w:hAnsi="TH Sarabun New" w:cs="TH Sarabun New" w:hint="cs"/>
           <w:b/>
           <w:bCs/>
           <w:sz w:val="28"/>
@@ -2522,6 +2650,88 @@
           <w:cs/>
         </w:rPr>
         <w:t>ขั้นประเมินผล</w:t>
+      </w:r>
+      <w:r>
+        <w:rPr>
+          <w:rFonts w:ascii="TH Sarabun New" w:hAnsi="TH Sarabun New" w:cs="TH Sarabun New"/>
+          <w:b/>
+          <w:bCs/>
+          <w:sz w:val="28"/>
+          <w:cs/>
+        </w:rPr>
+        <w:tab/>
+      </w:r>
+      <w:r>
+        <w:rPr>
+          <w:rFonts w:ascii="TH Sarabun New" w:hAnsi="TH Sarabun New" w:cs="TH Sarabun New"/>
+          <w:b/>
+          <w:bCs/>
+          <w:sz w:val="28"/>
+          <w:cs/>
+        </w:rPr>
+        <w:tab/>
+      </w:r>
+      <w:r>
+        <w:rPr>
+          <w:rFonts w:ascii="TH Sarabun New" w:hAnsi="TH Sarabun New" w:cs="TH Sarabun New"/>
+          <w:sz w:val="28"/>
+          <w:highlight w:val="cyan"/>
+          <w:cs/>
+        </w:rPr>
+        <w:t>(</w:t>
+      </w:r>
+      <w:r>
+        <w:rPr>
+          <w:rFonts w:ascii="TH Sarabun New" w:hAnsi="TH Sarabun New" w:cs="TH Sarabun New" w:hint="cs"/>
+          <w:sz w:val="28"/>
+          <w:highlight w:val="cyan"/>
+          <w:cs/>
+        </w:rPr>
+        <w:t>ช่วง</w:t>
+      </w:r>
+      <w:r>
+        <w:rPr>
+          <w:rFonts w:ascii="TH Sarabun New" w:hAnsi="TH Sarabun New" w:cs="TH Sarabun New"/>
+          <w:sz w:val="28"/>
+          <w:highlight w:val="cyan"/>
+          <w:cs/>
+        </w:rPr>
+        <w:t>วันที่ เดือน ปี</w:t>
+      </w:r>
+      <w:r>
+        <w:rPr>
+          <w:rFonts w:ascii="TH Sarabun New" w:hAnsi="TH Sarabun New" w:cs="TH Sarabun New" w:hint="cs"/>
+          <w:sz w:val="28"/>
+          <w:highlight w:val="cyan"/>
+          <w:cs/>
+        </w:rPr>
+        <w:t xml:space="preserve"> </w:t>
+      </w:r>
+      <w:r>
+        <w:rPr>
+          <w:rFonts w:ascii="TH Sarabun New" w:hAnsi="TH Sarabun New" w:cs="TH Sarabun New"/>
+          <w:sz w:val="28"/>
+          <w:highlight w:val="cyan"/>
+        </w:rPr>
+        <w:t xml:space="preserve">– </w:t>
+      </w:r>
+      <w:r>
+        <w:rPr>
+          <w:rFonts w:ascii="TH Sarabun New" w:hAnsi="TH Sarabun New" w:cs="TH Sarabun New" w:hint="cs"/>
+          <w:sz w:val="28"/>
+          <w:highlight w:val="cyan"/>
+          <w:cs/>
+        </w:rPr>
+        <w:t>สามารถแบ่งเขียนในขั้นตอนย่อยแทนได้</w:t>
+      </w:r>
+      <w:r>
+        <w:rPr>
+          <w:rFonts w:ascii="TH Sarabun New" w:hAnsi="TH Sarabun New" w:cs="TH Sarabun New"/>
+          <w:sz w:val="28"/>
+          <w:highlight w:val="cyan"/>
+          <w:cs/>
+        </w:rPr>
+        <w:t>)</w:t>
       </w:r>
     </w:p>
     <w:p>
@@ -2636,7 +2846,6 @@
                 <w:sz w:val="28"/>
                 <w:cs/>
               </w:rPr>
-              <w:lastRenderedPageBreak/>
               <w:t>ค่าใช้จ่าย</w:t>
             </w:r>
           </w:p>
@@ -5573,7 +5782,6 @@
                 <w:color w:val="FF0000"/>
                 <w:sz w:val="28"/>
               </w:rPr>
-              <w:lastRenderedPageBreak/>
               <w:t>(</w:t>
             </w:r>
             <w:r>
@@ -5761,6 +5969,7 @@
                 <w:color w:val="FF0000"/>
                 <w:sz w:val="28"/>
               </w:rPr>
+              <w:lastRenderedPageBreak/>
               <w:t>(</w:t>
             </w:r>
             <w:r>
@@ -7218,7 +7427,7 @@
 </file>
 
 <file path=word/endnotes.xml><?xml version="1.0" encoding="utf-8"?>
-<w:endnotes xmlns:wpc="http://schemas.microsoft.com/office/word/2010/wordprocessingCanvas" xmlns:cx="http://schemas.microsoft.com/office/drawing/2014/chartex" xmlns:cx1="http://schemas.microsoft.com/office/drawing/2015/9/8/chartex" xmlns:cx2="http://schemas.microsoft.com/office/drawing/2015/10/21/chartex" xmlns:cx3="http://schemas.microsoft.com/office/drawing/2016/5/9/chartex" xmlns:cx4="http://schemas.microsoft.com/office/drawing/2016/5/10/chartex" xmlns:cx5="http://schemas.microsoft.com/office/drawing/2016/5/11/chartex" xmlns:cx6="http://schemas.microsoft.com/office/drawing/2016/5/12/chartex" xmlns:cx7="http://schemas.microsoft.com/office/drawing/2016/5/13/chartex" xmlns:cx8="http://schemas.microsoft.com/office/drawing/2016/5/14/chartex" xmlns:mc="http://schemas.openxmlformats.org/markup-compatibility/2006" xmlns:aink="http://schemas.microsoft.com/office/drawing/2016/ink" xmlns:am3d="http://schemas.microsoft.com/office/drawing/2017/model3d" xmlns:o="urn:schemas-microsoft-com:office:office" xmlns:oel="http://schemas.microsoft.com/office/2019/extlst" xmlns:r="http://schemas.openxmlformats.org/officeDocument/2006/relationships" xmlns:m="http://schemas.openxmlformats.org/officeDocument/2006/math" xmlns:v="urn:schemas-microsoft-com:vml" xmlns:wp14="http://schemas.microsoft.com/office/word/2010/wordprocessingDrawing" xmlns:wp="http://schemas.openxmlformats.org/drawingml/2006/wordprocessingDrawing" xmlns:w10="urn:schemas-microsoft-com:office:word" xmlns:w="http://schemas.openxmlformats.org/wordprocessingml/2006/main" xmlns:w14="http://schemas.microsoft.com/office/word/2010/wordml" xmlns:w15="http://schemas.microsoft.com/office/word/2012/wordml" xmlns:w16cex="http://schemas.microsoft.com/office/word/2018/wordml/cex" xmlns:w16cid="http://schemas.microsoft.com/office/word/2016/wordml/cid" xmlns:w16="http://schemas.microsoft.com/office/word/2018/wordml" xmlns:w16du="http://schemas.microsoft.com/office/word/2023/wordml/word16du" xmlns:w16sdtdh="http://schemas.microsoft.com/office/word/2020/wordml/sdtdatahash" xmlns:w16se="http://schemas.microsoft.com/office/word/2015/wordml/symex" xmlns:wpg="http://schemas.microsoft.com/office/word/2010/wordprocessingGroup" xmlns:wpi="http://schemas.microsoft.com/office/word/2010/wordprocessingInk" xmlns:wne="http://schemas.microsoft.com/office/word/2006/wordml" xmlns:wps="http://schemas.microsoft.com/office/word/2010/wordprocessingShape" mc:Ignorable="w14 w15 w16se w16cid w16 w16cex w16sdtdh w16du wp14">
+<w:endnotes xmlns:wpc="http://schemas.microsoft.com/office/word/2010/wordprocessingCanvas" xmlns:cx="http://schemas.microsoft.com/office/drawing/2014/chartex" xmlns:cx1="http://schemas.microsoft.com/office/drawing/2015/9/8/chartex" xmlns:cx2="http://schemas.microsoft.com/office/drawing/2015/10/21/chartex" xmlns:cx3="http://schemas.microsoft.com/office/drawing/2016/5/9/chartex" xmlns:cx4="http://schemas.microsoft.com/office/drawing/2016/5/10/chartex" xmlns:cx5="http://schemas.microsoft.com/office/drawing/2016/5/11/chartex" xmlns:cx6="http://schemas.microsoft.com/office/drawing/2016/5/12/chartex" xmlns:cx7="http://schemas.microsoft.com/office/drawing/2016/5/13/chartex" xmlns:cx8="http://schemas.microsoft.com/office/drawing/2016/5/14/chartex" xmlns:mc="http://schemas.openxmlformats.org/markup-compatibility/2006" xmlns:aink="http://schemas.microsoft.com/office/drawing/2016/ink" xmlns:am3d="http://schemas.microsoft.com/office/drawing/2017/model3d" xmlns:o="urn:schemas-microsoft-com:office:office" xmlns:oel="http://schemas.microsoft.com/office/2019/extlst" xmlns:r="http://schemas.openxmlformats.org/officeDocument/2006/relationships" xmlns:m="http://schemas.openxmlformats.org/officeDocument/2006/math" xmlns:v="urn:schemas-microsoft-com:vml" xmlns:wp14="http://schemas.microsoft.com/office/word/2010/wordprocessingDrawing" xmlns:wp="http://schemas.openxmlformats.org/drawingml/2006/wordprocessingDrawing" xmlns:w10="urn:schemas-microsoft-com:office:word" xmlns:w="http://schemas.openxmlformats.org/wordprocessingml/2006/main" xmlns:w14="http://schemas.microsoft.com/office/word/2010/wordml" xmlns:w15="http://schemas.microsoft.com/office/word/2012/wordml" xmlns:w16cex="http://schemas.microsoft.com/office/word/2018/wordml/cex" xmlns:w16cid="http://schemas.microsoft.com/office/word/2016/wordml/cid" xmlns:w16="http://schemas.microsoft.com/office/word/2018/wordml" xmlns:w16du="http://schemas.microsoft.com/office/word/2023/wordml/word16du" xmlns:w16sdtdh="http://schemas.microsoft.com/office/word/2020/wordml/sdtdatahash" xmlns:w16sdtfl="http://schemas.microsoft.com/office/word/2024/wordml/sdtformatlock" xmlns:w16se="http://schemas.microsoft.com/office/word/2015/wordml/symex" xmlns:wpg="http://schemas.microsoft.com/office/word/2010/wordprocessingGroup" xmlns:wpi="http://schemas.microsoft.com/office/word/2010/wordprocessingInk" xmlns:wne="http://schemas.microsoft.com/office/word/2006/wordml" xmlns:wps="http://schemas.microsoft.com/office/word/2010/wordprocessingShape" mc:Ignorable="w14 w15 w16se w16cid w16 w16cex w16sdtdh w16sdtfl w16du wp14">
   <w:endnote w:type="separator" w:id="-1">
     <w:p>
       <w:r>
@@ -7240,7 +7449,7 @@
 </file>
 
 <file path=word/footer1.xml><?xml version="1.0" encoding="utf-8"?>
-<w:ftr xmlns:wpc="http://schemas.microsoft.com/office/word/2010/wordprocessingCanvas" xmlns:cx="http://schemas.microsoft.com/office/drawing/2014/chartex" xmlns:cx1="http://schemas.microsoft.com/office/drawing/2015/9/8/chartex" xmlns:cx2="http://schemas.microsoft.com/office/drawing/2015/10/21/chartex" xmlns:cx3="http://schemas.microsoft.com/office/drawing/2016/5/9/chartex" xmlns:cx4="http://schemas.microsoft.com/office/drawing/2016/5/10/chartex" xmlns:cx5="http://schemas.microsoft.com/office/drawing/2016/5/11/chartex" xmlns:cx6="http://schemas.microsoft.com/office/drawing/2016/5/12/chartex" xmlns:cx7="http://schemas.microsoft.com/office/drawing/2016/5/13/chartex" xmlns:cx8="http://schemas.microsoft.com/office/drawing/2016/5/14/chartex" xmlns:mc="http://schemas.openxmlformats.org/markup-compatibility/2006" xmlns:aink="http://schemas.microsoft.com/office/drawing/2016/ink" xmlns:am3d="http://schemas.microsoft.com/office/drawing/2017/model3d" xmlns:o="urn:schemas-microsoft-com:office:office" xmlns:oel="http://schemas.microsoft.com/office/2019/extlst" xmlns:r="http://schemas.openxmlformats.org/officeDocument/2006/relationships" xmlns:m="http://schemas.openxmlformats.org/officeDocument/2006/math" xmlns:v="urn:schemas-microsoft-com:vml" xmlns:wp14="http://schemas.microsoft.com/office/word/2010/wordprocessingDrawing" xmlns:wp="http://schemas.openxmlformats.org/drawingml/2006/wordprocessingDrawing" xmlns:w10="urn:schemas-microsoft-com:office:word" xmlns:w="http://schemas.openxmlformats.org/wordprocessingml/2006/main" xmlns:w14="http://schemas.microsoft.com/office/word/2010/wordml" xmlns:w15="http://schemas.microsoft.com/office/word/2012/wordml" xmlns:w16cex="http://schemas.microsoft.com/office/word/2018/wordml/cex" xmlns:w16cid="http://schemas.microsoft.com/office/word/2016/wordml/cid" xmlns:w16="http://schemas.microsoft.com/office/word/2018/wordml" xmlns:w16du="http://schemas.microsoft.com/office/word/2023/wordml/word16du" xmlns:w16sdtdh="http://schemas.microsoft.com/office/word/2020/wordml/sdtdatahash" xmlns:w16se="http://schemas.microsoft.com/office/word/2015/wordml/symex" xmlns:wpg="http://schemas.microsoft.com/office/word/2010/wordprocessingGroup" xmlns:wpi="http://schemas.microsoft.com/office/word/2010/wordprocessingInk" xmlns:wne="http://schemas.microsoft.com/office/word/2006/wordml" xmlns:wps="http://schemas.microsoft.com/office/word/2010/wordprocessingShape" mc:Ignorable="w14 w15 w16se w16cid w16 w16cex w16sdtdh w16du wp14">
+<w:ftr xmlns:wpc="http://schemas.microsoft.com/office/word/2010/wordprocessingCanvas" xmlns:cx="http://schemas.microsoft.com/office/drawing/2014/chartex" xmlns:cx1="http://schemas.microsoft.com/office/drawing/2015/9/8/chartex" xmlns:cx2="http://schemas.microsoft.com/office/drawing/2015/10/21/chartex" xmlns:cx3="http://schemas.microsoft.com/office/drawing/2016/5/9/chartex" xmlns:cx4="http://schemas.microsoft.com/office/drawing/2016/5/10/chartex" xmlns:cx5="http://schemas.microsoft.com/office/drawing/2016/5/11/chartex" xmlns:cx6="http://schemas.microsoft.com/office/drawing/2016/5/12/chartex" xmlns:cx7="http://schemas.microsoft.com/office/drawing/2016/5/13/chartex" xmlns:cx8="http://schemas.microsoft.com/office/drawing/2016/5/14/chartex" xmlns:mc="http://schemas.openxmlformats.org/markup-compatibility/2006" xmlns:aink="http://schemas.microsoft.com/office/drawing/2016/ink" xmlns:am3d="http://schemas.microsoft.com/office/drawing/2017/model3d" xmlns:o="urn:schemas-microsoft-com:office:office" xmlns:oel="http://schemas.microsoft.com/office/2019/extlst" xmlns:r="http://schemas.openxmlformats.org/officeDocument/2006/relationships" xmlns:m="http://schemas.openxmlformats.org/officeDocument/2006/math" xmlns:v="urn:schemas-microsoft-com:vml" xmlns:wp14="http://schemas.microsoft.com/office/word/2010/wordprocessingDrawing" xmlns:wp="http://schemas.openxmlformats.org/drawingml/2006/wordprocessingDrawing" xmlns:w10="urn:schemas-microsoft-com:office:word" xmlns:w="http://schemas.openxmlformats.org/wordprocessingml/2006/main" xmlns:w14="http://schemas.microsoft.com/office/word/2010/wordml" xmlns:w15="http://schemas.microsoft.com/office/word/2012/wordml" xmlns:w16cex="http://schemas.microsoft.com/office/word/2018/wordml/cex" xmlns:w16cid="http://schemas.microsoft.com/office/word/2016/wordml/cid" xmlns:w16="http://schemas.microsoft.com/office/word/2018/wordml" xmlns:w16du="http://schemas.microsoft.com/office/word/2023/wordml/word16du" xmlns:w16sdtdh="http://schemas.microsoft.com/office/word/2020/wordml/sdtdatahash" xmlns:w16sdtfl="http://schemas.microsoft.com/office/word/2024/wordml/sdtformatlock" xmlns:w16se="http://schemas.microsoft.com/office/word/2015/wordml/symex" xmlns:wpg="http://schemas.microsoft.com/office/word/2010/wordprocessingGroup" xmlns:wpi="http://schemas.microsoft.com/office/word/2010/wordprocessingInk" xmlns:wne="http://schemas.microsoft.com/office/word/2006/wordml" xmlns:wps="http://schemas.microsoft.com/office/word/2010/wordprocessingShape" mc:Ignorable="w14 w15 w16se w16cid w16 w16cex w16sdtdh w16sdtfl w16du wp14">
   <w:p>
     <w:pPr>
       <w:ind w:left="1440" w:hanging="1440"/>
@@ -7351,7 +7560,7 @@
 </file>
 
 <file path=word/footer2.xml><?xml version="1.0" encoding="utf-8"?>
-<w:ftr xmlns:wpc="http://schemas.microsoft.com/office/word/2010/wordprocessingCanvas" xmlns:cx="http://schemas.microsoft.com/office/drawing/2014/chartex" xmlns:cx1="http://schemas.microsoft.com/office/drawing/2015/9/8/chartex" xmlns:cx2="http://schemas.microsoft.com/office/drawing/2015/10/21/chartex" xmlns:cx3="http://schemas.microsoft.com/office/drawing/2016/5/9/chartex" xmlns:cx4="http://schemas.microsoft.com/office/drawing/2016/5/10/chartex" xmlns:cx5="http://schemas.microsoft.com/office/drawing/2016/5/11/chartex" xmlns:cx6="http://schemas.microsoft.com/office/drawing/2016/5/12/chartex" xmlns:cx7="http://schemas.microsoft.com/office/drawing/2016/5/13/chartex" xmlns:cx8="http://schemas.microsoft.com/office/drawing/2016/5/14/chartex" xmlns:mc="http://schemas.openxmlformats.org/markup-compatibility/2006" xmlns:aink="http://schemas.microsoft.com/office/drawing/2016/ink" xmlns:am3d="http://schemas.microsoft.com/office/drawing/2017/model3d" xmlns:o="urn:schemas-microsoft-com:office:office" xmlns:oel="http://schemas.microsoft.com/office/2019/extlst" xmlns:r="http://schemas.openxmlformats.org/officeDocument/2006/relationships" xmlns:m="http://schemas.openxmlformats.org/officeDocument/2006/math" xmlns:v="urn:schemas-microsoft-com:vml" xmlns:wp14="http://schemas.microsoft.com/office/word/2010/wordprocessingDrawing" xmlns:wp="http://schemas.openxmlformats.org/drawingml/2006/wordprocessingDrawing" xmlns:w10="urn:schemas-microsoft-com:office:word" xmlns:w="http://schemas.openxmlformats.org/wordprocessingml/2006/main" xmlns:w14="http://schemas.microsoft.com/office/word/2010/wordml" xmlns:w15="http://schemas.microsoft.com/office/word/2012/wordml" xmlns:w16cex="http://schemas.microsoft.com/office/word/2018/wordml/cex" xmlns:w16cid="http://schemas.microsoft.com/office/word/2016/wordml/cid" xmlns:w16="http://schemas.microsoft.com/office/word/2018/wordml" xmlns:w16du="http://schemas.microsoft.com/office/word/2023/wordml/word16du" xmlns:w16sdtdh="http://schemas.microsoft.com/office/word/2020/wordml/sdtdatahash" xmlns:w16se="http://schemas.microsoft.com/office/word/2015/wordml/symex" xmlns:wpg="http://schemas.microsoft.com/office/word/2010/wordprocessingGroup" xmlns:wpi="http://schemas.microsoft.com/office/word/2010/wordprocessingInk" xmlns:wne="http://schemas.microsoft.com/office/word/2006/wordml" xmlns:wps="http://schemas.microsoft.com/office/word/2010/wordprocessingShape" mc:Ignorable="w14 w15 w16se w16cid w16 w16cex w16sdtdh w16du wp14">
+<w:ftr xmlns:wpc="http://schemas.microsoft.com/office/word/2010/wordprocessingCanvas" xmlns:cx="http://schemas.microsoft.com/office/drawing/2014/chartex" xmlns:cx1="http://schemas.microsoft.com/office/drawing/2015/9/8/chartex" xmlns:cx2="http://schemas.microsoft.com/office/drawing/2015/10/21/chartex" xmlns:cx3="http://schemas.microsoft.com/office/drawing/2016/5/9/chartex" xmlns:cx4="http://schemas.microsoft.com/office/drawing/2016/5/10/chartex" xmlns:cx5="http://schemas.microsoft.com/office/drawing/2016/5/11/chartex" xmlns:cx6="http://schemas.microsoft.com/office/drawing/2016/5/12/chartex" xmlns:cx7="http://schemas.microsoft.com/office/drawing/2016/5/13/chartex" xmlns:cx8="http://schemas.microsoft.com/office/drawing/2016/5/14/chartex" xmlns:mc="http://schemas.openxmlformats.org/markup-compatibility/2006" xmlns:aink="http://schemas.microsoft.com/office/drawing/2016/ink" xmlns:am3d="http://schemas.microsoft.com/office/drawing/2017/model3d" xmlns:o="urn:schemas-microsoft-com:office:office" xmlns:oel="http://schemas.microsoft.com/office/2019/extlst" xmlns:r="http://schemas.openxmlformats.org/officeDocument/2006/relationships" xmlns:m="http://schemas.openxmlformats.org/officeDocument/2006/math" xmlns:v="urn:schemas-microsoft-com:vml" xmlns:wp14="http://schemas.microsoft.com/office/word/2010/wordprocessingDrawing" xmlns:wp="http://schemas.openxmlformats.org/drawingml/2006/wordprocessingDrawing" xmlns:w10="urn:schemas-microsoft-com:office:word" xmlns:w="http://schemas.openxmlformats.org/wordprocessingml/2006/main" xmlns:w14="http://schemas.microsoft.com/office/word/2010/wordml" xmlns:w15="http://schemas.microsoft.com/office/word/2012/wordml" xmlns:w16cex="http://schemas.microsoft.com/office/word/2018/wordml/cex" xmlns:w16cid="http://schemas.microsoft.com/office/word/2016/wordml/cid" xmlns:w16="http://schemas.microsoft.com/office/word/2018/wordml" xmlns:w16du="http://schemas.microsoft.com/office/word/2023/wordml/word16du" xmlns:w16sdtdh="http://schemas.microsoft.com/office/word/2020/wordml/sdtdatahash" xmlns:w16sdtfl="http://schemas.microsoft.com/office/word/2024/wordml/sdtformatlock" xmlns:w16se="http://schemas.microsoft.com/office/word/2015/wordml/symex" xmlns:wpg="http://schemas.microsoft.com/office/word/2010/wordprocessingGroup" xmlns:wpi="http://schemas.microsoft.com/office/word/2010/wordprocessingInk" xmlns:wne="http://schemas.microsoft.com/office/word/2006/wordml" xmlns:wps="http://schemas.microsoft.com/office/word/2010/wordprocessingShape" mc:Ignorable="w14 w15 w16se w16cid w16 w16cex w16sdtdh w16sdtfl w16du wp14">
   <w:p>
     <w:pPr>
       <w:pStyle w:val="Footer"/>
@@ -7561,7 +7770,7 @@
 </file>
 
 <file path=word/footer3.xml><?xml version="1.0" encoding="utf-8"?>
-<w:ftr xmlns:wpc="http://schemas.microsoft.com/office/word/2010/wordprocessingCanvas" xmlns:cx="http://schemas.microsoft.com/office/drawing/2014/chartex" xmlns:cx1="http://schemas.microsoft.com/office/drawing/2015/9/8/chartex" xmlns:cx2="http://schemas.microsoft.com/office/drawing/2015/10/21/chartex" xmlns:cx3="http://schemas.microsoft.com/office/drawing/2016/5/9/chartex" xmlns:cx4="http://schemas.microsoft.com/office/drawing/2016/5/10/chartex" xmlns:cx5="http://schemas.microsoft.com/office/drawing/2016/5/11/chartex" xmlns:cx6="http://schemas.microsoft.com/office/drawing/2016/5/12/chartex" xmlns:cx7="http://schemas.microsoft.com/office/drawing/2016/5/13/chartex" xmlns:cx8="http://schemas.microsoft.com/office/drawing/2016/5/14/chartex" xmlns:mc="http://schemas.openxmlformats.org/markup-compatibility/2006" xmlns:aink="http://schemas.microsoft.com/office/drawing/2016/ink" xmlns:am3d="http://schemas.microsoft.com/office/drawing/2017/model3d" xmlns:o="urn:schemas-microsoft-com:office:office" xmlns:oel="http://schemas.microsoft.com/office/2019/extlst" xmlns:r="http://schemas.openxmlformats.org/officeDocument/2006/relationships" xmlns:m="http://schemas.openxmlformats.org/officeDocument/2006/math" xmlns:v="urn:schemas-microsoft-com:vml" xmlns:wp14="http://schemas.microsoft.com/office/word/2010/wordprocessingDrawing" xmlns:wp="http://schemas.openxmlformats.org/drawingml/2006/wordprocessingDrawing" xmlns:w10="urn:schemas-microsoft-com:office:word" xmlns:w="http://schemas.openxmlformats.org/wordprocessingml/2006/main" xmlns:w14="http://schemas.microsoft.com/office/word/2010/wordml" xmlns:w15="http://schemas.microsoft.com/office/word/2012/wordml" xmlns:w16cex="http://schemas.microsoft.com/office/word/2018/wordml/cex" xmlns:w16cid="http://schemas.microsoft.com/office/word/2016/wordml/cid" xmlns:w16="http://schemas.microsoft.com/office/word/2018/wordml" xmlns:w16du="http://schemas.microsoft.com/office/word/2023/wordml/word16du" xmlns:w16sdtdh="http://schemas.microsoft.com/office/word/2020/wordml/sdtdatahash" xmlns:w16se="http://schemas.microsoft.com/office/word/2015/wordml/symex" xmlns:wpg="http://schemas.microsoft.com/office/word/2010/wordprocessingGroup" xmlns:wpi="http://schemas.microsoft.com/office/word/2010/wordprocessingInk" xmlns:wne="http://schemas.microsoft.com/office/word/2006/wordml" xmlns:wps="http://schemas.microsoft.com/office/word/2010/wordprocessingShape" mc:Ignorable="w14 w15 w16se w16cid w16 w16cex w16sdtdh w16du wp14">
+<w:ftr xmlns:wpc="http://schemas.microsoft.com/office/word/2010/wordprocessingCanvas" xmlns:cx="http://schemas.microsoft.com/office/drawing/2014/chartex" xmlns:cx1="http://schemas.microsoft.com/office/drawing/2015/9/8/chartex" xmlns:cx2="http://schemas.microsoft.com/office/drawing/2015/10/21/chartex" xmlns:cx3="http://schemas.microsoft.com/office/drawing/2016/5/9/chartex" xmlns:cx4="http://schemas.microsoft.com/office/drawing/2016/5/10/chartex" xmlns:cx5="http://schemas.microsoft.com/office/drawing/2016/5/11/chartex" xmlns:cx6="http://schemas.microsoft.com/office/drawing/2016/5/12/chartex" xmlns:cx7="http://schemas.microsoft.com/office/drawing/2016/5/13/chartex" xmlns:cx8="http://schemas.microsoft.com/office/drawing/2016/5/14/chartex" xmlns:mc="http://schemas.openxmlformats.org/markup-compatibility/2006" xmlns:aink="http://schemas.microsoft.com/office/drawing/2016/ink" xmlns:am3d="http://schemas.microsoft.com/office/drawing/2017/model3d" xmlns:o="urn:schemas-microsoft-com:office:office" xmlns:oel="http://schemas.microsoft.com/office/2019/extlst" xmlns:r="http://schemas.openxmlformats.org/officeDocument/2006/relationships" xmlns:m="http://schemas.openxmlformats.org/officeDocument/2006/math" xmlns:v="urn:schemas-microsoft-com:vml" xmlns:wp14="http://schemas.microsoft.com/office/word/2010/wordprocessingDrawing" xmlns:wp="http://schemas.openxmlformats.org/drawingml/2006/wordprocessingDrawing" xmlns:w10="urn:schemas-microsoft-com:office:word" xmlns:w="http://schemas.openxmlformats.org/wordprocessingml/2006/main" xmlns:w14="http://schemas.microsoft.com/office/word/2010/wordml" xmlns:w15="http://schemas.microsoft.com/office/word/2012/wordml" xmlns:w16cex="http://schemas.microsoft.com/office/word/2018/wordml/cex" xmlns:w16cid="http://schemas.microsoft.com/office/word/2016/wordml/cid" xmlns:w16="http://schemas.microsoft.com/office/word/2018/wordml" xmlns:w16du="http://schemas.microsoft.com/office/word/2023/wordml/word16du" xmlns:w16sdtdh="http://schemas.microsoft.com/office/word/2020/wordml/sdtdatahash" xmlns:w16sdtfl="http://schemas.microsoft.com/office/word/2024/wordml/sdtformatlock" xmlns:w16se="http://schemas.microsoft.com/office/word/2015/wordml/symex" xmlns:wpg="http://schemas.microsoft.com/office/word/2010/wordprocessingGroup" xmlns:wpi="http://schemas.microsoft.com/office/word/2010/wordprocessingInk" xmlns:wne="http://schemas.microsoft.com/office/word/2006/wordml" xmlns:wps="http://schemas.microsoft.com/office/word/2010/wordprocessingShape" mc:Ignorable="w14 w15 w16se w16cid w16 w16cex w16sdtdh w16sdtfl w16du wp14">
   <w:p>
     <w:pPr>
       <w:pStyle w:val="Footer"/>
@@ -7614,7 +7823,7 @@
 </file>
 
 <file path=word/footnotes.xml><?xml version="1.0" encoding="utf-8"?>
-<w:footnotes xmlns:wpc="http://schemas.microsoft.com/office/word/2010/wordprocessingCanvas" xmlns:cx="http://schemas.microsoft.com/office/drawing/2014/chartex" xmlns:cx1="http://schemas.microsoft.com/office/drawing/2015/9/8/chartex" xmlns:cx2="http://schemas.microsoft.com/office/drawing/2015/10/21/chartex" xmlns:cx3="http://schemas.microsoft.com/office/drawing/2016/5/9/chartex" xmlns:cx4="http://schemas.microsoft.com/office/drawing/2016/5/10/chartex" xmlns:cx5="http://schemas.microsoft.com/office/drawing/2016/5/11/chartex" xmlns:cx6="http://schemas.microsoft.com/office/drawing/2016/5/12/chartex" xmlns:cx7="http://schemas.microsoft.com/office/drawing/2016/5/13/chartex" xmlns:cx8="http://schemas.microsoft.com/office/drawing/2016/5/14/chartex" xmlns:mc="http://schemas.openxmlformats.org/markup-compatibility/2006" xmlns:aink="http://schemas.microsoft.com/office/drawing/2016/ink" xmlns:am3d="http://schemas.microsoft.com/office/drawing/2017/model3d" xmlns:o="urn:schemas-microsoft-com:office:office" xmlns:oel="http://schemas.microsoft.com/office/2019/extlst" xmlns:r="http://schemas.openxmlformats.org/officeDocument/2006/relationships" xmlns:m="http://schemas.openxmlformats.org/officeDocument/2006/math" xmlns:v="urn:schemas-microsoft-com:vml" xmlns:wp14="http://schemas.microsoft.com/office/word/2010/wordprocessingDrawing" xmlns:wp="http://schemas.openxmlformats.org/drawingml/2006/wordprocessingDrawing" xmlns:w10="urn:schemas-microsoft-com:office:word" xmlns:w="http://schemas.openxmlformats.org/wordprocessingml/2006/main" xmlns:w14="http://schemas.microsoft.com/office/word/2010/wordml" xmlns:w15="http://schemas.microsoft.com/office/word/2012/wordml" xmlns:w16cex="http://schemas.microsoft.com/office/word/2018/wordml/cex" xmlns:w16cid="http://schemas.microsoft.com/office/word/2016/wordml/cid" xmlns:w16="http://schemas.microsoft.com/office/word/2018/wordml" xmlns:w16du="http://schemas.microsoft.com/office/word/2023/wordml/word16du" xmlns:w16sdtdh="http://schemas.microsoft.com/office/word/2020/wordml/sdtdatahash" xmlns:w16se="http://schemas.microsoft.com/office/word/2015/wordml/symex" xmlns:wpg="http://schemas.microsoft.com/office/word/2010/wordprocessingGroup" xmlns:wpi="http://schemas.microsoft.com/office/word/2010/wordprocessingInk" xmlns:wne="http://schemas.microsoft.com/office/word/2006/wordml" xmlns:wps="http://schemas.microsoft.com/office/word/2010/wordprocessingShape" mc:Ignorable="w14 w15 w16se w16cid w16 w16cex w16sdtdh w16du wp14">
+<w:footnotes xmlns:wpc="http://schemas.microsoft.com/office/word/2010/wordprocessingCanvas" xmlns:cx="http://schemas.microsoft.com/office/drawing/2014/chartex" xmlns:cx1="http://schemas.microsoft.com/office/drawing/2015/9/8/chartex" xmlns:cx2="http://schemas.microsoft.com/office/drawing/2015/10/21/chartex" xmlns:cx3="http://schemas.microsoft.com/office/drawing/2016/5/9/chartex" xmlns:cx4="http://schemas.microsoft.com/office/drawing/2016/5/10/chartex" xmlns:cx5="http://schemas.microsoft.com/office/drawing/2016/5/11/chartex" xmlns:cx6="http://schemas.microsoft.com/office/drawing/2016/5/12/chartex" xmlns:cx7="http://schemas.microsoft.com/office/drawing/2016/5/13/chartex" xmlns:cx8="http://schemas.microsoft.com/office/drawing/2016/5/14/chartex" xmlns:mc="http://schemas.openxmlformats.org/markup-compatibility/2006" xmlns:aink="http://schemas.microsoft.com/office/drawing/2016/ink" xmlns:am3d="http://schemas.microsoft.com/office/drawing/2017/model3d" xmlns:o="urn:schemas-microsoft-com:office:office" xmlns:oel="http://schemas.microsoft.com/office/2019/extlst" xmlns:r="http://schemas.openxmlformats.org/officeDocument/2006/relationships" xmlns:m="http://schemas.openxmlformats.org/officeDocument/2006/math" xmlns:v="urn:schemas-microsoft-com:vml" xmlns:wp14="http://schemas.microsoft.com/office/word/2010/wordprocessingDrawing" xmlns:wp="http://schemas.openxmlformats.org/drawingml/2006/wordprocessingDrawing" xmlns:w10="urn:schemas-microsoft-com:office:word" xmlns:w="http://schemas.openxmlformats.org/wordprocessingml/2006/main" xmlns:w14="http://schemas.microsoft.com/office/word/2010/wordml" xmlns:w15="http://schemas.microsoft.com/office/word/2012/wordml" xmlns:w16cex="http://schemas.microsoft.com/office/word/2018/wordml/cex" xmlns:w16cid="http://schemas.microsoft.com/office/word/2016/wordml/cid" xmlns:w16="http://schemas.microsoft.com/office/word/2018/wordml" xmlns:w16du="http://schemas.microsoft.com/office/word/2023/wordml/word16du" xmlns:w16sdtdh="http://schemas.microsoft.com/office/word/2020/wordml/sdtdatahash" xmlns:w16sdtfl="http://schemas.microsoft.com/office/word/2024/wordml/sdtformatlock" xmlns:w16se="http://schemas.microsoft.com/office/word/2015/wordml/symex" xmlns:wpg="http://schemas.microsoft.com/office/word/2010/wordprocessingGroup" xmlns:wpi="http://schemas.microsoft.com/office/word/2010/wordprocessingInk" xmlns:wne="http://schemas.microsoft.com/office/word/2006/wordml" xmlns:wps="http://schemas.microsoft.com/office/word/2010/wordprocessingShape" mc:Ignorable="w14 w15 w16se w16cid w16 w16cex w16sdtdh w16sdtfl w16du wp14">
   <w:footnote w:type="separator" w:id="-1">
     <w:p>
       <w:r>
@@ -7636,7 +7845,7 @@
 </file>
 
 <file path=word/header1.xml><?xml version="1.0" encoding="utf-8"?>
-<w:hdr xmlns:wpc="http://schemas.microsoft.com/office/word/2010/wordprocessingCanvas" xmlns:cx="http://schemas.microsoft.com/office/drawing/2014/chartex" xmlns:cx1="http://schemas.microsoft.com/office/drawing/2015/9/8/chartex" xmlns:cx2="http://schemas.microsoft.com/office/drawing/2015/10/21/chartex" xmlns:cx3="http://schemas.microsoft.com/office/drawing/2016/5/9/chartex" xmlns:cx4="http://schemas.microsoft.com/office/drawing/2016/5/10/chartex" xmlns:cx5="http://schemas.microsoft.com/office/drawing/2016/5/11/chartex" xmlns:cx6="http://schemas.microsoft.com/office/drawing/2016/5/12/chartex" xmlns:cx7="http://schemas.microsoft.com/office/drawing/2016/5/13/chartex" xmlns:cx8="http://schemas.microsoft.com/office/drawing/2016/5/14/chartex" xmlns:mc="http://schemas.openxmlformats.org/markup-compatibility/2006" xmlns:aink="http://schemas.microsoft.com/office/drawing/2016/ink" xmlns:am3d="http://schemas.microsoft.com/office/drawing/2017/model3d" xmlns:o="urn:schemas-microsoft-com:office:office" xmlns:oel="http://schemas.microsoft.com/office/2019/extlst" xmlns:r="http://schemas.openxmlformats.org/officeDocument/2006/relationships" xmlns:m="http://schemas.openxmlformats.org/officeDocument/2006/math" xmlns:v="urn:schemas-microsoft-com:vml" xmlns:wp14="http://schemas.microsoft.com/office/word/2010/wordprocessingDrawing" xmlns:wp="http://schemas.openxmlformats.org/drawingml/2006/wordprocessingDrawing" xmlns:w10="urn:schemas-microsoft-com:office:word" xmlns:w="http://schemas.openxmlformats.org/wordprocessingml/2006/main" xmlns:w14="http://schemas.microsoft.com/office/word/2010/wordml" xmlns:w15="http://schemas.microsoft.com/office/word/2012/wordml" xmlns:w16cex="http://schemas.microsoft.com/office/word/2018/wordml/cex" xmlns:w16cid="http://schemas.microsoft.com/office/word/2016/wordml/cid" xmlns:w16="http://schemas.microsoft.com/office/word/2018/wordml" xmlns:w16du="http://schemas.microsoft.com/office/word/2023/wordml/word16du" xmlns:w16sdtdh="http://schemas.microsoft.com/office/word/2020/wordml/sdtdatahash" xmlns:w16se="http://schemas.microsoft.com/office/word/2015/wordml/symex" xmlns:wpg="http://schemas.microsoft.com/office/word/2010/wordprocessingGroup" xmlns:wpi="http://schemas.microsoft.com/office/word/2010/wordprocessingInk" xmlns:wne="http://schemas.microsoft.com/office/word/2006/wordml" xmlns:wps="http://schemas.microsoft.com/office/word/2010/wordprocessingShape" mc:Ignorable="w14 w15 w16se w16cid w16 w16cex w16sdtdh w16du wp14">
+<w:hdr xmlns:wpc="http://schemas.microsoft.com/office/word/2010/wordprocessingCanvas" xmlns:cx="http://schemas.microsoft.com/office/drawing/2014/chartex" xmlns:cx1="http://schemas.microsoft.com/office/drawing/2015/9/8/chartex" xmlns:cx2="http://schemas.microsoft.com/office/drawing/2015/10/21/chartex" xmlns:cx3="http://schemas.microsoft.com/office/drawing/2016/5/9/chartex" xmlns:cx4="http://schemas.microsoft.com/office/drawing/2016/5/10/chartex" xmlns:cx5="http://schemas.microsoft.com/office/drawing/2016/5/11/chartex" xmlns:cx6="http://schemas.microsoft.com/office/drawing/2016/5/12/chartex" xmlns:cx7="http://schemas.microsoft.com/office/drawing/2016/5/13/chartex" xmlns:cx8="http://schemas.microsoft.com/office/drawing/2016/5/14/chartex" xmlns:mc="http://schemas.openxmlformats.org/markup-compatibility/2006" xmlns:aink="http://schemas.microsoft.com/office/drawing/2016/ink" xmlns:am3d="http://schemas.microsoft.com/office/drawing/2017/model3d" xmlns:o="urn:schemas-microsoft-com:office:office" xmlns:oel="http://schemas.microsoft.com/office/2019/extlst" xmlns:r="http://schemas.openxmlformats.org/officeDocument/2006/relationships" xmlns:m="http://schemas.openxmlformats.org/officeDocument/2006/math" xmlns:v="urn:schemas-microsoft-com:vml" xmlns:wp14="http://schemas.microsoft.com/office/word/2010/wordprocessingDrawing" xmlns:wp="http://schemas.openxmlformats.org/drawingml/2006/wordprocessingDrawing" xmlns:w10="urn:schemas-microsoft-com:office:word" xmlns:w="http://schemas.openxmlformats.org/wordprocessingml/2006/main" xmlns:w14="http://schemas.microsoft.com/office/word/2010/wordml" xmlns:w15="http://schemas.microsoft.com/office/word/2012/wordml" xmlns:w16cex="http://schemas.microsoft.com/office/word/2018/wordml/cex" xmlns:w16cid="http://schemas.microsoft.com/office/word/2016/wordml/cid" xmlns:w16="http://schemas.microsoft.com/office/word/2018/wordml" xmlns:w16du="http://schemas.microsoft.com/office/word/2023/wordml/word16du" xmlns:w16sdtdh="http://schemas.microsoft.com/office/word/2020/wordml/sdtdatahash" xmlns:w16sdtfl="http://schemas.microsoft.com/office/word/2024/wordml/sdtformatlock" xmlns:w16se="http://schemas.microsoft.com/office/word/2015/wordml/symex" xmlns:wpg="http://schemas.microsoft.com/office/word/2010/wordprocessingGroup" xmlns:wpi="http://schemas.microsoft.com/office/word/2010/wordprocessingInk" xmlns:wne="http://schemas.microsoft.com/office/word/2006/wordml" xmlns:wps="http://schemas.microsoft.com/office/word/2010/wordprocessingShape" mc:Ignorable="w14 w15 w16se w16cid w16 w16cex w16sdtdh w16sdtfl w16du wp14">
   <w:p>
     <w:pPr>
       <w:pStyle w:val="Header"/>
@@ -7712,7 +7921,7 @@
 </file>
 
 <file path=word/header2.xml><?xml version="1.0" encoding="utf-8"?>
-<w:hdr xmlns:wpc="http://schemas.microsoft.com/office/word/2010/wordprocessingCanvas" xmlns:cx="http://schemas.microsoft.com/office/drawing/2014/chartex" xmlns:cx1="http://schemas.microsoft.com/office/drawing/2015/9/8/chartex" xmlns:cx2="http://schemas.microsoft.com/office/drawing/2015/10/21/chartex" xmlns:cx3="http://schemas.microsoft.com/office/drawing/2016/5/9/chartex" xmlns:cx4="http://schemas.microsoft.com/office/drawing/2016/5/10/chartex" xmlns:cx5="http://schemas.microsoft.com/office/drawing/2016/5/11/chartex" xmlns:cx6="http://schemas.microsoft.com/office/drawing/2016/5/12/chartex" xmlns:cx7="http://schemas.microsoft.com/office/drawing/2016/5/13/chartex" xmlns:cx8="http://schemas.microsoft.com/office/drawing/2016/5/14/chartex" xmlns:mc="http://schemas.openxmlformats.org/markup-compatibility/2006" xmlns:aink="http://schemas.microsoft.com/office/drawing/2016/ink" xmlns:am3d="http://schemas.microsoft.com/office/drawing/2017/model3d" xmlns:o="urn:schemas-microsoft-com:office:office" xmlns:oel="http://schemas.microsoft.com/office/2019/extlst" xmlns:r="http://schemas.openxmlformats.org/officeDocument/2006/relationships" xmlns:m="http://schemas.openxmlformats.org/officeDocument/2006/math" xmlns:v="urn:schemas-microsoft-com:vml" xmlns:wp14="http://schemas.microsoft.com/office/word/2010/wordprocessingDrawing" xmlns:wp="http://schemas.openxmlformats.org/drawingml/2006/wordprocessingDrawing" xmlns:w10="urn:schemas-microsoft-com:office:word" xmlns:w="http://schemas.openxmlformats.org/wordprocessingml/2006/main" xmlns:w14="http://schemas.microsoft.com/office/word/2010/wordml" xmlns:w15="http://schemas.microsoft.com/office/word/2012/wordml" xmlns:w16cex="http://schemas.microsoft.com/office/word/2018/wordml/cex" xmlns:w16cid="http://schemas.microsoft.com/office/word/2016/wordml/cid" xmlns:w16="http://schemas.microsoft.com/office/word/2018/wordml" xmlns:w16du="http://schemas.microsoft.com/office/word/2023/wordml/word16du" xmlns:w16sdtdh="http://schemas.microsoft.com/office/word/2020/wordml/sdtdatahash" xmlns:w16se="http://schemas.microsoft.com/office/word/2015/wordml/symex" xmlns:wpg="http://schemas.microsoft.com/office/word/2010/wordprocessingGroup" xmlns:wpi="http://schemas.microsoft.com/office/word/2010/wordprocessingInk" xmlns:wne="http://schemas.microsoft.com/office/word/2006/wordml" xmlns:wps="http://schemas.microsoft.com/office/word/2010/wordprocessingShape" mc:Ignorable="w14 w15 w16se w16cid w16 w16cex w16sdtdh w16du wp14">
+<w:hdr xmlns:wpc="http://schemas.microsoft.com/office/word/2010/wordprocessingCanvas" xmlns:cx="http://schemas.microsoft.com/office/drawing/2014/chartex" xmlns:cx1="http://schemas.microsoft.com/office/drawing/2015/9/8/chartex" xmlns:cx2="http://schemas.microsoft.com/office/drawing/2015/10/21/chartex" xmlns:cx3="http://schemas.microsoft.com/office/drawing/2016/5/9/chartex" xmlns:cx4="http://schemas.microsoft.com/office/drawing/2016/5/10/chartex" xmlns:cx5="http://schemas.microsoft.com/office/drawing/2016/5/11/chartex" xmlns:cx6="http://schemas.microsoft.com/office/drawing/2016/5/12/chartex" xmlns:cx7="http://schemas.microsoft.com/office/drawing/2016/5/13/chartex" xmlns:cx8="http://schemas.microsoft.com/office/drawing/2016/5/14/chartex" xmlns:mc="http://schemas.openxmlformats.org/markup-compatibility/2006" xmlns:aink="http://schemas.microsoft.com/office/drawing/2016/ink" xmlns:am3d="http://schemas.microsoft.com/office/drawing/2017/model3d" xmlns:o="urn:schemas-microsoft-com:office:office" xmlns:oel="http://schemas.microsoft.com/office/2019/extlst" xmlns:r="http://schemas.openxmlformats.org/officeDocument/2006/relationships" xmlns:m="http://schemas.openxmlformats.org/officeDocument/2006/math" xmlns:v="urn:schemas-microsoft-com:vml" xmlns:wp14="http://schemas.microsoft.com/office/word/2010/wordprocessingDrawing" xmlns:wp="http://schemas.openxmlformats.org/drawingml/2006/wordprocessingDrawing" xmlns:w10="urn:schemas-microsoft-com:office:word" xmlns:w="http://schemas.openxmlformats.org/wordprocessingml/2006/main" xmlns:w14="http://schemas.microsoft.com/office/word/2010/wordml" xmlns:w15="http://schemas.microsoft.com/office/word/2012/wordml" xmlns:w16cex="http://schemas.microsoft.com/office/word/2018/wordml/cex" xmlns:w16cid="http://schemas.microsoft.com/office/word/2016/wordml/cid" xmlns:w16="http://schemas.microsoft.com/office/word/2018/wordml" xmlns:w16du="http://schemas.microsoft.com/office/word/2023/wordml/word16du" xmlns:w16sdtdh="http://schemas.microsoft.com/office/word/2020/wordml/sdtdatahash" xmlns:w16sdtfl="http://schemas.microsoft.com/office/word/2024/wordml/sdtformatlock" xmlns:w16se="http://schemas.microsoft.com/office/word/2015/wordml/symex" xmlns:wpg="http://schemas.microsoft.com/office/word/2010/wordprocessingGroup" xmlns:wpi="http://schemas.microsoft.com/office/word/2010/wordprocessingInk" xmlns:wne="http://schemas.microsoft.com/office/word/2006/wordml" xmlns:wps="http://schemas.microsoft.com/office/word/2010/wordprocessingShape" mc:Ignorable="w14 w15 w16se w16cid w16 w16cex w16sdtdh w16sdtfl w16du wp14">
   <w:p>
     <w:pPr>
       <w:pStyle w:val="Header"/>
@@ -7726,7 +7935,7 @@
 </file>
 
 <file path=word/header3.xml><?xml version="1.0" encoding="utf-8"?>
-<w:hdr xmlns:wpc="http://schemas.microsoft.com/office/word/2010/wordprocessingCanvas" xmlns:cx="http://schemas.microsoft.com/office/drawing/2014/chartex" xmlns:cx1="http://schemas.microsoft.com/office/drawing/2015/9/8/chartex" xmlns:cx2="http://schemas.microsoft.com/office/drawing/2015/10/21/chartex" xmlns:cx3="http://schemas.microsoft.com/office/drawing/2016/5/9/chartex" xmlns:cx4="http://schemas.microsoft.com/office/drawing/2016/5/10/chartex" xmlns:cx5="http://schemas.microsoft.com/office/drawing/2016/5/11/chartex" xmlns:cx6="http://schemas.microsoft.com/office/drawing/2016/5/12/chartex" xmlns:cx7="http://schemas.microsoft.com/office/drawing/2016/5/13/chartex" xmlns:cx8="http://schemas.microsoft.com/office/drawing/2016/5/14/chartex" xmlns:mc="http://schemas.openxmlformats.org/markup-compatibility/2006" xmlns:aink="http://schemas.microsoft.com/office/drawing/2016/ink" xmlns:am3d="http://schemas.microsoft.com/office/drawing/2017/model3d" xmlns:o="urn:schemas-microsoft-com:office:office" xmlns:oel="http://schemas.microsoft.com/office/2019/extlst" xmlns:r="http://schemas.openxmlformats.org/officeDocument/2006/relationships" xmlns:m="http://schemas.openxmlformats.org/officeDocument/2006/math" xmlns:v="urn:schemas-microsoft-com:vml" xmlns:wp14="http://schemas.microsoft.com/office/word/2010/wordprocessingDrawing" xmlns:wp="http://schemas.openxmlformats.org/drawingml/2006/wordprocessingDrawing" xmlns:w10="urn:schemas-microsoft-com:office:word" xmlns:w="http://schemas.openxmlformats.org/wordprocessingml/2006/main" xmlns:w14="http://schemas.microsoft.com/office/word/2010/wordml" xmlns:w15="http://schemas.microsoft.com/office/word/2012/wordml" xmlns:w16cex="http://schemas.microsoft.com/office/word/2018/wordml/cex" xmlns:w16cid="http://schemas.microsoft.com/office/word/2016/wordml/cid" xmlns:w16="http://schemas.microsoft.com/office/word/2018/wordml" xmlns:w16du="http://schemas.microsoft.com/office/word/2023/wordml/word16du" xmlns:w16sdtdh="http://schemas.microsoft.com/office/word/2020/wordml/sdtdatahash" xmlns:w16se="http://schemas.microsoft.com/office/word/2015/wordml/symex" xmlns:wpg="http://schemas.microsoft.com/office/word/2010/wordprocessingGroup" xmlns:wpi="http://schemas.microsoft.com/office/word/2010/wordprocessingInk" xmlns:wne="http://schemas.microsoft.com/office/word/2006/wordml" xmlns:wps="http://schemas.microsoft.com/office/word/2010/wordprocessingShape" mc:Ignorable="w14 w15 w16se w16cid w16 w16cex w16sdtdh w16du wp14">
+<w:hdr xmlns:wpc="http://schemas.microsoft.com/office/word/2010/wordprocessingCanvas" xmlns:cx="http://schemas.microsoft.com/office/drawing/2014/chartex" xmlns:cx1="http://schemas.microsoft.com/office/drawing/2015/9/8/chartex" xmlns:cx2="http://schemas.microsoft.com/office/drawing/2015/10/21/chartex" xmlns:cx3="http://schemas.microsoft.com/office/drawing/2016/5/9/chartex" xmlns:cx4="http://schemas.microsoft.com/office/drawing/2016/5/10/chartex" xmlns:cx5="http://schemas.microsoft.com/office/drawing/2016/5/11/chartex" xmlns:cx6="http://schemas.microsoft.com/office/drawing/2016/5/12/chartex" xmlns:cx7="http://schemas.microsoft.com/office/drawing/2016/5/13/chartex" xmlns:cx8="http://schemas.microsoft.com/office/drawing/2016/5/14/chartex" xmlns:mc="http://schemas.openxmlformats.org/markup-compatibility/2006" xmlns:aink="http://schemas.microsoft.com/office/drawing/2016/ink" xmlns:am3d="http://schemas.microsoft.com/office/drawing/2017/model3d" xmlns:o="urn:schemas-microsoft-com:office:office" xmlns:oel="http://schemas.microsoft.com/office/2019/extlst" xmlns:r="http://schemas.openxmlformats.org/officeDocument/2006/relationships" xmlns:m="http://schemas.openxmlformats.org/officeDocument/2006/math" xmlns:v="urn:schemas-microsoft-com:vml" xmlns:wp14="http://schemas.microsoft.com/office/word/2010/wordprocessingDrawing" xmlns:wp="http://schemas.openxmlformats.org/drawingml/2006/wordprocessingDrawing" xmlns:w10="urn:schemas-microsoft-com:office:word" xmlns:w="http://schemas.openxmlformats.org/wordprocessingml/2006/main" xmlns:w14="http://schemas.microsoft.com/office/word/2010/wordml" xmlns:w15="http://schemas.microsoft.com/office/word/2012/wordml" xmlns:w16cex="http://schemas.microsoft.com/office/word/2018/wordml/cex" xmlns:w16cid="http://schemas.microsoft.com/office/word/2016/wordml/cid" xmlns:w16="http://schemas.microsoft.com/office/word/2018/wordml" xmlns:w16du="http://schemas.microsoft.com/office/word/2023/wordml/word16du" xmlns:w16sdtdh="http://schemas.microsoft.com/office/word/2020/wordml/sdtdatahash" xmlns:w16sdtfl="http://schemas.microsoft.com/office/word/2024/wordml/sdtformatlock" xmlns:w16se="http://schemas.microsoft.com/office/word/2015/wordml/symex" xmlns:wpg="http://schemas.microsoft.com/office/word/2010/wordprocessingGroup" xmlns:wpi="http://schemas.microsoft.com/office/word/2010/wordprocessingInk" xmlns:wne="http://schemas.microsoft.com/office/word/2006/wordml" xmlns:wps="http://schemas.microsoft.com/office/word/2010/wordprocessingShape" mc:Ignorable="w14 w15 w16se w16cid w16 w16cex w16sdtdh w16sdtfl w16du wp14">
   <w:p>
     <w:pPr>
       <w:pStyle w:val="Header"/>
@@ -7740,7 +7949,7 @@
 </file>
 
 <file path=word/numbering.xml><?xml version="1.0" encoding="utf-8"?>
-<w:numbering xmlns:wpc="http://schemas.microsoft.com/office/word/2010/wordprocessingCanvas" xmlns:cx="http://schemas.microsoft.com/office/drawing/2014/chartex" xmlns:cx1="http://schemas.microsoft.com/office/drawing/2015/9/8/chartex" xmlns:cx2="http://schemas.microsoft.com/office/drawing/2015/10/21/chartex" xmlns:cx3="http://schemas.microsoft.com/office/drawing/2016/5/9/chartex" xmlns:cx4="http://schemas.microsoft.com/office/drawing/2016/5/10/chartex" xmlns:cx5="http://schemas.microsoft.com/office/drawing/2016/5/11/chartex" xmlns:cx6="http://schemas.microsoft.com/office/drawing/2016/5/12/chartex" xmlns:cx7="http://schemas.microsoft.com/office/drawing/2016/5/13/chartex" xmlns:cx8="http://schemas.microsoft.com/office/drawing/2016/5/14/chartex" xmlns:mc="http://schemas.openxmlformats.org/markup-compatibility/2006" xmlns:aink="http://schemas.microsoft.com/office/drawing/2016/ink" xmlns:am3d="http://schemas.microsoft.com/office/drawing/2017/model3d" xmlns:o="urn:schemas-microsoft-com:office:office" xmlns:oel="http://schemas.microsoft.com/office/2019/extlst" xmlns:r="http://schemas.openxmlformats.org/officeDocument/2006/relationships" xmlns:m="http://schemas.openxmlformats.org/officeDocument/2006/math" xmlns:v="urn:schemas-microsoft-com:vml" xmlns:wp14="http://schemas.microsoft.com/office/word/2010/wordprocessingDrawing" xmlns:wp="http://schemas.openxmlformats.org/drawingml/2006/wordprocessingDrawing" xmlns:w10="urn:schemas-microsoft-com:office:word" xmlns:w="http://schemas.openxmlformats.org/wordprocessingml/2006/main" xmlns:w14="http://schemas.microsoft.com/office/word/2010/wordml" xmlns:w15="http://schemas.microsoft.com/office/word/2012/wordml" xmlns:w16cex="http://schemas.microsoft.com/office/word/2018/wordml/cex" xmlns:w16cid="http://schemas.microsoft.com/office/word/2016/wordml/cid" xmlns:w16="http://schemas.microsoft.com/office/word/2018/wordml" xmlns:w16du="http://schemas.microsoft.com/office/word/2023/wordml/word16du" xmlns:w16sdtdh="http://schemas.microsoft.com/office/word/2020/wordml/sdtdatahash" xmlns:w16se="http://schemas.microsoft.com/office/word/2015/wordml/symex" xmlns:wpg="http://schemas.microsoft.com/office/word/2010/wordprocessingGroup" xmlns:wpi="http://schemas.microsoft.com/office/word/2010/wordprocessingInk" xmlns:wne="http://schemas.microsoft.com/office/word/2006/wordml" xmlns:wps="http://schemas.microsoft.com/office/word/2010/wordprocessingShape" mc:Ignorable="w14 w15 w16se w16cid w16 w16cex w16sdtdh w16du wp14">
+<w:numbering xmlns:wpc="http://schemas.microsoft.com/office/word/2010/wordprocessingCanvas" xmlns:cx="http://schemas.microsoft.com/office/drawing/2014/chartex" xmlns:cx1="http://schemas.microsoft.com/office/drawing/2015/9/8/chartex" xmlns:cx2="http://schemas.microsoft.com/office/drawing/2015/10/21/chartex" xmlns:cx3="http://schemas.microsoft.com/office/drawing/2016/5/9/chartex" xmlns:cx4="http://schemas.microsoft.com/office/drawing/2016/5/10/chartex" xmlns:cx5="http://schemas.microsoft.com/office/drawing/2016/5/11/chartex" xmlns:cx6="http://schemas.microsoft.com/office/drawing/2016/5/12/chartex" xmlns:cx7="http://schemas.microsoft.com/office/drawing/2016/5/13/chartex" xmlns:cx8="http://schemas.microsoft.com/office/drawing/2016/5/14/chartex" xmlns:mc="http://schemas.openxmlformats.org/markup-compatibility/2006" xmlns:aink="http://schemas.microsoft.com/office/drawing/2016/ink" xmlns:am3d="http://schemas.microsoft.com/office/drawing/2017/model3d" xmlns:o="urn:schemas-microsoft-com:office:office" xmlns:oel="http://schemas.microsoft.com/office/2019/extlst" xmlns:r="http://schemas.openxmlformats.org/officeDocument/2006/relationships" xmlns:m="http://schemas.openxmlformats.org/officeDocument/2006/math" xmlns:v="urn:schemas-microsoft-com:vml" xmlns:wp14="http://schemas.microsoft.com/office/word/2010/wordprocessingDrawing" xmlns:wp="http://schemas.openxmlformats.org/drawingml/2006/wordprocessingDrawing" xmlns:w10="urn:schemas-microsoft-com:office:word" xmlns:w="http://schemas.openxmlformats.org/wordprocessingml/2006/main" xmlns:w14="http://schemas.microsoft.com/office/word/2010/wordml" xmlns:w15="http://schemas.microsoft.com/office/word/2012/wordml" xmlns:w16cex="http://schemas.microsoft.com/office/word/2018/wordml/cex" xmlns:w16cid="http://schemas.microsoft.com/office/word/2016/wordml/cid" xmlns:w16="http://schemas.microsoft.com/office/word/2018/wordml" xmlns:w16du="http://schemas.microsoft.com/office/word/2023/wordml/word16du" xmlns:w16sdtdh="http://schemas.microsoft.com/office/word/2020/wordml/sdtdatahash" xmlns:w16sdtfl="http://schemas.microsoft.com/office/word/2024/wordml/sdtformatlock" xmlns:w16se="http://schemas.microsoft.com/office/word/2015/wordml/symex" xmlns:wpg="http://schemas.microsoft.com/office/word/2010/wordprocessingGroup" xmlns:wpi="http://schemas.microsoft.com/office/word/2010/wordprocessingInk" xmlns:wne="http://schemas.microsoft.com/office/word/2006/wordml" xmlns:wps="http://schemas.microsoft.com/office/word/2010/wordprocessingShape" mc:Ignorable="w14 w15 w16se w16cid w16 w16cex w16sdtdh w16sdtfl w16du wp14">
   <w:abstractNum w:abstractNumId="0" w15:restartNumberingAfterBreak="0">
     <w:nsid w:val="0A785D71"/>
     <w:multiLevelType w:val="hybridMultilevel"/>
@@ -8518,7 +8727,7 @@
 </file>
 
 <file path=word/styles.xml><?xml version="1.0" encoding="utf-8"?>
-<w:styles xmlns:mc="http://schemas.openxmlformats.org/markup-compatibility/2006" xmlns:r="http://schemas.openxmlformats.org/officeDocument/2006/relationships" xmlns:w="http://schemas.openxmlformats.org/wordprocessingml/2006/main" xmlns:w14="http://schemas.microsoft.com/office/word/2010/wordml" xmlns:w15="http://schemas.microsoft.com/office/word/2012/wordml" xmlns:w16cex="http://schemas.microsoft.com/office/word/2018/wordml/cex" xmlns:w16cid="http://schemas.microsoft.com/office/word/2016/wordml/cid" xmlns:w16="http://schemas.microsoft.com/office/word/2018/wordml" xmlns:w16du="http://schemas.microsoft.com/office/word/2023/wordml/word16du" xmlns:w16sdtdh="http://schemas.microsoft.com/office/word/2020/wordml/sdtdatahash" xmlns:w16se="http://schemas.microsoft.com/office/word/2015/wordml/symex" mc:Ignorable="w14 w15 w16se w16cid w16 w16cex w16sdtdh w16du">
+<w:styles xmlns:mc="http://schemas.openxmlformats.org/markup-compatibility/2006" xmlns:r="http://schemas.openxmlformats.org/officeDocument/2006/relationships" xmlns:w="http://schemas.openxmlformats.org/wordprocessingml/2006/main" xmlns:w14="http://schemas.microsoft.com/office/word/2010/wordml" xmlns:w15="http://schemas.microsoft.com/office/word/2012/wordml" xmlns:w16cex="http://schemas.microsoft.com/office/word/2018/wordml/cex" xmlns:w16cid="http://schemas.microsoft.com/office/word/2016/wordml/cid" xmlns:w16="http://schemas.microsoft.com/office/word/2018/wordml" xmlns:w16du="http://schemas.microsoft.com/office/word/2023/wordml/word16du" xmlns:w16sdtdh="http://schemas.microsoft.com/office/word/2020/wordml/sdtdatahash" xmlns:w16sdtfl="http://schemas.microsoft.com/office/word/2024/wordml/sdtformatlock" xmlns:w16se="http://schemas.microsoft.com/office/word/2015/wordml/symex" mc:Ignorable="w14 w15 w16se w16cid w16 w16cex w16sdtdh w16sdtfl w16du">
   <w:docDefaults>
     <w:rPrDefault>
       <w:rPr>
@@ -8912,7 +9121,6 @@
   <w:style w:type="character" w:default="1" w:styleId="DefaultParagraphFont">
     <w:name w:val="Default Paragraph Font"/>
     <w:uiPriority w:val="1"/>
-    <w:semiHidden/>
     <w:unhideWhenUsed/>
   </w:style>
   <w:style w:type="table" w:default="1" w:styleId="TableNormal">
@@ -9140,6 +9348,30 @@
     <w:rsid w:val="00432664"/>
     <w:rPr>
       <w:color w:val="808080"/>
+    </w:rPr>
+  </w:style>
+  <w:style w:type="paragraph" w:styleId="HTMLPreformatted">
+    <w:name w:val="HTML Preformatted"/>
+    <w:basedOn w:val="Normal"/>
+    <w:link w:val="HTMLPreformattedChar"/>
+    <w:semiHidden/>
+    <w:unhideWhenUsed/>
+    <w:rsid w:val="00271323"/>
+    <w:rPr>
+      <w:rFonts w:ascii="Consolas" w:hAnsi="Consolas"/>
+      <w:sz w:val="20"/>
+      <w:szCs w:val="25"/>
+    </w:rPr>
+  </w:style>
+  <w:style w:type="character" w:customStyle="1" w:styleId="HTMLPreformattedChar">
+    <w:name w:val="HTML Preformatted Char"/>
+    <w:basedOn w:val="DefaultParagraphFont"/>
+    <w:link w:val="HTMLPreformatted"/>
+    <w:semiHidden/>
+    <w:rsid w:val="00271323"/>
+    <w:rPr>
+      <w:rFonts w:ascii="Consolas" w:hAnsi="Consolas"/>
+      <w:szCs w:val="25"/>
     </w:rPr>
   </w:style>
 </w:styles>

</xml_diff>